<commit_message>
Updated phase purpose and code explanation on the design doc
</commit_message>
<xml_diff>
--- a/DesignDoc.docx
+++ b/DesignDoc.docx
@@ -89,31 +89,7 @@
           <w:sz w:val="24"/>
           <w:szCs w:val="24"/>
         </w:rPr>
-        <w:t>10</w:t>
-      </w:r>
-      <w:r>
-        <w:rPr>
-          <w:rFonts w:ascii="Times New Roman" w:hAnsi="Times New Roman" w:cs="Times New Roman"/>
-          <w:sz w:val="24"/>
-          <w:szCs w:val="24"/>
-        </w:rPr>
-        <w:t>/</w:t>
-      </w:r>
-      <w:r>
-        <w:rPr>
-          <w:rFonts w:ascii="Times New Roman" w:hAnsi="Times New Roman" w:cs="Times New Roman"/>
-          <w:sz w:val="24"/>
-          <w:szCs w:val="24"/>
-        </w:rPr>
-        <w:t>2</w:t>
-      </w:r>
-      <w:r>
-        <w:rPr>
-          <w:rFonts w:ascii="Times New Roman" w:hAnsi="Times New Roman" w:cs="Times New Roman"/>
-          <w:sz w:val="24"/>
-          <w:szCs w:val="24"/>
-        </w:rPr>
-        <w:t>/2023</w:t>
+        <w:t>10/2/2023</w:t>
       </w:r>
     </w:p>
     <w:p>
@@ -156,15 +132,7 @@
           <w:sz w:val="28"/>
           <w:szCs w:val="28"/>
         </w:rPr>
-        <w:t>Daniel Maccaline</w:t>
-      </w:r>
-      <w:r>
-        <w:rPr>
-          <w:rFonts w:ascii="Times New Roman" w:hAnsi="Times New Roman" w:cs="Times New Roman"/>
-          <w:sz w:val="28"/>
-          <w:szCs w:val="28"/>
-        </w:rPr>
-        <w:t>, Nathan Grady</w:t>
+        <w:t>Daniel Maccaline, Nathan Grady</w:t>
       </w:r>
     </w:p>
     <w:p>
@@ -181,15 +149,7 @@
           <w:sz w:val="24"/>
           <w:szCs w:val="24"/>
         </w:rPr>
-        <w:t xml:space="preserve">Project Phase </w:t>
-      </w:r>
-      <w:r>
-        <w:rPr>
-          <w:rFonts w:ascii="Times New Roman" w:hAnsi="Times New Roman" w:cs="Times New Roman"/>
-          <w:sz w:val="24"/>
-          <w:szCs w:val="24"/>
-        </w:rPr>
-        <w:t>2</w:t>
+        <w:t>Project Phase 2</w:t>
       </w:r>
     </w:p>
     <w:p>
@@ -226,8 +186,389 @@
       <w:pPr>
         <w:rPr>
           <w:rFonts w:ascii="Times New Roman" w:hAnsi="Times New Roman" w:cs="Times New Roman"/>
-          <w:sz w:val="24"/>
-          <w:szCs w:val="24"/>
+          <w:b/>
+          <w:bCs/>
+          <w:sz w:val="24"/>
+          <w:szCs w:val="24"/>
+        </w:rPr>
+      </w:pPr>
+      <w:r>
+        <w:rPr>
+          <w:rFonts w:ascii="Times New Roman" w:hAnsi="Times New Roman" w:cs="Times New Roman"/>
+          <w:sz w:val="24"/>
+          <w:szCs w:val="24"/>
+        </w:rPr>
+        <w:t>The purpose of this phase is to</w:t>
+      </w:r>
+      <w:r>
+        <w:rPr>
+          <w:rFonts w:ascii="Times New Roman" w:hAnsi="Times New Roman" w:cs="Times New Roman"/>
+          <w:sz w:val="24"/>
+          <w:szCs w:val="24"/>
+        </w:rPr>
+        <w:t xml:space="preserve"> transfer a </w:t>
+      </w:r>
+      <w:proofErr w:type="gramStart"/>
+      <w:r>
+        <w:rPr>
+          <w:rFonts w:ascii="Times New Roman" w:hAnsi="Times New Roman" w:cs="Times New Roman"/>
+          <w:sz w:val="24"/>
+          <w:szCs w:val="24"/>
+        </w:rPr>
+        <w:t>file  between</w:t>
+      </w:r>
+      <w:proofErr w:type="gramEnd"/>
+      <w:r>
+        <w:rPr>
+          <w:rFonts w:ascii="Times New Roman" w:hAnsi="Times New Roman" w:cs="Times New Roman"/>
+          <w:sz w:val="24"/>
+          <w:szCs w:val="24"/>
+        </w:rPr>
+        <w:t xml:space="preserve"> a UDP client process and a UDP server process</w:t>
+      </w:r>
+      <w:r>
+        <w:rPr>
+          <w:rFonts w:ascii="Times New Roman" w:hAnsi="Times New Roman" w:cs="Times New Roman"/>
+          <w:sz w:val="24"/>
+          <w:szCs w:val="24"/>
+        </w:rPr>
+        <w:t xml:space="preserve"> using </w:t>
+      </w:r>
+      <w:r>
+        <w:rPr>
+          <w:rFonts w:ascii="Times New Roman" w:hAnsi="Times New Roman" w:cs="Times New Roman"/>
+          <w:sz w:val="24"/>
+          <w:szCs w:val="24"/>
+        </w:rPr>
+        <w:t>reliable data transfer</w:t>
+      </w:r>
+      <w:r>
+        <w:rPr>
+          <w:rFonts w:ascii="Times New Roman" w:hAnsi="Times New Roman" w:cs="Times New Roman"/>
+          <w:sz w:val="24"/>
+          <w:szCs w:val="24"/>
+        </w:rPr>
+        <w:t xml:space="preserve"> 1.0</w:t>
+      </w:r>
+    </w:p>
+    <w:p>
+      <w:pPr>
+        <w:rPr>
+          <w:rFonts w:ascii="Times New Roman" w:hAnsi="Times New Roman" w:cs="Times New Roman"/>
+          <w:b/>
+          <w:bCs/>
+          <w:sz w:val="32"/>
+          <w:szCs w:val="32"/>
+        </w:rPr>
+      </w:pPr>
+      <w:r>
+        <w:rPr>
+          <w:rFonts w:ascii="Times New Roman" w:hAnsi="Times New Roman" w:cs="Times New Roman"/>
+          <w:b/>
+          <w:bCs/>
+          <w:sz w:val="32"/>
+          <w:szCs w:val="32"/>
+        </w:rPr>
+        <w:t>Code explanation</w:t>
+      </w:r>
+    </w:p>
+    <w:p>
+      <w:pPr>
+        <w:rPr>
+          <w:rFonts w:ascii="Times New Roman" w:hAnsi="Times New Roman" w:cs="Times New Roman"/>
+          <w:b/>
+          <w:bCs/>
+          <w:sz w:val="32"/>
+          <w:szCs w:val="32"/>
+        </w:rPr>
+      </w:pPr>
+      <w:r>
+        <w:rPr>
+          <w:rFonts w:ascii="Times New Roman" w:hAnsi="Times New Roman" w:cs="Times New Roman"/>
+          <w:b/>
+          <w:bCs/>
+          <w:sz w:val="32"/>
+          <w:szCs w:val="32"/>
+        </w:rPr>
+        <w:t>Client.py</w:t>
+      </w:r>
+    </w:p>
+    <w:p>
+      <w:pPr>
+        <w:rPr>
+          <w:rFonts w:ascii="Times New Roman" w:hAnsi="Times New Roman" w:cs="Times New Roman"/>
+          <w:sz w:val="24"/>
+          <w:szCs w:val="24"/>
+        </w:rPr>
+      </w:pPr>
+      <w:r>
+        <w:rPr>
+          <w:rFonts w:ascii="Times New Roman" w:hAnsi="Times New Roman" w:cs="Times New Roman"/>
+          <w:sz w:val="24"/>
+          <w:szCs w:val="24"/>
+        </w:rPr>
+        <w:t>This bloc imports needed libraries.</w:t>
+      </w:r>
+    </w:p>
+    <w:p>
+      <w:pPr>
+        <w:shd w:val="clear" w:color="auto" w:fill="1E1F22"/>
+        <w:tabs>
+          <w:tab w:val="left" w:pos="916"/>
+          <w:tab w:val="left" w:pos="1832"/>
+          <w:tab w:val="left" w:pos="2748"/>
+          <w:tab w:val="left" w:pos="3664"/>
+          <w:tab w:val="left" w:pos="4580"/>
+          <w:tab w:val="left" w:pos="5496"/>
+          <w:tab w:val="left" w:pos="6412"/>
+          <w:tab w:val="left" w:pos="7328"/>
+          <w:tab w:val="left" w:pos="8244"/>
+          <w:tab w:val="left" w:pos="9160"/>
+          <w:tab w:val="left" w:pos="10076"/>
+          <w:tab w:val="left" w:pos="10992"/>
+          <w:tab w:val="left" w:pos="11908"/>
+          <w:tab w:val="left" w:pos="12824"/>
+          <w:tab w:val="left" w:pos="13740"/>
+          <w:tab w:val="left" w:pos="14656"/>
+        </w:tabs>
+        <w:spacing w:after="240" w:line="240" w:lineRule="auto"/>
+        <w:rPr>
+          <w:rFonts w:ascii="Courier New" w:eastAsia="Times New Roman" w:hAnsi="Courier New" w:cs="Courier New"/>
+          <w:color w:val="BCBEC4"/>
+          <w:kern w:val="0"/>
+          <w:sz w:val="20"/>
+          <w:szCs w:val="20"/>
+          <w14:ligatures w14:val="none"/>
+        </w:rPr>
+      </w:pPr>
+      <w:r>
+        <w:rPr>
+          <w:rFonts w:ascii="Courier New" w:eastAsia="Times New Roman" w:hAnsi="Courier New" w:cs="Courier New"/>
+          <w:i/>
+          <w:iCs/>
+          <w:color w:val="5F826B"/>
+          <w:kern w:val="0"/>
+          <w:sz w:val="20"/>
+          <w:szCs w:val="20"/>
+          <w14:ligatures w14:val="none"/>
+        </w:rPr>
+        <w:t>"""</w:t>
+      </w:r>
+      <w:r>
+        <w:rPr>
+          <w:rFonts w:ascii="Courier New" w:eastAsia="Times New Roman" w:hAnsi="Courier New" w:cs="Courier New"/>
+          <w:i/>
+          <w:iCs/>
+          <w:color w:val="5F826B"/>
+          <w:kern w:val="0"/>
+          <w:sz w:val="20"/>
+          <w:szCs w:val="20"/>
+          <w14:ligatures w14:val="none"/>
+        </w:rPr>
+        <w:br/>
+        <w:t>TCP Server</w:t>
+      </w:r>
+      <w:r>
+        <w:rPr>
+          <w:rFonts w:ascii="Courier New" w:eastAsia="Times New Roman" w:hAnsi="Courier New" w:cs="Courier New"/>
+          <w:i/>
+          <w:iCs/>
+          <w:color w:val="5F826B"/>
+          <w:kern w:val="0"/>
+          <w:sz w:val="20"/>
+          <w:szCs w:val="20"/>
+          <w14:ligatures w14:val="none"/>
+        </w:rPr>
+        <w:br/>
+        <w:t xml:space="preserve">Authors: Daniel </w:t>
+      </w:r>
+      <w:proofErr w:type="spellStart"/>
+      <w:r>
+        <w:rPr>
+          <w:rFonts w:ascii="Courier New" w:eastAsia="Times New Roman" w:hAnsi="Courier New" w:cs="Courier New"/>
+          <w:i/>
+          <w:iCs/>
+          <w:color w:val="5F826B"/>
+          <w:kern w:val="0"/>
+          <w:sz w:val="20"/>
+          <w:szCs w:val="20"/>
+          <w14:ligatures w14:val="none"/>
+        </w:rPr>
+        <w:t>Maccaline</w:t>
+      </w:r>
+      <w:proofErr w:type="spellEnd"/>
+      <w:r>
+        <w:rPr>
+          <w:rFonts w:ascii="Courier New" w:eastAsia="Times New Roman" w:hAnsi="Courier New" w:cs="Courier New"/>
+          <w:i/>
+          <w:iCs/>
+          <w:color w:val="5F826B"/>
+          <w:kern w:val="0"/>
+          <w:sz w:val="20"/>
+          <w:szCs w:val="20"/>
+          <w14:ligatures w14:val="none"/>
+        </w:rPr>
+        <w:t xml:space="preserve"> and Nathan Grady</w:t>
+      </w:r>
+      <w:r>
+        <w:rPr>
+          <w:rFonts w:ascii="Courier New" w:eastAsia="Times New Roman" w:hAnsi="Courier New" w:cs="Courier New"/>
+          <w:i/>
+          <w:iCs/>
+          <w:color w:val="5F826B"/>
+          <w:kern w:val="0"/>
+          <w:sz w:val="20"/>
+          <w:szCs w:val="20"/>
+          <w14:ligatures w14:val="none"/>
+        </w:rPr>
+        <w:br/>
+        <w:t xml:space="preserve">  Based on code from phase 1 (Daniel </w:t>
+      </w:r>
+      <w:proofErr w:type="spellStart"/>
+      <w:r>
+        <w:rPr>
+          <w:rFonts w:ascii="Courier New" w:eastAsia="Times New Roman" w:hAnsi="Courier New" w:cs="Courier New"/>
+          <w:i/>
+          <w:iCs/>
+          <w:color w:val="5F826B"/>
+          <w:kern w:val="0"/>
+          <w:sz w:val="20"/>
+          <w:szCs w:val="20"/>
+          <w14:ligatures w14:val="none"/>
+        </w:rPr>
+        <w:t>Maccaline</w:t>
+      </w:r>
+      <w:proofErr w:type="spellEnd"/>
+      <w:r>
+        <w:rPr>
+          <w:rFonts w:ascii="Courier New" w:eastAsia="Times New Roman" w:hAnsi="Courier New" w:cs="Courier New"/>
+          <w:i/>
+          <w:iCs/>
+          <w:color w:val="5F826B"/>
+          <w:kern w:val="0"/>
+          <w:sz w:val="20"/>
+          <w:szCs w:val="20"/>
+          <w14:ligatures w14:val="none"/>
+        </w:rPr>
+        <w:t>)</w:t>
+      </w:r>
+      <w:r>
+        <w:rPr>
+          <w:rFonts w:ascii="Courier New" w:eastAsia="Times New Roman" w:hAnsi="Courier New" w:cs="Courier New"/>
+          <w:i/>
+          <w:iCs/>
+          <w:color w:val="5F826B"/>
+          <w:kern w:val="0"/>
+          <w:sz w:val="20"/>
+          <w:szCs w:val="20"/>
+          <w14:ligatures w14:val="none"/>
+        </w:rPr>
+        <w:br/>
+        <w:t>"""</w:t>
+      </w:r>
+      <w:r>
+        <w:rPr>
+          <w:rFonts w:ascii="Courier New" w:eastAsia="Times New Roman" w:hAnsi="Courier New" w:cs="Courier New"/>
+          <w:i/>
+          <w:iCs/>
+          <w:color w:val="5F826B"/>
+          <w:kern w:val="0"/>
+          <w:sz w:val="20"/>
+          <w:szCs w:val="20"/>
+          <w14:ligatures w14:val="none"/>
+        </w:rPr>
+        <w:br/>
+      </w:r>
+      <w:r>
+        <w:rPr>
+          <w:rFonts w:ascii="Courier New" w:eastAsia="Times New Roman" w:hAnsi="Courier New" w:cs="Courier New"/>
+          <w:i/>
+          <w:iCs/>
+          <w:color w:val="5F826B"/>
+          <w:kern w:val="0"/>
+          <w:sz w:val="20"/>
+          <w:szCs w:val="20"/>
+          <w14:ligatures w14:val="none"/>
+        </w:rPr>
+        <w:br/>
+      </w:r>
+      <w:r>
+        <w:rPr>
+          <w:rFonts w:ascii="Courier New" w:eastAsia="Times New Roman" w:hAnsi="Courier New" w:cs="Courier New"/>
+          <w:color w:val="CF8E6D"/>
+          <w:kern w:val="0"/>
+          <w:sz w:val="20"/>
+          <w:szCs w:val="20"/>
+          <w14:ligatures w14:val="none"/>
+        </w:rPr>
+        <w:t xml:space="preserve">import </w:t>
+      </w:r>
+      <w:r>
+        <w:rPr>
+          <w:rFonts w:ascii="Courier New" w:eastAsia="Times New Roman" w:hAnsi="Courier New" w:cs="Courier New"/>
+          <w:color w:val="BCBEC4"/>
+          <w:kern w:val="0"/>
+          <w:sz w:val="20"/>
+          <w:szCs w:val="20"/>
+          <w14:ligatures w14:val="none"/>
+        </w:rPr>
+        <w:t>socket</w:t>
+      </w:r>
+      <w:r>
+        <w:rPr>
+          <w:rFonts w:ascii="Courier New" w:eastAsia="Times New Roman" w:hAnsi="Courier New" w:cs="Courier New"/>
+          <w:color w:val="BCBEC4"/>
+          <w:kern w:val="0"/>
+          <w:sz w:val="20"/>
+          <w:szCs w:val="20"/>
+          <w14:ligatures w14:val="none"/>
+        </w:rPr>
+        <w:br/>
+      </w:r>
+      <w:r>
+        <w:rPr>
+          <w:rFonts w:ascii="Courier New" w:eastAsia="Times New Roman" w:hAnsi="Courier New" w:cs="Courier New"/>
+          <w:color w:val="CF8E6D"/>
+          <w:kern w:val="0"/>
+          <w:sz w:val="20"/>
+          <w:szCs w:val="20"/>
+          <w14:ligatures w14:val="none"/>
+        </w:rPr>
+        <w:t xml:space="preserve">import </w:t>
+      </w:r>
+      <w:proofErr w:type="spellStart"/>
+      <w:r>
+        <w:rPr>
+          <w:rFonts w:ascii="Courier New" w:eastAsia="Times New Roman" w:hAnsi="Courier New" w:cs="Courier New"/>
+          <w:color w:val="BCBEC4"/>
+          <w:kern w:val="0"/>
+          <w:sz w:val="20"/>
+          <w:szCs w:val="20"/>
+          <w14:ligatures w14:val="none"/>
+        </w:rPr>
+        <w:t>os</w:t>
+      </w:r>
+      <w:proofErr w:type="spellEnd"/>
+      <w:r>
+        <w:rPr>
+          <w:rFonts w:ascii="Courier New" w:eastAsia="Times New Roman" w:hAnsi="Courier New" w:cs="Courier New"/>
+          <w:color w:val="BCBEC4"/>
+          <w:kern w:val="0"/>
+          <w:sz w:val="20"/>
+          <w:szCs w:val="20"/>
+          <w14:ligatures w14:val="none"/>
+        </w:rPr>
+        <w:br/>
+      </w:r>
+    </w:p>
+    <w:p>
+      <w:pPr>
+        <w:rPr>
+          <w:rFonts w:ascii="Times New Roman" w:hAnsi="Times New Roman" w:cs="Times New Roman"/>
+          <w:b/>
+          <w:bCs/>
+          <w:sz w:val="32"/>
+          <w:szCs w:val="32"/>
         </w:rPr>
       </w:pPr>
     </w:p>
@@ -235,13 +576,1160 @@
       <w:pPr>
         <w:rPr>
           <w:rFonts w:ascii="Times New Roman" w:hAnsi="Times New Roman" w:cs="Times New Roman"/>
+          <w:sz w:val="24"/>
+          <w:szCs w:val="24"/>
+        </w:rPr>
+      </w:pPr>
+      <w:r>
+        <w:rPr>
+          <w:rFonts w:ascii="Times New Roman" w:hAnsi="Times New Roman" w:cs="Times New Roman"/>
+          <w:sz w:val="24"/>
+          <w:szCs w:val="24"/>
+        </w:rPr>
+        <w:t>The TCP server function</w:t>
+      </w:r>
+      <w:r>
+        <w:rPr>
+          <w:rFonts w:ascii="Times New Roman" w:hAnsi="Times New Roman" w:cs="Times New Roman"/>
+          <w:sz w:val="24"/>
+          <w:szCs w:val="24"/>
+        </w:rPr>
+        <w:t xml:space="preserve"> creates a UDP socket and then binds that socket to a port number. </w:t>
+      </w:r>
+    </w:p>
+    <w:p>
+      <w:pPr>
+        <w:rPr>
+          <w:rFonts w:ascii="Times New Roman" w:hAnsi="Times New Roman" w:cs="Times New Roman"/>
+          <w:sz w:val="24"/>
+          <w:szCs w:val="24"/>
+        </w:rPr>
+      </w:pPr>
+      <w:r>
+        <w:rPr>
+          <w:rFonts w:ascii="Times New Roman" w:hAnsi="Times New Roman" w:cs="Times New Roman"/>
+          <w:sz w:val="24"/>
+          <w:szCs w:val="24"/>
+        </w:rPr>
+        <w:t>Then the server loops forever while it waits for packets to come in from the client</w:t>
+      </w:r>
+    </w:p>
+    <w:p>
+      <w:pPr>
+        <w:rPr>
+          <w:rFonts w:ascii="Times New Roman" w:hAnsi="Times New Roman" w:cs="Times New Roman"/>
+          <w:sz w:val="24"/>
+          <w:szCs w:val="24"/>
+        </w:rPr>
+      </w:pPr>
+      <w:r>
+        <w:rPr>
+          <w:rFonts w:ascii="Times New Roman" w:hAnsi="Times New Roman" w:cs="Times New Roman"/>
+          <w:sz w:val="24"/>
+          <w:szCs w:val="24"/>
+        </w:rPr>
+        <w:t xml:space="preserve">If it receives a packet then it will concatenate the packet onto the end </w:t>
+      </w:r>
+      <w:proofErr w:type="gramStart"/>
+      <w:r>
+        <w:rPr>
+          <w:rFonts w:ascii="Times New Roman" w:hAnsi="Times New Roman" w:cs="Times New Roman"/>
+          <w:sz w:val="24"/>
+          <w:szCs w:val="24"/>
+        </w:rPr>
+        <w:t>of  a</w:t>
+      </w:r>
+      <w:proofErr w:type="gramEnd"/>
+      <w:r>
+        <w:rPr>
+          <w:rFonts w:ascii="Times New Roman" w:hAnsi="Times New Roman" w:cs="Times New Roman"/>
+          <w:sz w:val="24"/>
+          <w:szCs w:val="24"/>
+        </w:rPr>
+        <w:t xml:space="preserve"> byte array. </w:t>
+      </w:r>
+    </w:p>
+    <w:p>
+      <w:pPr>
+        <w:rPr>
+          <w:rFonts w:ascii="Times New Roman" w:hAnsi="Times New Roman" w:cs="Times New Roman"/>
+          <w:sz w:val="24"/>
+          <w:szCs w:val="24"/>
+        </w:rPr>
+      </w:pPr>
+      <w:r>
+        <w:rPr>
+          <w:rFonts w:ascii="Times New Roman" w:hAnsi="Times New Roman" w:cs="Times New Roman"/>
+          <w:sz w:val="24"/>
+          <w:szCs w:val="24"/>
+        </w:rPr>
+        <w:t>When it receives ‘stop’ it will then save the whole byte array into a bmp file and open the file in an image viewer.</w:t>
+      </w:r>
+    </w:p>
+    <w:p>
+      <w:pPr>
+        <w:rPr>
+          <w:rFonts w:ascii="Times New Roman" w:hAnsi="Times New Roman" w:cs="Times New Roman"/>
+          <w:sz w:val="24"/>
+          <w:szCs w:val="24"/>
+        </w:rPr>
+      </w:pPr>
+      <w:r>
+        <w:rPr>
+          <w:rFonts w:ascii="Times New Roman" w:hAnsi="Times New Roman" w:cs="Times New Roman"/>
+          <w:sz w:val="24"/>
+          <w:szCs w:val="24"/>
+        </w:rPr>
+        <w:t xml:space="preserve">Then it will clear the byte array and wait for more packets. </w:t>
+      </w:r>
+    </w:p>
+    <w:p>
+      <w:pPr>
+        <w:pStyle w:val="HTMLPreformatted"/>
+        <w:shd w:val="clear" w:color="auto" w:fill="1E1F22"/>
+        <w:rPr>
+          <w:color w:val="BCBEC4"/>
+        </w:rPr>
+      </w:pPr>
+      <w:r>
+        <w:rPr>
+          <w:color w:val="CF8E6D"/>
+        </w:rPr>
+        <w:t xml:space="preserve">def </w:t>
+      </w:r>
+      <w:proofErr w:type="spellStart"/>
+      <w:r>
+        <w:rPr>
+          <w:color w:val="56A8F5"/>
+        </w:rPr>
+        <w:t>TCPServer</w:t>
+      </w:r>
+      <w:proofErr w:type="spellEnd"/>
+      <w:r>
+        <w:rPr>
+          <w:color w:val="BCBEC4"/>
+        </w:rPr>
+        <w:t>():</w:t>
+      </w:r>
+      <w:r>
+        <w:rPr>
+          <w:color w:val="BCBEC4"/>
+        </w:rPr>
+        <w:br/>
+      </w:r>
+      <w:r>
+        <w:rPr>
+          <w:color w:val="BCBEC4"/>
+        </w:rPr>
+        <w:br/>
+        <w:t xml:space="preserve">    </w:t>
+      </w:r>
+      <w:r>
+        <w:rPr>
+          <w:color w:val="7A7E85"/>
+        </w:rPr>
+        <w:t>#string of bytes to hold passed file</w:t>
+      </w:r>
+      <w:r>
+        <w:rPr>
+          <w:color w:val="7A7E85"/>
+        </w:rPr>
+        <w:br/>
+        <w:t xml:space="preserve">    </w:t>
+      </w:r>
+      <w:r>
+        <w:rPr>
+          <w:color w:val="BCBEC4"/>
+        </w:rPr>
+        <w:t>frame=</w:t>
+      </w:r>
+      <w:r>
+        <w:rPr>
+          <w:color w:val="A5C261"/>
+        </w:rPr>
+        <w:t>b""</w:t>
+      </w:r>
+      <w:r>
+        <w:rPr>
+          <w:color w:val="A5C261"/>
+        </w:rPr>
+        <w:br/>
+      </w:r>
+      <w:r>
+        <w:rPr>
+          <w:color w:val="A5C261"/>
+        </w:rPr>
+        <w:br/>
+        <w:t xml:space="preserve">    </w:t>
+      </w:r>
+      <w:r>
+        <w:rPr>
+          <w:color w:val="7A7E85"/>
+        </w:rPr>
+        <w:t>#Define server port number</w:t>
+      </w:r>
+      <w:r>
+        <w:rPr>
+          <w:color w:val="7A7E85"/>
+        </w:rPr>
+        <w:br/>
+        <w:t xml:space="preserve">    </w:t>
+      </w:r>
+      <w:proofErr w:type="spellStart"/>
+      <w:r>
+        <w:rPr>
+          <w:color w:val="BCBEC4"/>
+        </w:rPr>
+        <w:t>serverPort</w:t>
+      </w:r>
+      <w:proofErr w:type="spellEnd"/>
+      <w:r>
+        <w:rPr>
+          <w:color w:val="BCBEC4"/>
+        </w:rPr>
+        <w:t xml:space="preserve"> = </w:t>
+      </w:r>
+      <w:r>
+        <w:rPr>
+          <w:color w:val="2AACB8"/>
+        </w:rPr>
+        <w:t>11000</w:t>
+      </w:r>
+      <w:r>
+        <w:rPr>
+          <w:color w:val="2AACB8"/>
+        </w:rPr>
+        <w:br/>
+      </w:r>
+      <w:r>
+        <w:rPr>
+          <w:color w:val="2AACB8"/>
+        </w:rPr>
+        <w:lastRenderedPageBreak/>
+        <w:br/>
+        <w:t xml:space="preserve">    </w:t>
+      </w:r>
+      <w:r>
+        <w:rPr>
+          <w:color w:val="7A7E85"/>
+        </w:rPr>
+        <w:t>#Create UDP Socket</w:t>
+      </w:r>
+      <w:r>
+        <w:rPr>
+          <w:color w:val="7A7E85"/>
+        </w:rPr>
+        <w:br/>
+        <w:t xml:space="preserve">    </w:t>
+      </w:r>
+      <w:proofErr w:type="spellStart"/>
+      <w:r>
+        <w:rPr>
+          <w:color w:val="BCBEC4"/>
+        </w:rPr>
+        <w:t>serverSocket</w:t>
+      </w:r>
+      <w:proofErr w:type="spellEnd"/>
+      <w:r>
+        <w:rPr>
+          <w:color w:val="BCBEC4"/>
+        </w:rPr>
+        <w:t xml:space="preserve"> = </w:t>
+      </w:r>
+      <w:proofErr w:type="spellStart"/>
+      <w:r>
+        <w:rPr>
+          <w:color w:val="BCBEC4"/>
+        </w:rPr>
+        <w:t>socket.socket</w:t>
+      </w:r>
+      <w:proofErr w:type="spellEnd"/>
+      <w:r>
+        <w:rPr>
+          <w:color w:val="BCBEC4"/>
+        </w:rPr>
+        <w:t>(</w:t>
+      </w:r>
+      <w:proofErr w:type="spellStart"/>
+      <w:r>
+        <w:rPr>
+          <w:color w:val="BCBEC4"/>
+        </w:rPr>
+        <w:t>socket.AF_INET</w:t>
+      </w:r>
+      <w:proofErr w:type="spellEnd"/>
+      <w:r>
+        <w:rPr>
+          <w:color w:val="BCBEC4"/>
+        </w:rPr>
+        <w:t xml:space="preserve">, </w:t>
+      </w:r>
+      <w:proofErr w:type="spellStart"/>
+      <w:r>
+        <w:rPr>
+          <w:color w:val="BCBEC4"/>
+        </w:rPr>
+        <w:t>socket.SOCK_DGRAM</w:t>
+      </w:r>
+      <w:proofErr w:type="spellEnd"/>
+      <w:r>
+        <w:rPr>
+          <w:color w:val="BCBEC4"/>
+        </w:rPr>
+        <w:t>)</w:t>
+      </w:r>
+      <w:r>
+        <w:rPr>
+          <w:color w:val="BCBEC4"/>
+        </w:rPr>
+        <w:br/>
+        <w:t xml:space="preserve">    </w:t>
+      </w:r>
+      <w:r>
+        <w:rPr>
+          <w:color w:val="7A7E85"/>
+        </w:rPr>
+        <w:t xml:space="preserve">#Bind socket to port </w:t>
+      </w:r>
+      <w:proofErr w:type="spellStart"/>
+      <w:r>
+        <w:rPr>
+          <w:color w:val="7A7E85"/>
+        </w:rPr>
+        <w:t>mumber</w:t>
+      </w:r>
+      <w:proofErr w:type="spellEnd"/>
+      <w:r>
+        <w:rPr>
+          <w:color w:val="7A7E85"/>
+        </w:rPr>
+        <w:br/>
+        <w:t xml:space="preserve">    </w:t>
+      </w:r>
+      <w:proofErr w:type="spellStart"/>
+      <w:r>
+        <w:rPr>
+          <w:color w:val="BCBEC4"/>
+        </w:rPr>
+        <w:t>serverSocket.bind</w:t>
+      </w:r>
+      <w:proofErr w:type="spellEnd"/>
+      <w:r>
+        <w:rPr>
+          <w:color w:val="BCBEC4"/>
+        </w:rPr>
+        <w:t>((</w:t>
+      </w:r>
+      <w:r>
+        <w:rPr>
+          <w:color w:val="6AAB73"/>
+        </w:rPr>
+        <w:t>''</w:t>
+      </w:r>
+      <w:r>
+        <w:rPr>
+          <w:color w:val="BCBEC4"/>
+        </w:rPr>
+        <w:t xml:space="preserve">, </w:t>
+      </w:r>
+      <w:proofErr w:type="spellStart"/>
+      <w:r>
+        <w:rPr>
+          <w:color w:val="BCBEC4"/>
+        </w:rPr>
+        <w:t>serverPort</w:t>
+      </w:r>
+      <w:proofErr w:type="spellEnd"/>
+      <w:r>
+        <w:rPr>
+          <w:color w:val="BCBEC4"/>
+        </w:rPr>
+        <w:t>))</w:t>
+      </w:r>
+      <w:r>
+        <w:rPr>
+          <w:color w:val="BCBEC4"/>
+        </w:rPr>
+        <w:br/>
+        <w:t xml:space="preserve">    </w:t>
+      </w:r>
+      <w:r>
+        <w:rPr>
+          <w:color w:val="7A7E85"/>
+        </w:rPr>
+        <w:t xml:space="preserve">#output message indicating ready to </w:t>
+      </w:r>
+      <w:proofErr w:type="spellStart"/>
+      <w:r>
+        <w:rPr>
+          <w:color w:val="7A7E85"/>
+        </w:rPr>
+        <w:t>recieve</w:t>
+      </w:r>
+      <w:proofErr w:type="spellEnd"/>
+      <w:r>
+        <w:rPr>
+          <w:color w:val="7A7E85"/>
+        </w:rPr>
+        <w:br/>
+        <w:t xml:space="preserve">    </w:t>
+      </w:r>
+      <w:r>
+        <w:rPr>
+          <w:color w:val="8888C6"/>
+        </w:rPr>
+        <w:t>print</w:t>
+      </w:r>
+      <w:r>
+        <w:rPr>
+          <w:color w:val="BCBEC4"/>
+        </w:rPr>
+        <w:t>(</w:t>
+      </w:r>
+      <w:r>
+        <w:rPr>
+          <w:color w:val="6AAB73"/>
+        </w:rPr>
+        <w:t xml:space="preserve">'The server is ready to </w:t>
+      </w:r>
+      <w:proofErr w:type="spellStart"/>
+      <w:r>
+        <w:rPr>
+          <w:color w:val="6AAB73"/>
+        </w:rPr>
+        <w:t>recieve</w:t>
+      </w:r>
+      <w:proofErr w:type="spellEnd"/>
+      <w:r>
+        <w:rPr>
+          <w:color w:val="6AAB73"/>
+        </w:rPr>
+        <w:t>'</w:t>
+      </w:r>
+      <w:r>
+        <w:rPr>
+          <w:color w:val="BCBEC4"/>
+        </w:rPr>
+        <w:t>)</w:t>
+      </w:r>
+      <w:r>
+        <w:rPr>
+          <w:color w:val="BCBEC4"/>
+        </w:rPr>
+        <w:br/>
+      </w:r>
+      <w:r>
+        <w:rPr>
+          <w:color w:val="BCBEC4"/>
+        </w:rPr>
+        <w:br/>
+        <w:t xml:space="preserve">    </w:t>
+      </w:r>
+      <w:r>
+        <w:rPr>
+          <w:color w:val="7A7E85"/>
+        </w:rPr>
+        <w:t>#Loop forever, continually read messages sent to socket</w:t>
+      </w:r>
+      <w:r>
+        <w:rPr>
+          <w:color w:val="7A7E85"/>
+        </w:rPr>
+        <w:br/>
+        <w:t xml:space="preserve">    </w:t>
+      </w:r>
+      <w:r>
+        <w:rPr>
+          <w:color w:val="CF8E6D"/>
+        </w:rPr>
+        <w:t>while True</w:t>
+      </w:r>
+      <w:r>
+        <w:rPr>
+          <w:color w:val="BCBEC4"/>
+        </w:rPr>
+        <w:t>:</w:t>
+      </w:r>
+      <w:r>
+        <w:rPr>
+          <w:color w:val="BCBEC4"/>
+        </w:rPr>
+        <w:br/>
+        <w:t xml:space="preserve">        </w:t>
+      </w:r>
+      <w:r>
+        <w:rPr>
+          <w:color w:val="7A7E85"/>
+        </w:rPr>
+        <w:t xml:space="preserve">#Recieve message, store message in sentence, store address of client that sent message to </w:t>
+      </w:r>
+      <w:proofErr w:type="spellStart"/>
+      <w:r>
+        <w:rPr>
+          <w:color w:val="7A7E85"/>
+        </w:rPr>
+        <w:t>clientAddress</w:t>
+      </w:r>
+      <w:proofErr w:type="spellEnd"/>
+      <w:r>
+        <w:rPr>
+          <w:color w:val="7A7E85"/>
+        </w:rPr>
+        <w:br/>
+        <w:t xml:space="preserve">        </w:t>
+      </w:r>
+      <w:r>
+        <w:rPr>
+          <w:color w:val="BCBEC4"/>
+        </w:rPr>
+        <w:t xml:space="preserve">sentence, </w:t>
+      </w:r>
+      <w:proofErr w:type="spellStart"/>
+      <w:r>
+        <w:rPr>
+          <w:color w:val="BCBEC4"/>
+        </w:rPr>
+        <w:t>clientAddress</w:t>
+      </w:r>
+      <w:proofErr w:type="spellEnd"/>
+      <w:r>
+        <w:rPr>
+          <w:color w:val="BCBEC4"/>
+        </w:rPr>
+        <w:t xml:space="preserve"> = </w:t>
+      </w:r>
+      <w:proofErr w:type="spellStart"/>
+      <w:r>
+        <w:rPr>
+          <w:color w:val="BCBEC4"/>
+        </w:rPr>
+        <w:t>serverSocket.recvfrom</w:t>
+      </w:r>
+      <w:proofErr w:type="spellEnd"/>
+      <w:r>
+        <w:rPr>
+          <w:color w:val="BCBEC4"/>
+        </w:rPr>
+        <w:t>(</w:t>
+      </w:r>
+      <w:r>
+        <w:rPr>
+          <w:color w:val="2AACB8"/>
+        </w:rPr>
+        <w:t>2048</w:t>
+      </w:r>
+      <w:r>
+        <w:rPr>
+          <w:color w:val="BCBEC4"/>
+        </w:rPr>
+        <w:t>)</w:t>
+      </w:r>
+      <w:r>
+        <w:rPr>
+          <w:color w:val="BCBEC4"/>
+        </w:rPr>
+        <w:br/>
+      </w:r>
+      <w:r>
+        <w:rPr>
+          <w:color w:val="BCBEC4"/>
+        </w:rPr>
+        <w:br/>
+        <w:t xml:space="preserve">        </w:t>
+      </w:r>
+      <w:r>
+        <w:rPr>
+          <w:color w:val="7A7E85"/>
+        </w:rPr>
+        <w:t>#if passed sentence = stop code</w:t>
+      </w:r>
+      <w:r>
+        <w:rPr>
+          <w:color w:val="7A7E85"/>
+        </w:rPr>
+        <w:br/>
+        <w:t xml:space="preserve">        </w:t>
+      </w:r>
+      <w:r>
+        <w:rPr>
+          <w:color w:val="CF8E6D"/>
+        </w:rPr>
+        <w:t>if</w:t>
+      </w:r>
+      <w:r>
+        <w:rPr>
+          <w:color w:val="BCBEC4"/>
+        </w:rPr>
+        <w:t>(sentence==</w:t>
+      </w:r>
+      <w:proofErr w:type="spellStart"/>
+      <w:r>
+        <w:rPr>
+          <w:color w:val="A5C261"/>
+        </w:rPr>
+        <w:t>b'stop</w:t>
+      </w:r>
+      <w:proofErr w:type="spellEnd"/>
+      <w:r>
+        <w:rPr>
+          <w:color w:val="A5C261"/>
+        </w:rPr>
+        <w:t>'</w:t>
+      </w:r>
+      <w:r>
+        <w:rPr>
+          <w:color w:val="BCBEC4"/>
+        </w:rPr>
+        <w:t>):</w:t>
+      </w:r>
+      <w:r>
+        <w:rPr>
+          <w:color w:val="BCBEC4"/>
+        </w:rPr>
+        <w:br/>
+        <w:t xml:space="preserve">            </w:t>
+      </w:r>
+      <w:r>
+        <w:rPr>
+          <w:color w:val="7A7E85"/>
+        </w:rPr>
+        <w:t>#store created output to bmp file and open the file</w:t>
+      </w:r>
+      <w:r>
+        <w:rPr>
+          <w:color w:val="7A7E85"/>
+        </w:rPr>
+        <w:br/>
+        <w:t xml:space="preserve">            </w:t>
+      </w:r>
+      <w:r>
+        <w:rPr>
+          <w:color w:val="BCBEC4"/>
+        </w:rPr>
+        <w:t xml:space="preserve">f = </w:t>
+      </w:r>
+      <w:r>
+        <w:rPr>
+          <w:color w:val="8888C6"/>
+        </w:rPr>
+        <w:t>open</w:t>
+      </w:r>
+      <w:r>
+        <w:rPr>
+          <w:color w:val="BCBEC4"/>
+        </w:rPr>
+        <w:t>(</w:t>
+      </w:r>
+      <w:r>
+        <w:rPr>
+          <w:color w:val="6AAB73"/>
+        </w:rPr>
+        <w:t>"temp.bmp"</w:t>
+      </w:r>
+      <w:r>
+        <w:rPr>
+          <w:color w:val="BCBEC4"/>
+        </w:rPr>
+        <w:t xml:space="preserve">, </w:t>
+      </w:r>
+      <w:r>
+        <w:rPr>
+          <w:color w:val="6AAB73"/>
+        </w:rPr>
+        <w:t>"</w:t>
+      </w:r>
+      <w:proofErr w:type="spellStart"/>
+      <w:r>
+        <w:rPr>
+          <w:color w:val="6AAB73"/>
+        </w:rPr>
+        <w:t>wb</w:t>
+      </w:r>
+      <w:proofErr w:type="spellEnd"/>
+      <w:r>
+        <w:rPr>
+          <w:color w:val="6AAB73"/>
+        </w:rPr>
+        <w:t>"</w:t>
+      </w:r>
+      <w:r>
+        <w:rPr>
+          <w:color w:val="BCBEC4"/>
+        </w:rPr>
+        <w:t>)</w:t>
+      </w:r>
+      <w:r>
+        <w:rPr>
+          <w:color w:val="BCBEC4"/>
+        </w:rPr>
+        <w:br/>
+        <w:t xml:space="preserve">            </w:t>
+      </w:r>
+      <w:proofErr w:type="spellStart"/>
+      <w:r>
+        <w:rPr>
+          <w:color w:val="BCBEC4"/>
+        </w:rPr>
+        <w:t>f.write</w:t>
+      </w:r>
+      <w:proofErr w:type="spellEnd"/>
+      <w:r>
+        <w:rPr>
+          <w:color w:val="BCBEC4"/>
+        </w:rPr>
+        <w:t>(frame)</w:t>
+      </w:r>
+      <w:r>
+        <w:rPr>
+          <w:color w:val="BCBEC4"/>
+        </w:rPr>
+        <w:br/>
+        <w:t xml:space="preserve">            </w:t>
+      </w:r>
+      <w:proofErr w:type="spellStart"/>
+      <w:r>
+        <w:rPr>
+          <w:color w:val="BCBEC4"/>
+        </w:rPr>
+        <w:t>f.close</w:t>
+      </w:r>
+      <w:proofErr w:type="spellEnd"/>
+      <w:r>
+        <w:rPr>
+          <w:color w:val="BCBEC4"/>
+        </w:rPr>
+        <w:t>()</w:t>
+      </w:r>
+      <w:r>
+        <w:rPr>
+          <w:color w:val="BCBEC4"/>
+        </w:rPr>
+        <w:br/>
+        <w:t xml:space="preserve">            </w:t>
+      </w:r>
+      <w:proofErr w:type="spellStart"/>
+      <w:r>
+        <w:rPr>
+          <w:color w:val="BCBEC4"/>
+        </w:rPr>
+        <w:t>os.startfile</w:t>
+      </w:r>
+      <w:proofErr w:type="spellEnd"/>
+      <w:r>
+        <w:rPr>
+          <w:color w:val="BCBEC4"/>
+        </w:rPr>
+        <w:t>(</w:t>
+      </w:r>
+      <w:r>
+        <w:rPr>
+          <w:color w:val="6AAB73"/>
+        </w:rPr>
+        <w:t>"temp.bmp"</w:t>
+      </w:r>
+      <w:r>
+        <w:rPr>
+          <w:color w:val="BCBEC4"/>
+        </w:rPr>
+        <w:t>)</w:t>
+      </w:r>
+      <w:r>
+        <w:rPr>
+          <w:color w:val="BCBEC4"/>
+        </w:rPr>
+        <w:br/>
+      </w:r>
+      <w:r>
+        <w:rPr>
+          <w:color w:val="BCBEC4"/>
+        </w:rPr>
+        <w:br/>
+        <w:t xml:space="preserve">            frame = </w:t>
+      </w:r>
+      <w:r>
+        <w:rPr>
+          <w:color w:val="A5C261"/>
+        </w:rPr>
+        <w:t>b""</w:t>
+      </w:r>
+      <w:r>
+        <w:rPr>
+          <w:color w:val="A5C261"/>
+        </w:rPr>
+        <w:br/>
+        <w:t xml:space="preserve">            </w:t>
+      </w:r>
+      <w:r>
+        <w:rPr>
+          <w:color w:val="7A7E85"/>
+        </w:rPr>
+        <w:t>#Output completion statement</w:t>
+      </w:r>
+      <w:r>
+        <w:rPr>
+          <w:color w:val="7A7E85"/>
+        </w:rPr>
+        <w:br/>
+        <w:t xml:space="preserve">            </w:t>
+      </w:r>
+      <w:r>
+        <w:rPr>
+          <w:color w:val="8888C6"/>
+        </w:rPr>
+        <w:t>print</w:t>
+      </w:r>
+      <w:r>
+        <w:rPr>
+          <w:color w:val="BCBEC4"/>
+        </w:rPr>
+        <w:t>(</w:t>
+      </w:r>
+      <w:r>
+        <w:rPr>
+          <w:color w:val="6AAB73"/>
+        </w:rPr>
+        <w:t xml:space="preserve">"Finished </w:t>
+      </w:r>
+      <w:proofErr w:type="spellStart"/>
+      <w:r>
+        <w:rPr>
+          <w:color w:val="6AAB73"/>
+        </w:rPr>
+        <w:t>recieving</w:t>
+      </w:r>
+      <w:proofErr w:type="spellEnd"/>
+      <w:r>
+        <w:rPr>
+          <w:color w:val="6AAB73"/>
+        </w:rPr>
+        <w:t xml:space="preserve"> file</w:t>
+      </w:r>
+      <w:r>
+        <w:rPr>
+          <w:color w:val="CF8E6D"/>
+        </w:rPr>
+        <w:t>\</w:t>
+      </w:r>
+      <w:proofErr w:type="spellStart"/>
+      <w:r>
+        <w:rPr>
+          <w:color w:val="CF8E6D"/>
+        </w:rPr>
+        <w:t>n</w:t>
+      </w:r>
+      <w:r>
+        <w:rPr>
+          <w:color w:val="6AAB73"/>
+        </w:rPr>
+        <w:t>File</w:t>
+      </w:r>
+      <w:proofErr w:type="spellEnd"/>
+      <w:r>
+        <w:rPr>
+          <w:color w:val="6AAB73"/>
+        </w:rPr>
+        <w:t xml:space="preserve"> opened in </w:t>
+      </w:r>
+      <w:proofErr w:type="spellStart"/>
+      <w:r>
+        <w:rPr>
+          <w:color w:val="6AAB73"/>
+        </w:rPr>
+        <w:t>seperate</w:t>
+      </w:r>
+      <w:proofErr w:type="spellEnd"/>
+      <w:r>
+        <w:rPr>
+          <w:color w:val="6AAB73"/>
+        </w:rPr>
+        <w:t xml:space="preserve"> window"</w:t>
+      </w:r>
+      <w:r>
+        <w:rPr>
+          <w:color w:val="BCBEC4"/>
+        </w:rPr>
+        <w:t>)</w:t>
+      </w:r>
+      <w:r>
+        <w:rPr>
+          <w:color w:val="BCBEC4"/>
+        </w:rPr>
+        <w:br/>
+      </w:r>
+      <w:r>
+        <w:rPr>
+          <w:color w:val="BCBEC4"/>
+        </w:rPr>
+        <w:br/>
+        <w:t xml:space="preserve">        </w:t>
+      </w:r>
+      <w:r>
+        <w:rPr>
+          <w:color w:val="CF8E6D"/>
+        </w:rPr>
+        <w:t>else</w:t>
+      </w:r>
+      <w:r>
+        <w:rPr>
+          <w:color w:val="BCBEC4"/>
+        </w:rPr>
+        <w:t>:</w:t>
+      </w:r>
+      <w:r>
+        <w:rPr>
+          <w:color w:val="BCBEC4"/>
+        </w:rPr>
+        <w:br/>
+        <w:t xml:space="preserve">            </w:t>
+      </w:r>
+      <w:r>
+        <w:rPr>
+          <w:color w:val="7A7E85"/>
+        </w:rPr>
+        <w:t>#if not at end of file, concatenate sentence to frame</w:t>
+      </w:r>
+      <w:r>
+        <w:rPr>
+          <w:color w:val="7A7E85"/>
+        </w:rPr>
+        <w:br/>
+        <w:t xml:space="preserve">            </w:t>
+      </w:r>
+      <w:r>
+        <w:rPr>
+          <w:color w:val="BCBEC4"/>
+        </w:rPr>
+        <w:t>frame+=sentence</w:t>
+      </w:r>
+      <w:r>
+        <w:rPr>
+          <w:color w:val="BCBEC4"/>
+        </w:rPr>
+        <w:br/>
+        <w:t xml:space="preserve">            </w:t>
+      </w:r>
+      <w:r>
+        <w:rPr>
+          <w:color w:val="7A7E85"/>
+        </w:rPr>
+        <w:t># Send message to client, used to prevent client from sending messages faster than server can handle them</w:t>
+      </w:r>
+      <w:r>
+        <w:rPr>
+          <w:color w:val="7A7E85"/>
+        </w:rPr>
+        <w:br/>
+        <w:t xml:space="preserve">            </w:t>
+      </w:r>
+      <w:proofErr w:type="spellStart"/>
+      <w:r>
+        <w:rPr>
+          <w:color w:val="BCBEC4"/>
+        </w:rPr>
+        <w:t>serverSocket.sendto</w:t>
+      </w:r>
+      <w:proofErr w:type="spellEnd"/>
+      <w:r>
+        <w:rPr>
+          <w:color w:val="BCBEC4"/>
+        </w:rPr>
+        <w:t>(</w:t>
+      </w:r>
+      <w:r>
+        <w:rPr>
+          <w:color w:val="6AAB73"/>
+        </w:rPr>
+        <w:t>"</w:t>
+      </w:r>
+      <w:proofErr w:type="spellStart"/>
+      <w:r>
+        <w:rPr>
+          <w:color w:val="6AAB73"/>
+        </w:rPr>
+        <w:t>Recieved</w:t>
+      </w:r>
+      <w:proofErr w:type="spellEnd"/>
+      <w:r>
+        <w:rPr>
+          <w:color w:val="6AAB73"/>
+        </w:rPr>
+        <w:t>"</w:t>
+      </w:r>
+      <w:r>
+        <w:rPr>
+          <w:color w:val="BCBEC4"/>
+        </w:rPr>
+        <w:t xml:space="preserve">.encode(), </w:t>
+      </w:r>
+      <w:proofErr w:type="spellStart"/>
+      <w:r>
+        <w:rPr>
+          <w:color w:val="BCBEC4"/>
+        </w:rPr>
+        <w:t>clientAddress</w:t>
+      </w:r>
+      <w:proofErr w:type="spellEnd"/>
+      <w:r>
+        <w:rPr>
+          <w:color w:val="BCBEC4"/>
+        </w:rPr>
+        <w:t>)</w:t>
+      </w:r>
+    </w:p>
+    <w:p>
+      <w:pPr>
+        <w:rPr>
+          <w:rFonts w:ascii="Times New Roman" w:hAnsi="Times New Roman" w:cs="Times New Roman"/>
           <w:b/>
           <w:bCs/>
           <w:sz w:val="32"/>
           <w:szCs w:val="32"/>
         </w:rPr>
       </w:pPr>
-      <w:r>
+    </w:p>
+    <w:p>
+      <w:pPr>
+        <w:rPr>
+          <w:rFonts w:ascii="Times New Roman" w:hAnsi="Times New Roman" w:cs="Times New Roman"/>
+          <w:sz w:val="24"/>
+          <w:szCs w:val="24"/>
+        </w:rPr>
+      </w:pPr>
+      <w:r>
+        <w:rPr>
+          <w:rFonts w:ascii="Times New Roman" w:hAnsi="Times New Roman" w:cs="Times New Roman"/>
+          <w:sz w:val="24"/>
+          <w:szCs w:val="24"/>
+        </w:rPr>
+        <w:t xml:space="preserve">the main function calls the </w:t>
+      </w:r>
+      <w:proofErr w:type="spellStart"/>
+      <w:r>
+        <w:rPr>
+          <w:rFonts w:ascii="Times New Roman" w:hAnsi="Times New Roman" w:cs="Times New Roman"/>
+          <w:sz w:val="24"/>
+          <w:szCs w:val="24"/>
+        </w:rPr>
+        <w:t>TC</w:t>
+      </w:r>
+      <w:r>
+        <w:rPr>
+          <w:rFonts w:ascii="Times New Roman" w:hAnsi="Times New Roman" w:cs="Times New Roman"/>
+          <w:sz w:val="24"/>
+          <w:szCs w:val="24"/>
+        </w:rPr>
+        <w:t>P</w:t>
+      </w:r>
+      <w:r>
+        <w:rPr>
+          <w:rFonts w:ascii="Times New Roman" w:hAnsi="Times New Roman" w:cs="Times New Roman"/>
+          <w:sz w:val="24"/>
+          <w:szCs w:val="24"/>
+        </w:rPr>
+        <w:t>server</w:t>
+      </w:r>
+      <w:proofErr w:type="spellEnd"/>
+      <w:r>
+        <w:rPr>
+          <w:rFonts w:ascii="Times New Roman" w:hAnsi="Times New Roman" w:cs="Times New Roman"/>
+          <w:sz w:val="24"/>
+          <w:szCs w:val="24"/>
+        </w:rPr>
+        <w:t xml:space="preserve"> </w:t>
+      </w:r>
+      <w:proofErr w:type="gramStart"/>
+      <w:r>
+        <w:rPr>
+          <w:rFonts w:ascii="Times New Roman" w:hAnsi="Times New Roman" w:cs="Times New Roman"/>
+          <w:sz w:val="24"/>
+          <w:szCs w:val="24"/>
+        </w:rPr>
+        <w:t>function</w:t>
+      </w:r>
+      <w:proofErr w:type="gramEnd"/>
+    </w:p>
+    <w:p>
+      <w:pPr>
+        <w:pStyle w:val="HTMLPreformatted"/>
+        <w:shd w:val="clear" w:color="auto" w:fill="1E1F22"/>
+        <w:rPr>
+          <w:color w:val="BCBEC4"/>
+        </w:rPr>
+      </w:pPr>
+      <w:r>
+        <w:rPr>
+          <w:color w:val="BCBEC4"/>
+        </w:rPr>
+        <w:br/>
+      </w:r>
+      <w:r>
+        <w:rPr>
+          <w:color w:val="7A7E85"/>
+        </w:rPr>
+        <w:t>#Main method used to start server</w:t>
+      </w:r>
+      <w:r>
+        <w:rPr>
+          <w:color w:val="7A7E85"/>
+        </w:rPr>
+        <w:br/>
+      </w:r>
+      <w:r>
+        <w:rPr>
+          <w:color w:val="CF8E6D"/>
+        </w:rPr>
+        <w:t xml:space="preserve">if </w:t>
+      </w:r>
+      <w:r>
+        <w:rPr>
+          <w:color w:val="BCBEC4"/>
+        </w:rPr>
+        <w:t xml:space="preserve">__name__ == </w:t>
+      </w:r>
+      <w:r>
+        <w:rPr>
+          <w:color w:val="6AAB73"/>
+        </w:rPr>
+        <w:t>"__main__"</w:t>
+      </w:r>
+      <w:r>
+        <w:rPr>
+          <w:color w:val="BCBEC4"/>
+        </w:rPr>
+        <w:t>:</w:t>
+      </w:r>
+      <w:r>
+        <w:rPr>
+          <w:color w:val="BCBEC4"/>
+        </w:rPr>
+        <w:br/>
+        <w:t xml:space="preserve">    </w:t>
+      </w:r>
+      <w:proofErr w:type="spellStart"/>
+      <w:proofErr w:type="gramStart"/>
+      <w:r>
+        <w:rPr>
+          <w:color w:val="BCBEC4"/>
+        </w:rPr>
+        <w:t>TCPServer</w:t>
+      </w:r>
+      <w:proofErr w:type="spellEnd"/>
+      <w:r>
+        <w:rPr>
+          <w:color w:val="BCBEC4"/>
+        </w:rPr>
+        <w:t>(</w:t>
+      </w:r>
+      <w:proofErr w:type="gramEnd"/>
+      <w:r>
+        <w:rPr>
+          <w:color w:val="BCBEC4"/>
+        </w:rPr>
+        <w:t>)</w:t>
+      </w:r>
+    </w:p>
+    <w:p>
+      <w:pPr>
         <w:rPr>
           <w:rFonts w:ascii="Times New Roman" w:hAnsi="Times New Roman" w:cs="Times New Roman"/>
           <w:b/>
@@ -249,8 +1737,2348 @@
           <w:sz w:val="32"/>
           <w:szCs w:val="32"/>
         </w:rPr>
-        <w:t>Code explanation</w:t>
-      </w:r>
+      </w:pPr>
+    </w:p>
+    <w:p>
+      <w:pPr>
+        <w:rPr>
+          <w:rFonts w:ascii="Times New Roman" w:hAnsi="Times New Roman" w:cs="Times New Roman"/>
+          <w:b/>
+          <w:bCs/>
+          <w:sz w:val="32"/>
+          <w:szCs w:val="32"/>
+        </w:rPr>
+      </w:pPr>
+    </w:p>
+    <w:p>
+      <w:pPr>
+        <w:rPr>
+          <w:rFonts w:ascii="Times New Roman" w:hAnsi="Times New Roman" w:cs="Times New Roman"/>
+          <w:b/>
+          <w:bCs/>
+          <w:sz w:val="32"/>
+          <w:szCs w:val="32"/>
+        </w:rPr>
+      </w:pPr>
+      <w:r>
+        <w:rPr>
+          <w:rFonts w:ascii="Times New Roman" w:hAnsi="Times New Roman" w:cs="Times New Roman"/>
+          <w:b/>
+          <w:bCs/>
+          <w:sz w:val="32"/>
+          <w:szCs w:val="32"/>
+        </w:rPr>
+        <w:t>client</w:t>
+      </w:r>
+      <w:r>
+        <w:rPr>
+          <w:rFonts w:ascii="Times New Roman" w:hAnsi="Times New Roman" w:cs="Times New Roman"/>
+          <w:b/>
+          <w:bCs/>
+          <w:sz w:val="32"/>
+          <w:szCs w:val="32"/>
+        </w:rPr>
+        <w:t>.py</w:t>
+      </w:r>
+    </w:p>
+    <w:p>
+      <w:pPr>
+        <w:rPr>
+          <w:rFonts w:ascii="Times New Roman" w:hAnsi="Times New Roman" w:cs="Times New Roman"/>
+          <w:b/>
+          <w:bCs/>
+          <w:sz w:val="32"/>
+          <w:szCs w:val="32"/>
+        </w:rPr>
+      </w:pPr>
+    </w:p>
+    <w:p>
+      <w:pPr>
+        <w:rPr>
+          <w:rFonts w:ascii="Times New Roman" w:hAnsi="Times New Roman" w:cs="Times New Roman"/>
+          <w:sz w:val="24"/>
+          <w:szCs w:val="24"/>
+        </w:rPr>
+      </w:pPr>
+      <w:proofErr w:type="gramStart"/>
+      <w:r>
+        <w:rPr>
+          <w:rFonts w:ascii="Times New Roman" w:hAnsi="Times New Roman" w:cs="Times New Roman"/>
+          <w:sz w:val="24"/>
+          <w:szCs w:val="24"/>
+        </w:rPr>
+        <w:t>this</w:t>
+      </w:r>
+      <w:proofErr w:type="gramEnd"/>
+      <w:r>
+        <w:rPr>
+          <w:rFonts w:ascii="Times New Roman" w:hAnsi="Times New Roman" w:cs="Times New Roman"/>
+          <w:sz w:val="24"/>
+          <w:szCs w:val="24"/>
+        </w:rPr>
+        <w:t xml:space="preserve"> block imports libraries.</w:t>
+      </w:r>
+    </w:p>
+    <w:p>
+      <w:pPr>
+        <w:pStyle w:val="HTMLPreformatted"/>
+        <w:shd w:val="clear" w:color="auto" w:fill="1E1F22"/>
+        <w:rPr>
+          <w:color w:val="BCBEC4"/>
+        </w:rPr>
+      </w:pPr>
+      <w:r>
+        <w:rPr>
+          <w:i/>
+          <w:iCs/>
+          <w:color w:val="5F826B"/>
+        </w:rPr>
+        <w:t>"""</w:t>
+      </w:r>
+      <w:r>
+        <w:rPr>
+          <w:i/>
+          <w:iCs/>
+          <w:color w:val="5F826B"/>
+        </w:rPr>
+        <w:br/>
+        <w:t>TCP Client</w:t>
+      </w:r>
+      <w:r>
+        <w:rPr>
+          <w:i/>
+          <w:iCs/>
+          <w:color w:val="5F826B"/>
+        </w:rPr>
+        <w:br/>
+        <w:t xml:space="preserve">Authors: Daniel </w:t>
+      </w:r>
+      <w:proofErr w:type="spellStart"/>
+      <w:r>
+        <w:rPr>
+          <w:i/>
+          <w:iCs/>
+          <w:color w:val="5F826B"/>
+        </w:rPr>
+        <w:t>Maccaline</w:t>
+      </w:r>
+      <w:proofErr w:type="spellEnd"/>
+      <w:r>
+        <w:rPr>
+          <w:i/>
+          <w:iCs/>
+          <w:color w:val="5F826B"/>
+        </w:rPr>
+        <w:t xml:space="preserve"> and Nathan Grady</w:t>
+      </w:r>
+      <w:r>
+        <w:rPr>
+          <w:i/>
+          <w:iCs/>
+          <w:color w:val="5F826B"/>
+        </w:rPr>
+        <w:br/>
+        <w:t xml:space="preserve">  Based on code from phase 1 (Daniel </w:t>
+      </w:r>
+      <w:proofErr w:type="spellStart"/>
+      <w:r>
+        <w:rPr>
+          <w:i/>
+          <w:iCs/>
+          <w:color w:val="5F826B"/>
+        </w:rPr>
+        <w:t>Maccaline</w:t>
+      </w:r>
+      <w:proofErr w:type="spellEnd"/>
+      <w:r>
+        <w:rPr>
+          <w:i/>
+          <w:iCs/>
+          <w:color w:val="5F826B"/>
+        </w:rPr>
+        <w:t>)</w:t>
+      </w:r>
+      <w:r>
+        <w:rPr>
+          <w:i/>
+          <w:iCs/>
+          <w:color w:val="5F826B"/>
+        </w:rPr>
+        <w:br/>
+      </w:r>
+      <w:r>
+        <w:rPr>
+          <w:i/>
+          <w:iCs/>
+          <w:color w:val="5F826B"/>
+        </w:rPr>
+        <w:lastRenderedPageBreak/>
+        <w:t>"""</w:t>
+      </w:r>
+      <w:r>
+        <w:rPr>
+          <w:i/>
+          <w:iCs/>
+          <w:color w:val="5F826B"/>
+        </w:rPr>
+        <w:br/>
+      </w:r>
+      <w:r>
+        <w:rPr>
+          <w:color w:val="CF8E6D"/>
+        </w:rPr>
+        <w:t xml:space="preserve">import </w:t>
+      </w:r>
+      <w:r>
+        <w:rPr>
+          <w:color w:val="BCBEC4"/>
+        </w:rPr>
+        <w:t>time</w:t>
+      </w:r>
+      <w:r>
+        <w:rPr>
+          <w:color w:val="BCBEC4"/>
+        </w:rPr>
+        <w:br/>
+      </w:r>
+      <w:r>
+        <w:rPr>
+          <w:color w:val="7A7E85"/>
+        </w:rPr>
+        <w:t>#import socket library</w:t>
+      </w:r>
+      <w:r>
+        <w:rPr>
+          <w:color w:val="7A7E85"/>
+        </w:rPr>
+        <w:br/>
+      </w:r>
+      <w:r>
+        <w:rPr>
+          <w:color w:val="CF8E6D"/>
+        </w:rPr>
+        <w:t xml:space="preserve">import </w:t>
+      </w:r>
+      <w:r>
+        <w:rPr>
+          <w:color w:val="BCBEC4"/>
+        </w:rPr>
+        <w:t>socket</w:t>
+      </w:r>
+      <w:r>
+        <w:rPr>
+          <w:color w:val="BCBEC4"/>
+        </w:rPr>
+        <w:br/>
+      </w:r>
+      <w:r>
+        <w:rPr>
+          <w:color w:val="BCBEC4"/>
+        </w:rPr>
+        <w:br/>
+      </w:r>
+      <w:r>
+        <w:rPr>
+          <w:color w:val="7A7E85"/>
+        </w:rPr>
+        <w:t>#import file dialog stuff</w:t>
+      </w:r>
+      <w:r>
+        <w:rPr>
+          <w:color w:val="7A7E85"/>
+        </w:rPr>
+        <w:br/>
+      </w:r>
+      <w:r>
+        <w:rPr>
+          <w:color w:val="CF8E6D"/>
+        </w:rPr>
+        <w:t xml:space="preserve">import </w:t>
+      </w:r>
+      <w:proofErr w:type="spellStart"/>
+      <w:r>
+        <w:rPr>
+          <w:color w:val="BCBEC4"/>
+        </w:rPr>
+        <w:t>tkinter</w:t>
+      </w:r>
+      <w:proofErr w:type="spellEnd"/>
+      <w:r>
+        <w:rPr>
+          <w:color w:val="BCBEC4"/>
+        </w:rPr>
+        <w:t xml:space="preserve"> </w:t>
+      </w:r>
+      <w:r>
+        <w:rPr>
+          <w:color w:val="CF8E6D"/>
+        </w:rPr>
+        <w:t xml:space="preserve">as </w:t>
+      </w:r>
+      <w:proofErr w:type="spellStart"/>
+      <w:r>
+        <w:rPr>
+          <w:color w:val="BCBEC4"/>
+        </w:rPr>
+        <w:t>tk</w:t>
+      </w:r>
+      <w:proofErr w:type="spellEnd"/>
+      <w:r>
+        <w:rPr>
+          <w:color w:val="BCBEC4"/>
+        </w:rPr>
+        <w:br/>
+      </w:r>
+      <w:r>
+        <w:rPr>
+          <w:color w:val="CF8E6D"/>
+        </w:rPr>
+        <w:t xml:space="preserve">from </w:t>
+      </w:r>
+      <w:proofErr w:type="spellStart"/>
+      <w:r>
+        <w:rPr>
+          <w:color w:val="BCBEC4"/>
+        </w:rPr>
+        <w:t>tkinter</w:t>
+      </w:r>
+      <w:proofErr w:type="spellEnd"/>
+      <w:r>
+        <w:rPr>
+          <w:color w:val="BCBEC4"/>
+        </w:rPr>
+        <w:t xml:space="preserve"> </w:t>
+      </w:r>
+      <w:r>
+        <w:rPr>
+          <w:color w:val="CF8E6D"/>
+        </w:rPr>
+        <w:t xml:space="preserve">import </w:t>
+      </w:r>
+      <w:proofErr w:type="spellStart"/>
+      <w:proofErr w:type="gramStart"/>
+      <w:r>
+        <w:rPr>
+          <w:color w:val="BCBEC4"/>
+        </w:rPr>
+        <w:t>filedialog</w:t>
+      </w:r>
+      <w:proofErr w:type="spellEnd"/>
+      <w:proofErr w:type="gramEnd"/>
+    </w:p>
+    <w:p>
+      <w:pPr>
+        <w:rPr>
+          <w:rFonts w:ascii="Times New Roman" w:hAnsi="Times New Roman" w:cs="Times New Roman"/>
+          <w:b/>
+          <w:bCs/>
+          <w:sz w:val="32"/>
+          <w:szCs w:val="32"/>
+        </w:rPr>
+      </w:pPr>
+    </w:p>
+    <w:p>
+      <w:pPr>
+        <w:rPr>
+          <w:rFonts w:ascii="Times New Roman" w:hAnsi="Times New Roman" w:cs="Times New Roman"/>
+          <w:sz w:val="24"/>
+          <w:szCs w:val="24"/>
+        </w:rPr>
+      </w:pPr>
+      <w:r>
+        <w:rPr>
+          <w:rFonts w:ascii="Times New Roman" w:hAnsi="Times New Roman" w:cs="Times New Roman"/>
+          <w:sz w:val="24"/>
+          <w:szCs w:val="24"/>
+        </w:rPr>
+        <w:t xml:space="preserve">The </w:t>
+      </w:r>
+      <w:proofErr w:type="spellStart"/>
+      <w:r>
+        <w:rPr>
+          <w:rFonts w:ascii="Times New Roman" w:hAnsi="Times New Roman" w:cs="Times New Roman"/>
+          <w:sz w:val="24"/>
+          <w:szCs w:val="24"/>
+        </w:rPr>
+        <w:t>Make_Packets</w:t>
+      </w:r>
+      <w:proofErr w:type="spellEnd"/>
+      <w:r>
+        <w:rPr>
+          <w:rFonts w:ascii="Times New Roman" w:hAnsi="Times New Roman" w:cs="Times New Roman"/>
+          <w:sz w:val="24"/>
+          <w:szCs w:val="24"/>
+        </w:rPr>
+        <w:t xml:space="preserve"> functions takes in a file and a </w:t>
+      </w:r>
+      <w:proofErr w:type="spellStart"/>
+      <w:r>
+        <w:rPr>
+          <w:rFonts w:ascii="Times New Roman" w:hAnsi="Times New Roman" w:cs="Times New Roman"/>
+          <w:sz w:val="24"/>
+          <w:szCs w:val="24"/>
+        </w:rPr>
+        <w:t>packetSize</w:t>
+      </w:r>
+      <w:proofErr w:type="spellEnd"/>
+      <w:r>
+        <w:rPr>
+          <w:rFonts w:ascii="Times New Roman" w:hAnsi="Times New Roman" w:cs="Times New Roman"/>
+          <w:sz w:val="24"/>
+          <w:szCs w:val="24"/>
+        </w:rPr>
+        <w:t xml:space="preserve"> as parameters. It will read the file and break the file into packets of size </w:t>
+      </w:r>
+      <w:proofErr w:type="spellStart"/>
+      <w:r>
+        <w:rPr>
+          <w:rFonts w:ascii="Times New Roman" w:hAnsi="Times New Roman" w:cs="Times New Roman"/>
+          <w:sz w:val="24"/>
+          <w:szCs w:val="24"/>
+        </w:rPr>
+        <w:t>packetSize</w:t>
+      </w:r>
+      <w:proofErr w:type="spellEnd"/>
+      <w:r>
+        <w:rPr>
+          <w:rFonts w:ascii="Times New Roman" w:hAnsi="Times New Roman" w:cs="Times New Roman"/>
+          <w:sz w:val="24"/>
+          <w:szCs w:val="24"/>
+        </w:rPr>
+        <w:t>. It will return an array of all packets</w:t>
+      </w:r>
+      <w:r>
+        <w:rPr>
+          <w:rFonts w:ascii="Times New Roman" w:hAnsi="Times New Roman" w:cs="Times New Roman"/>
+          <w:sz w:val="24"/>
+          <w:szCs w:val="24"/>
+        </w:rPr>
+        <w:t xml:space="preserve"> made from the file.</w:t>
+      </w:r>
+    </w:p>
+    <w:p>
+      <w:pPr>
+        <w:pStyle w:val="HTMLPreformatted"/>
+        <w:shd w:val="clear" w:color="auto" w:fill="1E1F22"/>
+        <w:rPr>
+          <w:color w:val="BCBEC4"/>
+        </w:rPr>
+      </w:pPr>
+      <w:r>
+        <w:rPr>
+          <w:color w:val="CF8E6D"/>
+        </w:rPr>
+        <w:t xml:space="preserve">def </w:t>
+      </w:r>
+      <w:proofErr w:type="spellStart"/>
+      <w:r>
+        <w:rPr>
+          <w:color w:val="56A8F5"/>
+        </w:rPr>
+        <w:t>Make_Packets</w:t>
+      </w:r>
+      <w:proofErr w:type="spellEnd"/>
+      <w:r>
+        <w:rPr>
+          <w:color w:val="BCBEC4"/>
+        </w:rPr>
+        <w:t xml:space="preserve">(file, </w:t>
+      </w:r>
+      <w:proofErr w:type="spellStart"/>
+      <w:r>
+        <w:rPr>
+          <w:color w:val="BCBEC4"/>
+        </w:rPr>
+        <w:t>packetSize</w:t>
+      </w:r>
+      <w:proofErr w:type="spellEnd"/>
+      <w:r>
+        <w:rPr>
+          <w:color w:val="BCBEC4"/>
+        </w:rPr>
+        <w:t>):</w:t>
+      </w:r>
+      <w:r>
+        <w:rPr>
+          <w:color w:val="BCBEC4"/>
+        </w:rPr>
+        <w:br/>
+      </w:r>
+      <w:r>
+        <w:rPr>
+          <w:color w:val="BCBEC4"/>
+        </w:rPr>
+        <w:br/>
+        <w:t xml:space="preserve">    </w:t>
+      </w:r>
+      <w:r>
+        <w:rPr>
+          <w:color w:val="7A7E85"/>
+        </w:rPr>
+        <w:t>#Read file data</w:t>
+      </w:r>
+      <w:r>
+        <w:rPr>
+          <w:color w:val="7A7E85"/>
+        </w:rPr>
+        <w:br/>
+        <w:t xml:space="preserve">    </w:t>
+      </w:r>
+      <w:proofErr w:type="spellStart"/>
+      <w:r>
+        <w:rPr>
+          <w:color w:val="BCBEC4"/>
+        </w:rPr>
+        <w:t>data</w:t>
+      </w:r>
+      <w:proofErr w:type="spellEnd"/>
+      <w:r>
+        <w:rPr>
+          <w:color w:val="BCBEC4"/>
+        </w:rPr>
+        <w:t xml:space="preserve"> = </w:t>
+      </w:r>
+      <w:proofErr w:type="spellStart"/>
+      <w:r>
+        <w:rPr>
+          <w:color w:val="BCBEC4"/>
+        </w:rPr>
+        <w:t>file.read</w:t>
+      </w:r>
+      <w:proofErr w:type="spellEnd"/>
+      <w:r>
+        <w:rPr>
+          <w:color w:val="BCBEC4"/>
+        </w:rPr>
+        <w:t>()</w:t>
+      </w:r>
+      <w:r>
+        <w:rPr>
+          <w:color w:val="BCBEC4"/>
+        </w:rPr>
+        <w:br/>
+      </w:r>
+      <w:r>
+        <w:rPr>
+          <w:color w:val="BCBEC4"/>
+        </w:rPr>
+        <w:br/>
+        <w:t xml:space="preserve">    </w:t>
+      </w:r>
+      <w:r>
+        <w:rPr>
+          <w:color w:val="7A7E85"/>
+        </w:rPr>
+        <w:t>#Setup variable to track progress</w:t>
+      </w:r>
+      <w:r>
+        <w:rPr>
+          <w:color w:val="7A7E85"/>
+        </w:rPr>
+        <w:br/>
+        <w:t xml:space="preserve">    </w:t>
+      </w:r>
+      <w:proofErr w:type="spellStart"/>
+      <w:r>
+        <w:rPr>
+          <w:color w:val="BCBEC4"/>
+        </w:rPr>
+        <w:t>currentIndex</w:t>
+      </w:r>
+      <w:proofErr w:type="spellEnd"/>
+      <w:r>
+        <w:rPr>
+          <w:color w:val="BCBEC4"/>
+        </w:rPr>
+        <w:t xml:space="preserve"> = </w:t>
+      </w:r>
+      <w:proofErr w:type="spellStart"/>
+      <w:r>
+        <w:rPr>
+          <w:color w:val="BCBEC4"/>
+        </w:rPr>
+        <w:t>packetSize</w:t>
+      </w:r>
+      <w:proofErr w:type="spellEnd"/>
+      <w:r>
+        <w:rPr>
+          <w:color w:val="BCBEC4"/>
+        </w:rPr>
+        <w:br/>
+      </w:r>
+      <w:r>
+        <w:rPr>
+          <w:color w:val="BCBEC4"/>
+        </w:rPr>
+        <w:br/>
+        <w:t xml:space="preserve">    </w:t>
+      </w:r>
+      <w:r>
+        <w:rPr>
+          <w:color w:val="7A7E85"/>
+        </w:rPr>
+        <w:t>#Get first packet</w:t>
+      </w:r>
+      <w:r>
+        <w:rPr>
+          <w:color w:val="7A7E85"/>
+        </w:rPr>
+        <w:br/>
+        <w:t xml:space="preserve">    </w:t>
+      </w:r>
+      <w:proofErr w:type="spellStart"/>
+      <w:r>
+        <w:rPr>
+          <w:color w:val="BCBEC4"/>
+        </w:rPr>
+        <w:t>packet</w:t>
+      </w:r>
+      <w:proofErr w:type="spellEnd"/>
+      <w:r>
+        <w:rPr>
+          <w:color w:val="BCBEC4"/>
+        </w:rPr>
+        <w:t xml:space="preserve"> = [data[</w:t>
+      </w:r>
+      <w:r>
+        <w:rPr>
+          <w:color w:val="2AACB8"/>
+        </w:rPr>
+        <w:t>0</w:t>
+      </w:r>
+      <w:r>
+        <w:rPr>
+          <w:color w:val="BCBEC4"/>
+        </w:rPr>
+        <w:t>:packetSize]]</w:t>
+      </w:r>
+      <w:r>
+        <w:rPr>
+          <w:color w:val="BCBEC4"/>
+        </w:rPr>
+        <w:br/>
+      </w:r>
+      <w:r>
+        <w:rPr>
+          <w:color w:val="BCBEC4"/>
+        </w:rPr>
+        <w:br/>
+        <w:t xml:space="preserve">    </w:t>
+      </w:r>
+      <w:r>
+        <w:rPr>
+          <w:color w:val="7A7E85"/>
+        </w:rPr>
+        <w:t>#loop and create all other packets</w:t>
+      </w:r>
+      <w:r>
+        <w:rPr>
+          <w:color w:val="7A7E85"/>
+        </w:rPr>
+        <w:br/>
+        <w:t xml:space="preserve">    </w:t>
+      </w:r>
+      <w:r>
+        <w:rPr>
+          <w:color w:val="CF8E6D"/>
+        </w:rPr>
+        <w:t>while</w:t>
+      </w:r>
+      <w:r>
+        <w:rPr>
+          <w:color w:val="BCBEC4"/>
+        </w:rPr>
+        <w:t>(</w:t>
+      </w:r>
+      <w:proofErr w:type="spellStart"/>
+      <w:r>
+        <w:rPr>
+          <w:color w:val="BCBEC4"/>
+        </w:rPr>
+        <w:t>currentIndex</w:t>
+      </w:r>
+      <w:proofErr w:type="spellEnd"/>
+      <w:r>
+        <w:rPr>
+          <w:color w:val="BCBEC4"/>
+        </w:rPr>
+        <w:t xml:space="preserve"> &lt; </w:t>
+      </w:r>
+      <w:proofErr w:type="spellStart"/>
+      <w:r>
+        <w:rPr>
+          <w:color w:val="8888C6"/>
+        </w:rPr>
+        <w:t>len</w:t>
+      </w:r>
+      <w:proofErr w:type="spellEnd"/>
+      <w:r>
+        <w:rPr>
+          <w:color w:val="BCBEC4"/>
+        </w:rPr>
+        <w:t>(data)):</w:t>
+      </w:r>
+      <w:r>
+        <w:rPr>
+          <w:color w:val="BCBEC4"/>
+        </w:rPr>
+        <w:br/>
+        <w:t xml:space="preserve">        </w:t>
+      </w:r>
+      <w:proofErr w:type="spellStart"/>
+      <w:r>
+        <w:rPr>
+          <w:color w:val="BCBEC4"/>
+        </w:rPr>
+        <w:t>packet.append</w:t>
+      </w:r>
+      <w:proofErr w:type="spellEnd"/>
+      <w:r>
+        <w:rPr>
+          <w:color w:val="BCBEC4"/>
+        </w:rPr>
+        <w:t>(data[</w:t>
+      </w:r>
+      <w:proofErr w:type="spellStart"/>
+      <w:r>
+        <w:rPr>
+          <w:color w:val="BCBEC4"/>
+        </w:rPr>
+        <w:t>currentIndex:currentIndex</w:t>
+      </w:r>
+      <w:proofErr w:type="spellEnd"/>
+      <w:r>
+        <w:rPr>
+          <w:color w:val="BCBEC4"/>
+        </w:rPr>
+        <w:t xml:space="preserve"> + </w:t>
+      </w:r>
+      <w:proofErr w:type="spellStart"/>
+      <w:r>
+        <w:rPr>
+          <w:color w:val="BCBEC4"/>
+        </w:rPr>
+        <w:t>packetSize</w:t>
+      </w:r>
+      <w:proofErr w:type="spellEnd"/>
+      <w:r>
+        <w:rPr>
+          <w:color w:val="BCBEC4"/>
+        </w:rPr>
+        <w:t>])</w:t>
+      </w:r>
+      <w:r>
+        <w:rPr>
+          <w:color w:val="BCBEC4"/>
+        </w:rPr>
+        <w:br/>
+        <w:t xml:space="preserve">        </w:t>
+      </w:r>
+      <w:proofErr w:type="spellStart"/>
+      <w:r>
+        <w:rPr>
+          <w:color w:val="BCBEC4"/>
+        </w:rPr>
+        <w:t>currentIndex</w:t>
+      </w:r>
+      <w:proofErr w:type="spellEnd"/>
+      <w:r>
+        <w:rPr>
+          <w:color w:val="BCBEC4"/>
+        </w:rPr>
+        <w:t xml:space="preserve"> += </w:t>
+      </w:r>
+      <w:proofErr w:type="spellStart"/>
+      <w:r>
+        <w:rPr>
+          <w:color w:val="BCBEC4"/>
+        </w:rPr>
+        <w:t>packetSize</w:t>
+      </w:r>
+      <w:proofErr w:type="spellEnd"/>
+      <w:r>
+        <w:rPr>
+          <w:color w:val="BCBEC4"/>
+        </w:rPr>
+        <w:br/>
+      </w:r>
+      <w:r>
+        <w:rPr>
+          <w:color w:val="BCBEC4"/>
+        </w:rPr>
+        <w:br/>
+        <w:t xml:space="preserve">    </w:t>
+      </w:r>
+      <w:r>
+        <w:rPr>
+          <w:color w:val="7A7E85"/>
+        </w:rPr>
+        <w:t>#Return results</w:t>
+      </w:r>
+      <w:r>
+        <w:rPr>
+          <w:color w:val="7A7E85"/>
+        </w:rPr>
+        <w:br/>
+        <w:t xml:space="preserve">    </w:t>
+      </w:r>
+      <w:r>
+        <w:rPr>
+          <w:color w:val="CF8E6D"/>
+        </w:rPr>
+        <w:t xml:space="preserve">return </w:t>
+      </w:r>
+      <w:r>
+        <w:rPr>
+          <w:color w:val="BCBEC4"/>
+        </w:rPr>
+        <w:t>packet</w:t>
+      </w:r>
+    </w:p>
+    <w:p>
+      <w:pPr>
+        <w:rPr>
+          <w:rFonts w:ascii="Times New Roman" w:hAnsi="Times New Roman" w:cs="Times New Roman"/>
+          <w:b/>
+          <w:bCs/>
+          <w:sz w:val="32"/>
+          <w:szCs w:val="32"/>
+        </w:rPr>
+      </w:pPr>
+    </w:p>
+    <w:p>
+      <w:pPr>
+        <w:rPr>
+          <w:rFonts w:ascii="Times New Roman" w:hAnsi="Times New Roman" w:cs="Times New Roman"/>
+          <w:sz w:val="24"/>
+          <w:szCs w:val="24"/>
+        </w:rPr>
+      </w:pPr>
+      <w:r>
+        <w:rPr>
+          <w:rFonts w:ascii="Times New Roman" w:hAnsi="Times New Roman" w:cs="Times New Roman"/>
+          <w:sz w:val="24"/>
+          <w:szCs w:val="24"/>
+        </w:rPr>
+        <w:t xml:space="preserve">The </w:t>
+      </w:r>
+      <w:proofErr w:type="spellStart"/>
+      <w:r>
+        <w:rPr>
+          <w:rFonts w:ascii="Times New Roman" w:hAnsi="Times New Roman" w:cs="Times New Roman"/>
+          <w:sz w:val="24"/>
+          <w:szCs w:val="24"/>
+        </w:rPr>
+        <w:t>TCPClient</w:t>
+      </w:r>
+      <w:proofErr w:type="spellEnd"/>
+      <w:r>
+        <w:rPr>
+          <w:rFonts w:ascii="Times New Roman" w:hAnsi="Times New Roman" w:cs="Times New Roman"/>
+          <w:sz w:val="24"/>
+          <w:szCs w:val="24"/>
+        </w:rPr>
+        <w:t xml:space="preserve"> function has a filename as a parameter. It will call the make packet function to make a list of packets from the file. Then it will create a port. It will transmit each packet one at a time to the server waiting 0.1 seconds after each packet is sent. After the packet is sent it will send a message indicating all the packets have been sent.</w:t>
+      </w:r>
+    </w:p>
+    <w:p>
+      <w:pPr>
+        <w:pStyle w:val="HTMLPreformatted"/>
+        <w:shd w:val="clear" w:color="auto" w:fill="1E1F22"/>
+        <w:rPr>
+          <w:color w:val="BCBEC4"/>
+        </w:rPr>
+      </w:pPr>
+      <w:r>
+        <w:rPr>
+          <w:color w:val="7A7E85"/>
+        </w:rPr>
+        <w:t>#Client Functionality (called from main)</w:t>
+      </w:r>
+      <w:r>
+        <w:rPr>
+          <w:color w:val="7A7E85"/>
+        </w:rPr>
+        <w:br/>
+      </w:r>
+      <w:r>
+        <w:rPr>
+          <w:color w:val="CF8E6D"/>
+        </w:rPr>
+        <w:t xml:space="preserve">def </w:t>
+      </w:r>
+      <w:proofErr w:type="spellStart"/>
+      <w:r>
+        <w:rPr>
+          <w:color w:val="56A8F5"/>
+        </w:rPr>
+        <w:t>TCPClient</w:t>
+      </w:r>
+      <w:proofErr w:type="spellEnd"/>
+      <w:r>
+        <w:rPr>
+          <w:color w:val="BCBEC4"/>
+        </w:rPr>
+        <w:t>(</w:t>
+      </w:r>
+      <w:proofErr w:type="spellStart"/>
+      <w:r>
+        <w:rPr>
+          <w:color w:val="BCBEC4"/>
+        </w:rPr>
+        <w:t>fileName</w:t>
+      </w:r>
+      <w:proofErr w:type="spellEnd"/>
+      <w:r>
+        <w:rPr>
+          <w:color w:val="BCBEC4"/>
+        </w:rPr>
+        <w:t>):</w:t>
+      </w:r>
+      <w:r>
+        <w:rPr>
+          <w:color w:val="BCBEC4"/>
+        </w:rPr>
+        <w:br/>
+      </w:r>
+      <w:r>
+        <w:rPr>
+          <w:color w:val="BCBEC4"/>
+        </w:rPr>
+        <w:br/>
+        <w:t xml:space="preserve">    </w:t>
+      </w:r>
+      <w:r>
+        <w:rPr>
+          <w:color w:val="7A7E85"/>
+        </w:rPr>
+        <w:t>#packet size in bytes</w:t>
+      </w:r>
+      <w:r>
+        <w:rPr>
+          <w:color w:val="7A7E85"/>
+        </w:rPr>
+        <w:br/>
+        <w:t xml:space="preserve">    </w:t>
+      </w:r>
+      <w:proofErr w:type="spellStart"/>
+      <w:r>
+        <w:rPr>
+          <w:color w:val="BCBEC4"/>
+        </w:rPr>
+        <w:t>packetSize</w:t>
+      </w:r>
+      <w:proofErr w:type="spellEnd"/>
+      <w:r>
+        <w:rPr>
+          <w:color w:val="BCBEC4"/>
+        </w:rPr>
+        <w:t xml:space="preserve"> = </w:t>
+      </w:r>
+      <w:r>
+        <w:rPr>
+          <w:color w:val="2AACB8"/>
+        </w:rPr>
+        <w:t>1024</w:t>
+      </w:r>
+      <w:r>
+        <w:rPr>
+          <w:color w:val="2AACB8"/>
+        </w:rPr>
+        <w:br/>
+      </w:r>
+      <w:r>
+        <w:rPr>
+          <w:color w:val="2AACB8"/>
+        </w:rPr>
+        <w:br/>
+        <w:t xml:space="preserve">    </w:t>
+      </w:r>
+      <w:r>
+        <w:rPr>
+          <w:color w:val="7A7E85"/>
+        </w:rPr>
+        <w:t>#output message to indicate client startup/message contents</w:t>
+      </w:r>
+      <w:r>
+        <w:rPr>
+          <w:color w:val="7A7E85"/>
+        </w:rPr>
+        <w:br/>
+        <w:t xml:space="preserve">    </w:t>
+      </w:r>
+      <w:r>
+        <w:rPr>
+          <w:color w:val="8888C6"/>
+        </w:rPr>
+        <w:t>print</w:t>
+      </w:r>
+      <w:r>
+        <w:rPr>
+          <w:color w:val="BCBEC4"/>
+        </w:rPr>
+        <w:t>(</w:t>
+      </w:r>
+      <w:r>
+        <w:rPr>
+          <w:color w:val="6AAB73"/>
+        </w:rPr>
+        <w:t>'Starting Client to send image: '</w:t>
+      </w:r>
+      <w:r>
+        <w:rPr>
+          <w:color w:val="BCBEC4"/>
+        </w:rPr>
+        <w:t xml:space="preserve">, </w:t>
+      </w:r>
+      <w:proofErr w:type="spellStart"/>
+      <w:r>
+        <w:rPr>
+          <w:color w:val="BCBEC4"/>
+        </w:rPr>
+        <w:t>fileName</w:t>
+      </w:r>
+      <w:proofErr w:type="spellEnd"/>
+      <w:r>
+        <w:rPr>
+          <w:color w:val="BCBEC4"/>
+        </w:rPr>
+        <w:t>)</w:t>
+      </w:r>
+      <w:r>
+        <w:rPr>
+          <w:color w:val="BCBEC4"/>
+        </w:rPr>
+        <w:br/>
+      </w:r>
+      <w:r>
+        <w:rPr>
+          <w:color w:val="BCBEC4"/>
+        </w:rPr>
+        <w:br/>
+        <w:t xml:space="preserve">    </w:t>
+      </w:r>
+      <w:r>
+        <w:rPr>
+          <w:color w:val="7A7E85"/>
+        </w:rPr>
+        <w:t>#read file in, output error if fails</w:t>
+      </w:r>
+      <w:r>
+        <w:rPr>
+          <w:color w:val="7A7E85"/>
+        </w:rPr>
+        <w:br/>
+        <w:t xml:space="preserve">    </w:t>
+      </w:r>
+      <w:r>
+        <w:rPr>
+          <w:color w:val="CF8E6D"/>
+        </w:rPr>
+        <w:t>try</w:t>
+      </w:r>
+      <w:r>
+        <w:rPr>
+          <w:color w:val="BCBEC4"/>
+        </w:rPr>
+        <w:t>:</w:t>
+      </w:r>
+      <w:r>
+        <w:rPr>
+          <w:color w:val="BCBEC4"/>
+        </w:rPr>
+        <w:br/>
+        <w:t xml:space="preserve">        file = </w:t>
+      </w:r>
+      <w:r>
+        <w:rPr>
+          <w:color w:val="8888C6"/>
+        </w:rPr>
+        <w:t>open</w:t>
+      </w:r>
+      <w:r>
+        <w:rPr>
+          <w:color w:val="BCBEC4"/>
+        </w:rPr>
+        <w:t>(</w:t>
+      </w:r>
+      <w:proofErr w:type="spellStart"/>
+      <w:r>
+        <w:rPr>
+          <w:color w:val="BCBEC4"/>
+        </w:rPr>
+        <w:t>fileName</w:t>
+      </w:r>
+      <w:proofErr w:type="spellEnd"/>
+      <w:r>
+        <w:rPr>
+          <w:color w:val="BCBEC4"/>
+        </w:rPr>
+        <w:t>,</w:t>
+      </w:r>
+      <w:r>
+        <w:rPr>
+          <w:color w:val="6AAB73"/>
+        </w:rPr>
+        <w:t>"</w:t>
+      </w:r>
+      <w:proofErr w:type="spellStart"/>
+      <w:r>
+        <w:rPr>
+          <w:color w:val="6AAB73"/>
+        </w:rPr>
+        <w:t>rb</w:t>
+      </w:r>
+      <w:proofErr w:type="spellEnd"/>
+      <w:r>
+        <w:rPr>
+          <w:color w:val="6AAB73"/>
+        </w:rPr>
+        <w:t>"</w:t>
+      </w:r>
+      <w:r>
+        <w:rPr>
+          <w:color w:val="BCBEC4"/>
+        </w:rPr>
+        <w:t>)</w:t>
+      </w:r>
+      <w:r>
+        <w:rPr>
+          <w:color w:val="BCBEC4"/>
+        </w:rPr>
+        <w:br/>
+        <w:t xml:space="preserve">    </w:t>
+      </w:r>
+      <w:r>
+        <w:rPr>
+          <w:color w:val="CF8E6D"/>
+        </w:rPr>
+        <w:t>except</w:t>
+      </w:r>
+      <w:r>
+        <w:rPr>
+          <w:color w:val="BCBEC4"/>
+        </w:rPr>
+        <w:t>:</w:t>
+      </w:r>
+      <w:r>
+        <w:rPr>
+          <w:color w:val="BCBEC4"/>
+        </w:rPr>
+        <w:br/>
+        <w:t xml:space="preserve">        </w:t>
+      </w:r>
+      <w:r>
+        <w:rPr>
+          <w:color w:val="8888C6"/>
+        </w:rPr>
+        <w:t>print</w:t>
+      </w:r>
+      <w:r>
+        <w:rPr>
+          <w:color w:val="BCBEC4"/>
+        </w:rPr>
+        <w:t>(</w:t>
+      </w:r>
+      <w:r>
+        <w:rPr>
+          <w:color w:val="6AAB73"/>
+        </w:rPr>
+        <w:t>"File could not be opened..."</w:t>
+      </w:r>
+      <w:r>
+        <w:rPr>
+          <w:color w:val="BCBEC4"/>
+        </w:rPr>
+        <w:t>)</w:t>
+      </w:r>
+      <w:r>
+        <w:rPr>
+          <w:color w:val="BCBEC4"/>
+        </w:rPr>
+        <w:br/>
+        <w:t xml:space="preserve">        </w:t>
+      </w:r>
+      <w:r>
+        <w:rPr>
+          <w:color w:val="CF8E6D"/>
+        </w:rPr>
+        <w:t>return</w:t>
+      </w:r>
+      <w:r>
+        <w:rPr>
+          <w:color w:val="CF8E6D"/>
+        </w:rPr>
+        <w:br/>
+      </w:r>
+      <w:r>
+        <w:rPr>
+          <w:color w:val="CF8E6D"/>
+        </w:rPr>
+        <w:lastRenderedPageBreak/>
+        <w:br/>
+        <w:t xml:space="preserve">    </w:t>
+      </w:r>
+      <w:r>
+        <w:rPr>
+          <w:color w:val="7A7E85"/>
+        </w:rPr>
+        <w:t>#Create packets</w:t>
+      </w:r>
+      <w:r>
+        <w:rPr>
+          <w:color w:val="7A7E85"/>
+        </w:rPr>
+        <w:br/>
+        <w:t xml:space="preserve">    </w:t>
+      </w:r>
+      <w:r>
+        <w:rPr>
+          <w:color w:val="BCBEC4"/>
+        </w:rPr>
+        <w:t xml:space="preserve">packet = </w:t>
+      </w:r>
+      <w:proofErr w:type="spellStart"/>
+      <w:r>
+        <w:rPr>
+          <w:color w:val="BCBEC4"/>
+        </w:rPr>
+        <w:t>Make_Packets</w:t>
+      </w:r>
+      <w:proofErr w:type="spellEnd"/>
+      <w:r>
+        <w:rPr>
+          <w:color w:val="BCBEC4"/>
+        </w:rPr>
+        <w:t xml:space="preserve">(file, </w:t>
+      </w:r>
+      <w:proofErr w:type="spellStart"/>
+      <w:r>
+        <w:rPr>
+          <w:color w:val="BCBEC4"/>
+        </w:rPr>
+        <w:t>packetSize</w:t>
+      </w:r>
+      <w:proofErr w:type="spellEnd"/>
+      <w:r>
+        <w:rPr>
+          <w:color w:val="BCBEC4"/>
+        </w:rPr>
+        <w:t>)</w:t>
+      </w:r>
+      <w:r>
+        <w:rPr>
+          <w:color w:val="BCBEC4"/>
+        </w:rPr>
+        <w:br/>
+      </w:r>
+      <w:r>
+        <w:rPr>
+          <w:color w:val="BCBEC4"/>
+        </w:rPr>
+        <w:br/>
+        <w:t xml:space="preserve">    </w:t>
+      </w:r>
+      <w:r>
+        <w:rPr>
+          <w:color w:val="7A7E85"/>
+        </w:rPr>
+        <w:t>#Close files</w:t>
+      </w:r>
+      <w:r>
+        <w:rPr>
+          <w:color w:val="7A7E85"/>
+        </w:rPr>
+        <w:br/>
+        <w:t xml:space="preserve">    </w:t>
+      </w:r>
+      <w:proofErr w:type="spellStart"/>
+      <w:r>
+        <w:rPr>
+          <w:color w:val="BCBEC4"/>
+        </w:rPr>
+        <w:t>file.close</w:t>
+      </w:r>
+      <w:proofErr w:type="spellEnd"/>
+      <w:r>
+        <w:rPr>
+          <w:color w:val="BCBEC4"/>
+        </w:rPr>
+        <w:t>()</w:t>
+      </w:r>
+      <w:r>
+        <w:rPr>
+          <w:color w:val="BCBEC4"/>
+        </w:rPr>
+        <w:br/>
+      </w:r>
+      <w:r>
+        <w:rPr>
+          <w:color w:val="BCBEC4"/>
+        </w:rPr>
+        <w:br/>
+      </w:r>
+      <w:r>
+        <w:rPr>
+          <w:color w:val="7A7E85"/>
+        </w:rPr>
+        <w:t>#Transmit</w:t>
+      </w:r>
+      <w:r>
+        <w:rPr>
+          <w:color w:val="7A7E85"/>
+        </w:rPr>
+        <w:br/>
+      </w:r>
+      <w:r>
+        <w:rPr>
+          <w:color w:val="7A7E85"/>
+        </w:rPr>
+        <w:br/>
+        <w:t xml:space="preserve">    #set server name and port to expect server at</w:t>
+      </w:r>
+      <w:r>
+        <w:rPr>
+          <w:color w:val="7A7E85"/>
+        </w:rPr>
+        <w:br/>
+        <w:t xml:space="preserve">    </w:t>
+      </w:r>
+      <w:proofErr w:type="spellStart"/>
+      <w:r>
+        <w:rPr>
+          <w:color w:val="BCBEC4"/>
+        </w:rPr>
+        <w:t>serverName</w:t>
+      </w:r>
+      <w:proofErr w:type="spellEnd"/>
+      <w:r>
+        <w:rPr>
+          <w:color w:val="BCBEC4"/>
+        </w:rPr>
+        <w:t xml:space="preserve"> = </w:t>
+      </w:r>
+      <w:r>
+        <w:rPr>
+          <w:color w:val="6AAB73"/>
+        </w:rPr>
+        <w:t>'localhost'</w:t>
+      </w:r>
+      <w:r>
+        <w:rPr>
+          <w:color w:val="6AAB73"/>
+        </w:rPr>
+        <w:br/>
+        <w:t xml:space="preserve">    </w:t>
+      </w:r>
+      <w:proofErr w:type="spellStart"/>
+      <w:r>
+        <w:rPr>
+          <w:color w:val="BCBEC4"/>
+        </w:rPr>
+        <w:t>serverPort</w:t>
+      </w:r>
+      <w:proofErr w:type="spellEnd"/>
+      <w:r>
+        <w:rPr>
+          <w:color w:val="BCBEC4"/>
+        </w:rPr>
+        <w:t xml:space="preserve"> = </w:t>
+      </w:r>
+      <w:r>
+        <w:rPr>
+          <w:color w:val="2AACB8"/>
+        </w:rPr>
+        <w:t>11000</w:t>
+      </w:r>
+      <w:r>
+        <w:rPr>
+          <w:color w:val="2AACB8"/>
+        </w:rPr>
+        <w:br/>
+      </w:r>
+      <w:r>
+        <w:rPr>
+          <w:color w:val="2AACB8"/>
+        </w:rPr>
+        <w:br/>
+        <w:t xml:space="preserve">    </w:t>
+      </w:r>
+      <w:r>
+        <w:rPr>
+          <w:color w:val="7A7E85"/>
+        </w:rPr>
+        <w:t>#create UDP Socket</w:t>
+      </w:r>
+      <w:r>
+        <w:rPr>
+          <w:color w:val="7A7E85"/>
+        </w:rPr>
+        <w:br/>
+        <w:t xml:space="preserve">    </w:t>
+      </w:r>
+      <w:proofErr w:type="spellStart"/>
+      <w:r>
+        <w:rPr>
+          <w:color w:val="BCBEC4"/>
+        </w:rPr>
+        <w:t>clientSocket</w:t>
+      </w:r>
+      <w:proofErr w:type="spellEnd"/>
+      <w:r>
+        <w:rPr>
+          <w:color w:val="BCBEC4"/>
+        </w:rPr>
+        <w:t xml:space="preserve"> = </w:t>
+      </w:r>
+      <w:proofErr w:type="spellStart"/>
+      <w:r>
+        <w:rPr>
+          <w:color w:val="BCBEC4"/>
+        </w:rPr>
+        <w:t>socket.socket</w:t>
+      </w:r>
+      <w:proofErr w:type="spellEnd"/>
+      <w:r>
+        <w:rPr>
+          <w:color w:val="BCBEC4"/>
+        </w:rPr>
+        <w:t>(</w:t>
+      </w:r>
+      <w:proofErr w:type="spellStart"/>
+      <w:r>
+        <w:rPr>
+          <w:color w:val="BCBEC4"/>
+        </w:rPr>
+        <w:t>socket.AF_INET</w:t>
+      </w:r>
+      <w:proofErr w:type="spellEnd"/>
+      <w:r>
+        <w:rPr>
+          <w:color w:val="BCBEC4"/>
+        </w:rPr>
+        <w:t xml:space="preserve">, </w:t>
+      </w:r>
+      <w:proofErr w:type="spellStart"/>
+      <w:r>
+        <w:rPr>
+          <w:color w:val="BCBEC4"/>
+        </w:rPr>
+        <w:t>socket.SOCK_DGRAM</w:t>
+      </w:r>
+      <w:proofErr w:type="spellEnd"/>
+      <w:r>
+        <w:rPr>
+          <w:color w:val="BCBEC4"/>
+        </w:rPr>
+        <w:t>)</w:t>
+      </w:r>
+      <w:r>
+        <w:rPr>
+          <w:color w:val="BCBEC4"/>
+        </w:rPr>
+        <w:br/>
+      </w:r>
+      <w:r>
+        <w:rPr>
+          <w:color w:val="BCBEC4"/>
+        </w:rPr>
+        <w:br/>
+      </w:r>
+      <w:r>
+        <w:rPr>
+          <w:color w:val="BCBEC4"/>
+        </w:rPr>
+        <w:br/>
+        <w:t xml:space="preserve">    </w:t>
+      </w:r>
+      <w:r>
+        <w:rPr>
+          <w:color w:val="7A7E85"/>
+        </w:rPr>
+        <w:t>#Loop for each packet that needs to be sent</w:t>
+      </w:r>
+      <w:r>
+        <w:rPr>
+          <w:color w:val="7A7E85"/>
+        </w:rPr>
+        <w:br/>
+        <w:t xml:space="preserve">    </w:t>
+      </w:r>
+      <w:r>
+        <w:rPr>
+          <w:color w:val="CF8E6D"/>
+        </w:rPr>
+        <w:t xml:space="preserve">for </w:t>
+      </w:r>
+      <w:proofErr w:type="spellStart"/>
+      <w:r>
+        <w:rPr>
+          <w:color w:val="BCBEC4"/>
+        </w:rPr>
+        <w:t>i</w:t>
+      </w:r>
+      <w:proofErr w:type="spellEnd"/>
+      <w:r>
+        <w:rPr>
+          <w:color w:val="BCBEC4"/>
+        </w:rPr>
+        <w:t xml:space="preserve"> </w:t>
+      </w:r>
+      <w:r>
+        <w:rPr>
+          <w:color w:val="CF8E6D"/>
+        </w:rPr>
+        <w:t xml:space="preserve">in </w:t>
+      </w:r>
+      <w:r>
+        <w:rPr>
+          <w:color w:val="8888C6"/>
+        </w:rPr>
+        <w:t xml:space="preserve">range </w:t>
+      </w:r>
+      <w:r>
+        <w:rPr>
+          <w:color w:val="BCBEC4"/>
+        </w:rPr>
+        <w:t>(</w:t>
+      </w:r>
+      <w:r>
+        <w:rPr>
+          <w:color w:val="2AACB8"/>
+        </w:rPr>
+        <w:t>0</w:t>
+      </w:r>
+      <w:r>
+        <w:rPr>
+          <w:color w:val="BCBEC4"/>
+        </w:rPr>
+        <w:t>,</w:t>
+      </w:r>
+      <w:r>
+        <w:rPr>
+          <w:color w:val="8888C6"/>
+        </w:rPr>
+        <w:t>len</w:t>
+      </w:r>
+      <w:r>
+        <w:rPr>
+          <w:color w:val="BCBEC4"/>
+        </w:rPr>
+        <w:t>(packet)):</w:t>
+      </w:r>
+      <w:r>
+        <w:rPr>
+          <w:color w:val="BCBEC4"/>
+        </w:rPr>
+        <w:br/>
+        <w:t xml:space="preserve">        </w:t>
+      </w:r>
+      <w:r>
+        <w:rPr>
+          <w:color w:val="7A7E85"/>
+        </w:rPr>
+        <w:t>#Send packet</w:t>
+      </w:r>
+      <w:r>
+        <w:rPr>
+          <w:color w:val="7A7E85"/>
+        </w:rPr>
+        <w:br/>
+        <w:t xml:space="preserve">        </w:t>
+      </w:r>
+      <w:proofErr w:type="spellStart"/>
+      <w:r>
+        <w:rPr>
+          <w:color w:val="BCBEC4"/>
+        </w:rPr>
+        <w:t>clientSocket.sendto</w:t>
+      </w:r>
+      <w:proofErr w:type="spellEnd"/>
+      <w:r>
+        <w:rPr>
+          <w:color w:val="BCBEC4"/>
+        </w:rPr>
+        <w:t>(packet[</w:t>
+      </w:r>
+      <w:proofErr w:type="spellStart"/>
+      <w:r>
+        <w:rPr>
+          <w:color w:val="BCBEC4"/>
+        </w:rPr>
+        <w:t>i</w:t>
+      </w:r>
+      <w:proofErr w:type="spellEnd"/>
+      <w:r>
+        <w:rPr>
+          <w:color w:val="BCBEC4"/>
+        </w:rPr>
+        <w:t>], (</w:t>
+      </w:r>
+      <w:proofErr w:type="spellStart"/>
+      <w:r>
+        <w:rPr>
+          <w:color w:val="BCBEC4"/>
+        </w:rPr>
+        <w:t>serverName</w:t>
+      </w:r>
+      <w:proofErr w:type="spellEnd"/>
+      <w:r>
+        <w:rPr>
+          <w:color w:val="BCBEC4"/>
+        </w:rPr>
+        <w:t xml:space="preserve">, </w:t>
+      </w:r>
+      <w:proofErr w:type="spellStart"/>
+      <w:r>
+        <w:rPr>
+          <w:color w:val="BCBEC4"/>
+        </w:rPr>
+        <w:t>serverPort</w:t>
+      </w:r>
+      <w:proofErr w:type="spellEnd"/>
+      <w:r>
+        <w:rPr>
+          <w:color w:val="BCBEC4"/>
+        </w:rPr>
+        <w:t>))</w:t>
+      </w:r>
+      <w:r>
+        <w:rPr>
+          <w:color w:val="BCBEC4"/>
+        </w:rPr>
+        <w:br/>
+        <w:t xml:space="preserve">        </w:t>
+      </w:r>
+      <w:r>
+        <w:rPr>
+          <w:color w:val="7A7E85"/>
+        </w:rPr>
+        <w:t xml:space="preserve">#Wait for server </w:t>
+      </w:r>
+      <w:proofErr w:type="spellStart"/>
+      <w:r>
+        <w:rPr>
+          <w:color w:val="7A7E85"/>
+        </w:rPr>
+        <w:t>acknoledgement</w:t>
+      </w:r>
+      <w:proofErr w:type="spellEnd"/>
+      <w:r>
+        <w:rPr>
+          <w:color w:val="7A7E85"/>
+        </w:rPr>
+        <w:t xml:space="preserve"> (will cause severe packet loss if client sends faster than server can </w:t>
+      </w:r>
+      <w:proofErr w:type="spellStart"/>
+      <w:r>
+        <w:rPr>
+          <w:color w:val="7A7E85"/>
+        </w:rPr>
+        <w:t>recieve</w:t>
+      </w:r>
+      <w:proofErr w:type="spellEnd"/>
+      <w:r>
+        <w:rPr>
+          <w:color w:val="7A7E85"/>
+        </w:rPr>
+        <w:t>)</w:t>
+      </w:r>
+      <w:r>
+        <w:rPr>
+          <w:color w:val="7A7E85"/>
+        </w:rPr>
+        <w:br/>
+        <w:t xml:space="preserve">        </w:t>
+      </w:r>
+      <w:proofErr w:type="spellStart"/>
+      <w:r>
+        <w:rPr>
+          <w:color w:val="6F737A"/>
+        </w:rPr>
+        <w:t>modifiedSentence</w:t>
+      </w:r>
+      <w:proofErr w:type="spellEnd"/>
+      <w:r>
+        <w:rPr>
+          <w:color w:val="BCBEC4"/>
+        </w:rPr>
+        <w:t xml:space="preserve">, </w:t>
+      </w:r>
+      <w:r>
+        <w:rPr>
+          <w:color w:val="6F737A"/>
+        </w:rPr>
+        <w:t xml:space="preserve">server </w:t>
+      </w:r>
+      <w:r>
+        <w:rPr>
+          <w:color w:val="BCBEC4"/>
+        </w:rPr>
+        <w:t xml:space="preserve">= </w:t>
+      </w:r>
+      <w:proofErr w:type="spellStart"/>
+      <w:r>
+        <w:rPr>
+          <w:color w:val="BCBEC4"/>
+        </w:rPr>
+        <w:t>clientSocket.recvfrom</w:t>
+      </w:r>
+      <w:proofErr w:type="spellEnd"/>
+      <w:r>
+        <w:rPr>
+          <w:color w:val="BCBEC4"/>
+        </w:rPr>
+        <w:t>(</w:t>
+      </w:r>
+      <w:r>
+        <w:rPr>
+          <w:color w:val="2AACB8"/>
+        </w:rPr>
+        <w:t>2048</w:t>
+      </w:r>
+      <w:r>
+        <w:rPr>
+          <w:color w:val="BCBEC4"/>
+        </w:rPr>
+        <w:t>)</w:t>
+      </w:r>
+      <w:r>
+        <w:rPr>
+          <w:color w:val="BCBEC4"/>
+        </w:rPr>
+        <w:br/>
+      </w:r>
+      <w:r>
+        <w:rPr>
+          <w:color w:val="BCBEC4"/>
+        </w:rPr>
+        <w:br/>
+        <w:t xml:space="preserve">    </w:t>
+      </w:r>
+      <w:r>
+        <w:rPr>
+          <w:color w:val="7A7E85"/>
+        </w:rPr>
+        <w:t>#Send code indicating end of file</w:t>
+      </w:r>
+      <w:r>
+        <w:rPr>
+          <w:color w:val="7A7E85"/>
+        </w:rPr>
+        <w:br/>
+        <w:t xml:space="preserve">    </w:t>
+      </w:r>
+      <w:proofErr w:type="spellStart"/>
+      <w:r>
+        <w:rPr>
+          <w:color w:val="BCBEC4"/>
+        </w:rPr>
+        <w:t>time.sleep</w:t>
+      </w:r>
+      <w:proofErr w:type="spellEnd"/>
+      <w:r>
+        <w:rPr>
+          <w:color w:val="BCBEC4"/>
+        </w:rPr>
+        <w:t>(</w:t>
+      </w:r>
+      <w:r>
+        <w:rPr>
+          <w:color w:val="2AACB8"/>
+        </w:rPr>
+        <w:t>0.1</w:t>
+      </w:r>
+      <w:r>
+        <w:rPr>
+          <w:color w:val="BCBEC4"/>
+        </w:rPr>
+        <w:t>)</w:t>
+      </w:r>
+      <w:r>
+        <w:rPr>
+          <w:color w:val="BCBEC4"/>
+        </w:rPr>
+        <w:br/>
+        <w:t xml:space="preserve">    </w:t>
+      </w:r>
+      <w:proofErr w:type="spellStart"/>
+      <w:r>
+        <w:rPr>
+          <w:color w:val="BCBEC4"/>
+        </w:rPr>
+        <w:t>clientSocket.sendto</w:t>
+      </w:r>
+      <w:proofErr w:type="spellEnd"/>
+      <w:r>
+        <w:rPr>
+          <w:color w:val="BCBEC4"/>
+        </w:rPr>
+        <w:t>(</w:t>
+      </w:r>
+      <w:proofErr w:type="spellStart"/>
+      <w:r>
+        <w:rPr>
+          <w:color w:val="A5C261"/>
+        </w:rPr>
+        <w:t>b'stop</w:t>
+      </w:r>
+      <w:proofErr w:type="spellEnd"/>
+      <w:r>
+        <w:rPr>
+          <w:color w:val="A5C261"/>
+        </w:rPr>
+        <w:t>'</w:t>
+      </w:r>
+      <w:r>
+        <w:rPr>
+          <w:color w:val="BCBEC4"/>
+        </w:rPr>
+        <w:t>, (</w:t>
+      </w:r>
+      <w:proofErr w:type="spellStart"/>
+      <w:r>
+        <w:rPr>
+          <w:color w:val="BCBEC4"/>
+        </w:rPr>
+        <w:t>serverName</w:t>
+      </w:r>
+      <w:proofErr w:type="spellEnd"/>
+      <w:r>
+        <w:rPr>
+          <w:color w:val="BCBEC4"/>
+        </w:rPr>
+        <w:t xml:space="preserve">, </w:t>
+      </w:r>
+      <w:proofErr w:type="spellStart"/>
+      <w:r>
+        <w:rPr>
+          <w:color w:val="BCBEC4"/>
+        </w:rPr>
+        <w:t>serverPort</w:t>
+      </w:r>
+      <w:proofErr w:type="spellEnd"/>
+      <w:r>
+        <w:rPr>
+          <w:color w:val="BCBEC4"/>
+        </w:rPr>
+        <w:t>))</w:t>
+      </w:r>
+      <w:r>
+        <w:rPr>
+          <w:color w:val="BCBEC4"/>
+        </w:rPr>
+        <w:br/>
+      </w:r>
+      <w:r>
+        <w:rPr>
+          <w:color w:val="BCBEC4"/>
+        </w:rPr>
+        <w:br/>
+        <w:t xml:space="preserve">    </w:t>
+      </w:r>
+      <w:r>
+        <w:rPr>
+          <w:color w:val="7A7E85"/>
+        </w:rPr>
+        <w:t>#Output statement to command line and close socket</w:t>
+      </w:r>
+      <w:r>
+        <w:rPr>
+          <w:color w:val="7A7E85"/>
+        </w:rPr>
+        <w:br/>
+        <w:t xml:space="preserve">    </w:t>
+      </w:r>
+      <w:r>
+        <w:rPr>
+          <w:color w:val="8888C6"/>
+        </w:rPr>
+        <w:t>print</w:t>
+      </w:r>
+      <w:r>
+        <w:rPr>
+          <w:color w:val="BCBEC4"/>
+        </w:rPr>
+        <w:t>(</w:t>
+      </w:r>
+      <w:r>
+        <w:rPr>
+          <w:color w:val="6AAB73"/>
+        </w:rPr>
+        <w:t>"Finished sending file"</w:t>
+      </w:r>
+      <w:r>
+        <w:rPr>
+          <w:color w:val="BCBEC4"/>
+        </w:rPr>
+        <w:t>)</w:t>
+      </w:r>
+      <w:r>
+        <w:rPr>
+          <w:color w:val="BCBEC4"/>
+        </w:rPr>
+        <w:br/>
+        <w:t xml:space="preserve">    </w:t>
+      </w:r>
+      <w:proofErr w:type="spellStart"/>
+      <w:r>
+        <w:rPr>
+          <w:color w:val="BCBEC4"/>
+        </w:rPr>
+        <w:t>clientSocket.close</w:t>
+      </w:r>
+      <w:proofErr w:type="spellEnd"/>
+      <w:r>
+        <w:rPr>
+          <w:color w:val="BCBEC4"/>
+        </w:rPr>
+        <w:t>()</w:t>
+      </w:r>
+    </w:p>
+    <w:p>
+      <w:pPr>
+        <w:rPr>
+          <w:rFonts w:ascii="Times New Roman" w:hAnsi="Times New Roman" w:cs="Times New Roman"/>
+          <w:b/>
+          <w:bCs/>
+          <w:sz w:val="32"/>
+          <w:szCs w:val="32"/>
+        </w:rPr>
+      </w:pPr>
+    </w:p>
+    <w:p>
+      <w:pPr>
+        <w:rPr>
+          <w:rFonts w:ascii="Times New Roman" w:hAnsi="Times New Roman" w:cs="Times New Roman"/>
+          <w:sz w:val="24"/>
+          <w:szCs w:val="24"/>
+        </w:rPr>
+      </w:pPr>
+      <w:r>
+        <w:rPr>
+          <w:rFonts w:ascii="Times New Roman" w:hAnsi="Times New Roman" w:cs="Times New Roman"/>
+          <w:sz w:val="24"/>
+          <w:szCs w:val="24"/>
+        </w:rPr>
+        <w:t xml:space="preserve">The main function is used to select a file and then call the </w:t>
+      </w:r>
+      <w:proofErr w:type="spellStart"/>
+      <w:r>
+        <w:rPr>
+          <w:rFonts w:ascii="Times New Roman" w:hAnsi="Times New Roman" w:cs="Times New Roman"/>
+          <w:sz w:val="24"/>
+          <w:szCs w:val="24"/>
+        </w:rPr>
+        <w:t>TCP</w:t>
+      </w:r>
+      <w:r>
+        <w:rPr>
+          <w:rFonts w:ascii="Times New Roman" w:hAnsi="Times New Roman" w:cs="Times New Roman"/>
+          <w:sz w:val="24"/>
+          <w:szCs w:val="24"/>
+        </w:rPr>
+        <w:t>C</w:t>
+      </w:r>
+      <w:r>
+        <w:rPr>
+          <w:rFonts w:ascii="Times New Roman" w:hAnsi="Times New Roman" w:cs="Times New Roman"/>
+          <w:sz w:val="24"/>
+          <w:szCs w:val="24"/>
+        </w:rPr>
+        <w:t>lient</w:t>
+      </w:r>
+      <w:proofErr w:type="spellEnd"/>
+      <w:r>
+        <w:rPr>
+          <w:rFonts w:ascii="Times New Roman" w:hAnsi="Times New Roman" w:cs="Times New Roman"/>
+          <w:sz w:val="24"/>
+          <w:szCs w:val="24"/>
+        </w:rPr>
+        <w:t xml:space="preserve"> function </w:t>
+      </w:r>
+      <w:r>
+        <w:rPr>
+          <w:rFonts w:ascii="Times New Roman" w:hAnsi="Times New Roman" w:cs="Times New Roman"/>
+          <w:sz w:val="24"/>
+          <w:szCs w:val="24"/>
+        </w:rPr>
+        <w:t>to send the selected file.</w:t>
+      </w:r>
+    </w:p>
+    <w:p>
+      <w:pPr>
+        <w:pStyle w:val="HTMLPreformatted"/>
+        <w:shd w:val="clear" w:color="auto" w:fill="1E1F22"/>
+        <w:rPr>
+          <w:color w:val="BCBEC4"/>
+        </w:rPr>
+      </w:pPr>
+      <w:r>
+        <w:rPr>
+          <w:color w:val="7A7E85"/>
+        </w:rPr>
+        <w:t xml:space="preserve">#Main, used to start </w:t>
+      </w:r>
+      <w:proofErr w:type="spellStart"/>
+      <w:r>
+        <w:rPr>
+          <w:color w:val="7A7E85"/>
+        </w:rPr>
+        <w:t>TCPClient</w:t>
+      </w:r>
+      <w:proofErr w:type="spellEnd"/>
+      <w:r>
+        <w:rPr>
+          <w:color w:val="7A7E85"/>
+        </w:rPr>
+        <w:t xml:space="preserve"> and send name of passed file</w:t>
+      </w:r>
+      <w:r>
+        <w:rPr>
+          <w:color w:val="7A7E85"/>
+        </w:rPr>
+        <w:br/>
+      </w:r>
+      <w:r>
+        <w:rPr>
+          <w:color w:val="CF8E6D"/>
+        </w:rPr>
+        <w:t xml:space="preserve">if </w:t>
+      </w:r>
+      <w:r>
+        <w:rPr>
+          <w:color w:val="BCBEC4"/>
+        </w:rPr>
+        <w:t xml:space="preserve">__name__ == </w:t>
+      </w:r>
+      <w:r>
+        <w:rPr>
+          <w:color w:val="6AAB73"/>
+        </w:rPr>
+        <w:t>"__main__"</w:t>
+      </w:r>
+      <w:r>
+        <w:rPr>
+          <w:color w:val="BCBEC4"/>
+        </w:rPr>
+        <w:t>:</w:t>
+      </w:r>
+      <w:r>
+        <w:rPr>
+          <w:color w:val="BCBEC4"/>
+        </w:rPr>
+        <w:br/>
+      </w:r>
+      <w:r>
+        <w:rPr>
+          <w:color w:val="BCBEC4"/>
+        </w:rPr>
+        <w:br/>
+        <w:t xml:space="preserve">    </w:t>
+      </w:r>
+      <w:r>
+        <w:rPr>
+          <w:color w:val="7A7E85"/>
+        </w:rPr>
+        <w:t xml:space="preserve">#Open file select </w:t>
+      </w:r>
+      <w:proofErr w:type="spellStart"/>
+      <w:r>
+        <w:rPr>
+          <w:color w:val="7A7E85"/>
+        </w:rPr>
+        <w:t>menue</w:t>
+      </w:r>
+      <w:proofErr w:type="spellEnd"/>
+      <w:r>
+        <w:rPr>
+          <w:color w:val="7A7E85"/>
+        </w:rPr>
+        <w:br/>
+        <w:t xml:space="preserve">    </w:t>
+      </w:r>
+      <w:r>
+        <w:rPr>
+          <w:color w:val="BCBEC4"/>
+        </w:rPr>
+        <w:t xml:space="preserve">root = </w:t>
+      </w:r>
+      <w:proofErr w:type="spellStart"/>
+      <w:r>
+        <w:rPr>
+          <w:color w:val="BCBEC4"/>
+        </w:rPr>
+        <w:t>tk.Tk</w:t>
+      </w:r>
+      <w:proofErr w:type="spellEnd"/>
+      <w:r>
+        <w:rPr>
+          <w:color w:val="BCBEC4"/>
+        </w:rPr>
+        <w:t>()</w:t>
+      </w:r>
+      <w:r>
+        <w:rPr>
+          <w:color w:val="BCBEC4"/>
+        </w:rPr>
+        <w:br/>
+        <w:t xml:space="preserve">    </w:t>
+      </w:r>
+      <w:proofErr w:type="spellStart"/>
+      <w:r>
+        <w:rPr>
+          <w:color w:val="BCBEC4"/>
+        </w:rPr>
+        <w:t>root.withdraw</w:t>
+      </w:r>
+      <w:proofErr w:type="spellEnd"/>
+      <w:r>
+        <w:rPr>
+          <w:color w:val="BCBEC4"/>
+        </w:rPr>
+        <w:t>()</w:t>
+      </w:r>
+      <w:r>
+        <w:rPr>
+          <w:color w:val="BCBEC4"/>
+        </w:rPr>
+        <w:br/>
+        <w:t xml:space="preserve">    </w:t>
+      </w:r>
+      <w:proofErr w:type="spellStart"/>
+      <w:r>
+        <w:rPr>
+          <w:color w:val="BCBEC4"/>
+        </w:rPr>
+        <w:t>file_path</w:t>
+      </w:r>
+      <w:proofErr w:type="spellEnd"/>
+      <w:r>
+        <w:rPr>
+          <w:color w:val="BCBEC4"/>
+        </w:rPr>
+        <w:t xml:space="preserve"> = </w:t>
+      </w:r>
+      <w:proofErr w:type="spellStart"/>
+      <w:r>
+        <w:rPr>
+          <w:color w:val="BCBEC4"/>
+        </w:rPr>
+        <w:t>filedialog.askopenfilename</w:t>
+      </w:r>
+      <w:proofErr w:type="spellEnd"/>
+      <w:r>
+        <w:rPr>
+          <w:color w:val="BCBEC4"/>
+        </w:rPr>
+        <w:t>()</w:t>
+      </w:r>
+      <w:r>
+        <w:rPr>
+          <w:color w:val="BCBEC4"/>
+        </w:rPr>
+        <w:br/>
+      </w:r>
+      <w:r>
+        <w:rPr>
+          <w:color w:val="BCBEC4"/>
+        </w:rPr>
+        <w:br/>
+        <w:t xml:space="preserve">    </w:t>
+      </w:r>
+      <w:r>
+        <w:rPr>
+          <w:color w:val="7A7E85"/>
+        </w:rPr>
+        <w:t>#check if file is selected</w:t>
+      </w:r>
+      <w:r>
+        <w:rPr>
+          <w:color w:val="7A7E85"/>
+        </w:rPr>
+        <w:br/>
+        <w:t xml:space="preserve">    </w:t>
+      </w:r>
+      <w:r>
+        <w:rPr>
+          <w:color w:val="CF8E6D"/>
+        </w:rPr>
+        <w:t xml:space="preserve">if </w:t>
+      </w:r>
+      <w:proofErr w:type="spellStart"/>
+      <w:r>
+        <w:rPr>
+          <w:color w:val="8888C6"/>
+        </w:rPr>
+        <w:t>len</w:t>
+      </w:r>
+      <w:proofErr w:type="spellEnd"/>
+      <w:r>
+        <w:rPr>
+          <w:color w:val="BCBEC4"/>
+        </w:rPr>
+        <w:t>(</w:t>
+      </w:r>
+      <w:proofErr w:type="spellStart"/>
+      <w:r>
+        <w:rPr>
+          <w:color w:val="BCBEC4"/>
+        </w:rPr>
+        <w:t>file_path</w:t>
+      </w:r>
+      <w:proofErr w:type="spellEnd"/>
+      <w:r>
+        <w:rPr>
+          <w:color w:val="BCBEC4"/>
+        </w:rPr>
+        <w:t xml:space="preserve">) &lt;= </w:t>
+      </w:r>
+      <w:r>
+        <w:rPr>
+          <w:color w:val="2AACB8"/>
+        </w:rPr>
+        <w:t>1</w:t>
+      </w:r>
+      <w:r>
+        <w:rPr>
+          <w:color w:val="BCBEC4"/>
+        </w:rPr>
+        <w:t>:</w:t>
+      </w:r>
+      <w:r>
+        <w:rPr>
+          <w:color w:val="BCBEC4"/>
+        </w:rPr>
+        <w:br/>
+        <w:t xml:space="preserve">        </w:t>
+      </w:r>
+      <w:r>
+        <w:rPr>
+          <w:color w:val="7A7E85"/>
+        </w:rPr>
+        <w:t>#output error if no input file provided</w:t>
+      </w:r>
+      <w:r>
+        <w:rPr>
+          <w:color w:val="7A7E85"/>
+        </w:rPr>
+        <w:br/>
+        <w:t xml:space="preserve">        </w:t>
+      </w:r>
+      <w:r>
+        <w:rPr>
+          <w:color w:val="8888C6"/>
+        </w:rPr>
+        <w:t>print</w:t>
+      </w:r>
+      <w:r>
+        <w:rPr>
+          <w:color w:val="BCBEC4"/>
+        </w:rPr>
+        <w:t>(</w:t>
+      </w:r>
+      <w:r>
+        <w:rPr>
+          <w:color w:val="6AAB73"/>
+        </w:rPr>
+        <w:t>"Error: No input file specified"</w:t>
+      </w:r>
+      <w:r>
+        <w:rPr>
+          <w:color w:val="BCBEC4"/>
+        </w:rPr>
+        <w:t>)</w:t>
+      </w:r>
+      <w:r>
+        <w:rPr>
+          <w:color w:val="BCBEC4"/>
+        </w:rPr>
+        <w:br/>
+        <w:t xml:space="preserve">    </w:t>
+      </w:r>
+      <w:r>
+        <w:rPr>
+          <w:color w:val="CF8E6D"/>
+        </w:rPr>
+        <w:t>else</w:t>
+      </w:r>
+      <w:r>
+        <w:rPr>
+          <w:color w:val="BCBEC4"/>
+        </w:rPr>
+        <w:t>:</w:t>
+      </w:r>
+      <w:r>
+        <w:rPr>
+          <w:color w:val="BCBEC4"/>
+        </w:rPr>
+        <w:br/>
+        <w:t xml:space="preserve">        </w:t>
+      </w:r>
+      <w:r>
+        <w:rPr>
+          <w:color w:val="7A7E85"/>
+        </w:rPr>
+        <w:t>#pass input file name to client</w:t>
+      </w:r>
+      <w:r>
+        <w:rPr>
+          <w:color w:val="7A7E85"/>
+        </w:rPr>
+        <w:br/>
+        <w:t xml:space="preserve">        </w:t>
+      </w:r>
+      <w:proofErr w:type="spellStart"/>
+      <w:r>
+        <w:rPr>
+          <w:color w:val="BCBEC4"/>
+        </w:rPr>
+        <w:t>TCPClient</w:t>
+      </w:r>
+      <w:proofErr w:type="spellEnd"/>
+      <w:r>
+        <w:rPr>
+          <w:color w:val="BCBEC4"/>
+        </w:rPr>
+        <w:t>(</w:t>
+      </w:r>
+      <w:proofErr w:type="spellStart"/>
+      <w:r>
+        <w:rPr>
+          <w:color w:val="BCBEC4"/>
+        </w:rPr>
+        <w:t>file_path</w:t>
+      </w:r>
+      <w:proofErr w:type="spellEnd"/>
+      <w:r>
+        <w:rPr>
+          <w:color w:val="BCBEC4"/>
+        </w:rPr>
+        <w:t>)</w:t>
+      </w:r>
+    </w:p>
+    <w:p>
+      <w:pPr>
+        <w:rPr>
+          <w:rFonts w:ascii="Times New Roman" w:hAnsi="Times New Roman" w:cs="Times New Roman"/>
+          <w:b/>
+          <w:bCs/>
+          <w:sz w:val="32"/>
+          <w:szCs w:val="32"/>
+        </w:rPr>
+      </w:pPr>
+    </w:p>
+    <w:p>
+      <w:pPr>
+        <w:rPr>
+          <w:rFonts w:ascii="Times New Roman" w:hAnsi="Times New Roman" w:cs="Times New Roman"/>
+          <w:b/>
+          <w:bCs/>
+          <w:sz w:val="32"/>
+          <w:szCs w:val="32"/>
+        </w:rPr>
+      </w:pPr>
     </w:p>
     <w:p>
       <w:pPr>
@@ -358,31 +4186,7 @@
           <w:sz w:val="24"/>
           <w:szCs w:val="24"/>
         </w:rPr>
-        <w:t xml:space="preserve">Command line command used to start the server code.  In this case, the Server.py file is in the folder </w:t>
-      </w:r>
-      <w:r>
-        <w:rPr>
-          <w:rFonts w:ascii="Times New Roman" w:hAnsi="Times New Roman" w:cs="Times New Roman"/>
-          <w:sz w:val="24"/>
-          <w:szCs w:val="24"/>
-        </w:rPr>
-        <w:t>Network-Design-F23</w:t>
-      </w:r>
-      <w:r>
-        <w:rPr>
-          <w:rFonts w:ascii="Times New Roman" w:hAnsi="Times New Roman" w:cs="Times New Roman"/>
-          <w:sz w:val="24"/>
-          <w:szCs w:val="24"/>
-        </w:rPr>
-        <w:t xml:space="preserve">.  </w:t>
-      </w:r>
-      <w:r>
-        <w:rPr>
-          <w:rFonts w:ascii="Times New Roman" w:hAnsi="Times New Roman" w:cs="Times New Roman"/>
-          <w:sz w:val="24"/>
-          <w:szCs w:val="24"/>
-        </w:rPr>
-        <w:t xml:space="preserve">In the above, you can also see the output provided by the server before the client is run.  </w:t>
+        <w:t xml:space="preserve">Command line command used to start the server code.  In this case, the Server.py file is in the folder Network-Design-F23.  In the above, you can also see the output provided by the server before the client is run.  </w:t>
       </w:r>
     </w:p>
     <w:p>
@@ -461,15 +4265,7 @@
           <w:sz w:val="24"/>
           <w:szCs w:val="24"/>
         </w:rPr>
-        <w:t xml:space="preserve">Command line command used to start the client code.  In this case, the Client.py file is in the folder Network-Design-F23.  </w:t>
-      </w:r>
-      <w:r>
-        <w:rPr>
-          <w:rFonts w:ascii="Times New Roman" w:hAnsi="Times New Roman" w:cs="Times New Roman"/>
-          <w:sz w:val="24"/>
-          <w:szCs w:val="24"/>
-        </w:rPr>
-        <w:t>Note after the above is run, a standard file select window will open</w:t>
+        <w:t>Command line command used to start the client code.  In this case, the Client.py file is in the folder Network-Design-F23.  Note after the above is run, a standard file select window will open</w:t>
       </w:r>
     </w:p>
     <w:p>
@@ -563,7 +4359,6 @@
         <w:rPr>
           <w:noProof/>
         </w:rPr>
-        <w:lastRenderedPageBreak/>
         <w:drawing>
           <wp:inline distT="0" distB="0" distL="0" distR="0" wp14:anchorId="4A3EDFF0" wp14:editId="192BB9DB">
             <wp:extent cx="5943600" cy="505460"/>
@@ -722,6 +4517,7 @@
         <w:rPr>
           <w:noProof/>
         </w:rPr>
+        <w:lastRenderedPageBreak/>
         <w:drawing>
           <wp:inline distT="0" distB="0" distL="0" distR="0" wp14:anchorId="02E2CA76" wp14:editId="10A2FA40">
             <wp:extent cx="4756150" cy="4756150"/>
@@ -1232,6 +5028,58 @@
     <w:semiHidden/>
     <w:unhideWhenUsed/>
   </w:style>
+  <w:style w:type="paragraph" w:styleId="HTMLPreformatted">
+    <w:name w:val="HTML Preformatted"/>
+    <w:basedOn w:val="Normal"/>
+    <w:link w:val="HTMLPreformattedChar"/>
+    <w:uiPriority w:val="99"/>
+    <w:semiHidden/>
+    <w:unhideWhenUsed/>
+    <w:rsid w:val="0049744C"/>
+    <w:pPr>
+      <w:tabs>
+        <w:tab w:val="left" w:pos="916"/>
+        <w:tab w:val="left" w:pos="1832"/>
+        <w:tab w:val="left" w:pos="2748"/>
+        <w:tab w:val="left" w:pos="3664"/>
+        <w:tab w:val="left" w:pos="4580"/>
+        <w:tab w:val="left" w:pos="5496"/>
+        <w:tab w:val="left" w:pos="6412"/>
+        <w:tab w:val="left" w:pos="7328"/>
+        <w:tab w:val="left" w:pos="8244"/>
+        <w:tab w:val="left" w:pos="9160"/>
+        <w:tab w:val="left" w:pos="10076"/>
+        <w:tab w:val="left" w:pos="10992"/>
+        <w:tab w:val="left" w:pos="11908"/>
+        <w:tab w:val="left" w:pos="12824"/>
+        <w:tab w:val="left" w:pos="13740"/>
+        <w:tab w:val="left" w:pos="14656"/>
+      </w:tabs>
+      <w:spacing w:after="0" w:line="240" w:lineRule="auto"/>
+    </w:pPr>
+    <w:rPr>
+      <w:rFonts w:ascii="Courier New" w:eastAsia="Times New Roman" w:hAnsi="Courier New" w:cs="Courier New"/>
+      <w:kern w:val="0"/>
+      <w:sz w:val="20"/>
+      <w:szCs w:val="20"/>
+      <w14:ligatures w14:val="none"/>
+    </w:rPr>
+  </w:style>
+  <w:style w:type="character" w:customStyle="1" w:styleId="HTMLPreformattedChar">
+    <w:name w:val="HTML Preformatted Char"/>
+    <w:basedOn w:val="DefaultParagraphFont"/>
+    <w:link w:val="HTMLPreformatted"/>
+    <w:uiPriority w:val="99"/>
+    <w:semiHidden/>
+    <w:rsid w:val="0049744C"/>
+    <w:rPr>
+      <w:rFonts w:ascii="Courier New" w:eastAsia="Times New Roman" w:hAnsi="Courier New" w:cs="Courier New"/>
+      <w:kern w:val="0"/>
+      <w:sz w:val="20"/>
+      <w:szCs w:val="20"/>
+      <w14:ligatures w14:val="none"/>
+    </w:rPr>
+  </w:style>
 </w:styles>
 </file>
 

</xml_diff>

<commit_message>
modified code explanation to macth changes to client/server
</commit_message>
<xml_diff>
--- a/DesignDoc.docx
+++ b/DesignDoc.docx
@@ -198,57 +198,23 @@
           <w:sz w:val="24"/>
           <w:szCs w:val="24"/>
         </w:rPr>
-        <w:t>The purpose of this phase is to</w:t>
-      </w:r>
-      <w:r>
-        <w:rPr>
-          <w:rFonts w:ascii="Times New Roman" w:hAnsi="Times New Roman" w:cs="Times New Roman"/>
-          <w:sz w:val="24"/>
-          <w:szCs w:val="24"/>
-        </w:rPr>
-        <w:t xml:space="preserve"> transfer a </w:t>
-      </w:r>
-      <w:proofErr w:type="gramStart"/>
-      <w:r>
-        <w:rPr>
-          <w:rFonts w:ascii="Times New Roman" w:hAnsi="Times New Roman" w:cs="Times New Roman"/>
-          <w:sz w:val="24"/>
-          <w:szCs w:val="24"/>
-        </w:rPr>
-        <w:t>file  between</w:t>
-      </w:r>
-      <w:proofErr w:type="gramEnd"/>
-      <w:r>
-        <w:rPr>
-          <w:rFonts w:ascii="Times New Roman" w:hAnsi="Times New Roman" w:cs="Times New Roman"/>
-          <w:sz w:val="24"/>
-          <w:szCs w:val="24"/>
-        </w:rPr>
-        <w:t xml:space="preserve"> a UDP client process and a UDP server process</w:t>
-      </w:r>
-      <w:r>
-        <w:rPr>
-          <w:rFonts w:ascii="Times New Roman" w:hAnsi="Times New Roman" w:cs="Times New Roman"/>
-          <w:sz w:val="24"/>
-          <w:szCs w:val="24"/>
-        </w:rPr>
-        <w:t xml:space="preserve"> using </w:t>
-      </w:r>
-      <w:r>
-        <w:rPr>
-          <w:rFonts w:ascii="Times New Roman" w:hAnsi="Times New Roman" w:cs="Times New Roman"/>
-          <w:sz w:val="24"/>
-          <w:szCs w:val="24"/>
-        </w:rPr>
-        <w:t>reliable data transfer</w:t>
-      </w:r>
-      <w:r>
-        <w:rPr>
-          <w:rFonts w:ascii="Times New Roman" w:hAnsi="Times New Roman" w:cs="Times New Roman"/>
-          <w:sz w:val="24"/>
-          <w:szCs w:val="24"/>
-        </w:rPr>
-        <w:t xml:space="preserve"> 1.0</w:t>
+        <w:t xml:space="preserve">The purpose of this phase is to transfer a </w:t>
+      </w:r>
+      <w:r>
+        <w:rPr>
+          <w:rFonts w:ascii="Times New Roman" w:hAnsi="Times New Roman" w:cs="Times New Roman"/>
+          <w:sz w:val="24"/>
+          <w:szCs w:val="24"/>
+        </w:rPr>
+        <w:t>file between</w:t>
+      </w:r>
+      <w:r>
+        <w:rPr>
+          <w:rFonts w:ascii="Times New Roman" w:hAnsi="Times New Roman" w:cs="Times New Roman"/>
+          <w:sz w:val="24"/>
+          <w:szCs w:val="24"/>
+        </w:rPr>
+        <w:t xml:space="preserve"> a UDP client process and a UDP server process using reliable data transfer 1.0</w:t>
       </w:r>
     </w:p>
     <w:p>
@@ -380,9 +346,8 @@
           <w14:ligatures w14:val="none"/>
         </w:rPr>
         <w:br/>
-        <w:t xml:space="preserve">Authors: Daniel </w:t>
-      </w:r>
-      <w:proofErr w:type="spellStart"/>
+        <w:t>Authors: Daniel Maccaline and Nathan Grady</w:t>
+      </w:r>
       <w:r>
         <w:rPr>
           <w:rFonts w:ascii="Courier New" w:eastAsia="Times New Roman" w:hAnsi="Courier New" w:cs="Courier New"/>
@@ -394,9 +359,9 @@
           <w:szCs w:val="20"/>
           <w14:ligatures w14:val="none"/>
         </w:rPr>
-        <w:t>Maccaline</w:t>
-      </w:r>
-      <w:proofErr w:type="spellEnd"/>
+        <w:br/>
+        <w:t xml:space="preserve">  Based on code from phase 1 (Daniel Maccaline)</w:t>
+      </w:r>
       <w:r>
         <w:rPr>
           <w:rFonts w:ascii="Courier New" w:eastAsia="Times New Roman" w:hAnsi="Courier New" w:cs="Courier New"/>
@@ -408,7 +373,8 @@
           <w:szCs w:val="20"/>
           <w14:ligatures w14:val="none"/>
         </w:rPr>
-        <w:t xml:space="preserve"> and Nathan Grady</w:t>
+        <w:br/>
+        <w:t>"""</w:t>
       </w:r>
       <w:r>
         <w:rPr>
@@ -422,9 +388,7 @@
           <w14:ligatures w14:val="none"/>
         </w:rPr>
         <w:br/>
-        <w:t xml:space="preserve">  Based on code from phase 1 (Daniel </w:t>
-      </w:r>
-      <w:proofErr w:type="spellStart"/>
+      </w:r>
       <w:r>
         <w:rPr>
           <w:rFonts w:ascii="Courier New" w:eastAsia="Times New Roman" w:hAnsi="Courier New" w:cs="Courier New"/>
@@ -436,60 +400,6 @@
           <w:szCs w:val="20"/>
           <w14:ligatures w14:val="none"/>
         </w:rPr>
-        <w:t>Maccaline</w:t>
-      </w:r>
-      <w:proofErr w:type="spellEnd"/>
-      <w:r>
-        <w:rPr>
-          <w:rFonts w:ascii="Courier New" w:eastAsia="Times New Roman" w:hAnsi="Courier New" w:cs="Courier New"/>
-          <w:i/>
-          <w:iCs/>
-          <w:color w:val="5F826B"/>
-          <w:kern w:val="0"/>
-          <w:sz w:val="20"/>
-          <w:szCs w:val="20"/>
-          <w14:ligatures w14:val="none"/>
-        </w:rPr>
-        <w:t>)</w:t>
-      </w:r>
-      <w:r>
-        <w:rPr>
-          <w:rFonts w:ascii="Courier New" w:eastAsia="Times New Roman" w:hAnsi="Courier New" w:cs="Courier New"/>
-          <w:i/>
-          <w:iCs/>
-          <w:color w:val="5F826B"/>
-          <w:kern w:val="0"/>
-          <w:sz w:val="20"/>
-          <w:szCs w:val="20"/>
-          <w14:ligatures w14:val="none"/>
-        </w:rPr>
-        <w:br/>
-        <w:t>"""</w:t>
-      </w:r>
-      <w:r>
-        <w:rPr>
-          <w:rFonts w:ascii="Courier New" w:eastAsia="Times New Roman" w:hAnsi="Courier New" w:cs="Courier New"/>
-          <w:i/>
-          <w:iCs/>
-          <w:color w:val="5F826B"/>
-          <w:kern w:val="0"/>
-          <w:sz w:val="20"/>
-          <w:szCs w:val="20"/>
-          <w14:ligatures w14:val="none"/>
-        </w:rPr>
-        <w:br/>
-      </w:r>
-      <w:r>
-        <w:rPr>
-          <w:rFonts w:ascii="Courier New" w:eastAsia="Times New Roman" w:hAnsi="Courier New" w:cs="Courier New"/>
-          <w:i/>
-          <w:iCs/>
-          <w:color w:val="5F826B"/>
-          <w:kern w:val="0"/>
-          <w:sz w:val="20"/>
-          <w:szCs w:val="20"/>
-          <w14:ligatures w14:val="none"/>
-        </w:rPr>
         <w:br/>
       </w:r>
       <w:r>
@@ -628,25 +538,7 @@
           <w:sz w:val="24"/>
           <w:szCs w:val="24"/>
         </w:rPr>
-        <w:t xml:space="preserve">If it receives a packet then it will concatenate the packet onto the end </w:t>
-      </w:r>
-      <w:proofErr w:type="gramStart"/>
-      <w:r>
-        <w:rPr>
-          <w:rFonts w:ascii="Times New Roman" w:hAnsi="Times New Roman" w:cs="Times New Roman"/>
-          <w:sz w:val="24"/>
-          <w:szCs w:val="24"/>
-        </w:rPr>
-        <w:t>of  a</w:t>
-      </w:r>
-      <w:proofErr w:type="gramEnd"/>
-      <w:r>
-        <w:rPr>
-          <w:rFonts w:ascii="Times New Roman" w:hAnsi="Times New Roman" w:cs="Times New Roman"/>
-          <w:sz w:val="24"/>
-          <w:szCs w:val="24"/>
-        </w:rPr>
-        <w:t xml:space="preserve"> byte array. </w:t>
+        <w:t xml:space="preserve">If it receives a packet then it will concatenate the packet onto the end of  a byte array. </w:t>
       </w:r>
     </w:p>
     <w:p>
@@ -1507,73 +1399,6 @@
         </w:rPr>
         <w:br/>
         <w:t xml:space="preserve">            </w:t>
-      </w:r>
-      <w:r>
-        <w:rPr>
-          <w:color w:val="7A7E85"/>
-        </w:rPr>
-        <w:t># Send message to client, used to prevent client from sending messages faster than server can handle them</w:t>
-      </w:r>
-      <w:r>
-        <w:rPr>
-          <w:color w:val="7A7E85"/>
-        </w:rPr>
-        <w:br/>
-        <w:t xml:space="preserve">            </w:t>
-      </w:r>
-      <w:proofErr w:type="spellStart"/>
-      <w:r>
-        <w:rPr>
-          <w:color w:val="BCBEC4"/>
-        </w:rPr>
-        <w:t>serverSocket.sendto</w:t>
-      </w:r>
-      <w:proofErr w:type="spellEnd"/>
-      <w:r>
-        <w:rPr>
-          <w:color w:val="BCBEC4"/>
-        </w:rPr>
-        <w:t>(</w:t>
-      </w:r>
-      <w:r>
-        <w:rPr>
-          <w:color w:val="6AAB73"/>
-        </w:rPr>
-        <w:t>"</w:t>
-      </w:r>
-      <w:proofErr w:type="spellStart"/>
-      <w:r>
-        <w:rPr>
-          <w:color w:val="6AAB73"/>
-        </w:rPr>
-        <w:t>Recieved</w:t>
-      </w:r>
-      <w:proofErr w:type="spellEnd"/>
-      <w:r>
-        <w:rPr>
-          <w:color w:val="6AAB73"/>
-        </w:rPr>
-        <w:t>"</w:t>
-      </w:r>
-      <w:r>
-        <w:rPr>
-          <w:color w:val="BCBEC4"/>
-        </w:rPr>
-        <w:t xml:space="preserve">.encode(), </w:t>
-      </w:r>
-      <w:proofErr w:type="spellStart"/>
-      <w:r>
-        <w:rPr>
-          <w:color w:val="BCBEC4"/>
-        </w:rPr>
-        <w:t>clientAddress</w:t>
-      </w:r>
-      <w:proofErr w:type="spellEnd"/>
-      <w:r>
-        <w:rPr>
-          <w:color w:val="BCBEC4"/>
-        </w:rPr>
-        <w:t>)</w:t>
       </w:r>
     </w:p>
     <w:p>
@@ -1635,18 +1460,8 @@
           <w:sz w:val="24"/>
           <w:szCs w:val="24"/>
         </w:rPr>
-        <w:t xml:space="preserve"> </w:t>
-      </w:r>
-      <w:proofErr w:type="gramStart"/>
-      <w:r>
-        <w:rPr>
-          <w:rFonts w:ascii="Times New Roman" w:hAnsi="Times New Roman" w:cs="Times New Roman"/>
-          <w:sz w:val="24"/>
-          <w:szCs w:val="24"/>
-        </w:rPr>
-        <w:t>function</w:t>
-      </w:r>
-      <w:proofErr w:type="gramEnd"/>
+        <w:t xml:space="preserve"> function</w:t>
+      </w:r>
     </w:p>
     <w:p>
       <w:pPr>
@@ -1706,7 +1521,6 @@
         <w:t xml:space="preserve">    </w:t>
       </w:r>
       <w:proofErr w:type="spellStart"/>
-      <w:proofErr w:type="gramStart"/>
       <w:r>
         <w:rPr>
           <w:color w:val="BCBEC4"/>
@@ -1718,14 +1532,7 @@
         <w:rPr>
           <w:color w:val="BCBEC4"/>
         </w:rPr>
-        <w:t>(</w:t>
-      </w:r>
-      <w:proofErr w:type="gramEnd"/>
-      <w:r>
-        <w:rPr>
-          <w:color w:val="BCBEC4"/>
-        </w:rPr>
-        <w:t>)</w:t>
+        <w:t>()</w:t>
       </w:r>
     </w:p>
     <w:p>
@@ -1760,7 +1567,9 @@
           <w:szCs w:val="32"/>
         </w:rPr>
       </w:pPr>
-      <w:r>
+    </w:p>
+    <w:p>
+      <w:pPr>
         <w:rPr>
           <w:rFonts w:ascii="Times New Roman" w:hAnsi="Times New Roman" w:cs="Times New Roman"/>
           <w:b/>
@@ -1768,9 +1577,10 @@
           <w:sz w:val="32"/>
           <w:szCs w:val="32"/>
         </w:rPr>
-        <w:t>client</w:t>
-      </w:r>
-      <w:r>
+      </w:pPr>
+    </w:p>
+    <w:p>
+      <w:pPr>
         <w:rPr>
           <w:rFonts w:ascii="Times New Roman" w:hAnsi="Times New Roman" w:cs="Times New Roman"/>
           <w:b/>
@@ -1778,8 +1588,7 @@
           <w:sz w:val="32"/>
           <w:szCs w:val="32"/>
         </w:rPr>
-        <w:t>.py</w:t>
-      </w:r>
+      </w:pPr>
     </w:p>
     <w:p>
       <w:pPr>
@@ -1796,280 +1605,6 @@
       <w:pPr>
         <w:rPr>
           <w:rFonts w:ascii="Times New Roman" w:hAnsi="Times New Roman" w:cs="Times New Roman"/>
-          <w:sz w:val="24"/>
-          <w:szCs w:val="24"/>
-        </w:rPr>
-      </w:pPr>
-      <w:proofErr w:type="gramStart"/>
-      <w:r>
-        <w:rPr>
-          <w:rFonts w:ascii="Times New Roman" w:hAnsi="Times New Roman" w:cs="Times New Roman"/>
-          <w:sz w:val="24"/>
-          <w:szCs w:val="24"/>
-        </w:rPr>
-        <w:t>this</w:t>
-      </w:r>
-      <w:proofErr w:type="gramEnd"/>
-      <w:r>
-        <w:rPr>
-          <w:rFonts w:ascii="Times New Roman" w:hAnsi="Times New Roman" w:cs="Times New Roman"/>
-          <w:sz w:val="24"/>
-          <w:szCs w:val="24"/>
-        </w:rPr>
-        <w:t xml:space="preserve"> block imports libraries.</w:t>
-      </w:r>
-    </w:p>
-    <w:p>
-      <w:pPr>
-        <w:pStyle w:val="HTMLPreformatted"/>
-        <w:shd w:val="clear" w:color="auto" w:fill="1E1F22"/>
-        <w:rPr>
-          <w:color w:val="BCBEC4"/>
-        </w:rPr>
-      </w:pPr>
-      <w:r>
-        <w:rPr>
-          <w:i/>
-          <w:iCs/>
-          <w:color w:val="5F826B"/>
-        </w:rPr>
-        <w:t>"""</w:t>
-      </w:r>
-      <w:r>
-        <w:rPr>
-          <w:i/>
-          <w:iCs/>
-          <w:color w:val="5F826B"/>
-        </w:rPr>
-        <w:br/>
-        <w:t>TCP Client</w:t>
-      </w:r>
-      <w:r>
-        <w:rPr>
-          <w:i/>
-          <w:iCs/>
-          <w:color w:val="5F826B"/>
-        </w:rPr>
-        <w:br/>
-        <w:t xml:space="preserve">Authors: Daniel </w:t>
-      </w:r>
-      <w:proofErr w:type="spellStart"/>
-      <w:r>
-        <w:rPr>
-          <w:i/>
-          <w:iCs/>
-          <w:color w:val="5F826B"/>
-        </w:rPr>
-        <w:t>Maccaline</w:t>
-      </w:r>
-      <w:proofErr w:type="spellEnd"/>
-      <w:r>
-        <w:rPr>
-          <w:i/>
-          <w:iCs/>
-          <w:color w:val="5F826B"/>
-        </w:rPr>
-        <w:t xml:space="preserve"> and Nathan Grady</w:t>
-      </w:r>
-      <w:r>
-        <w:rPr>
-          <w:i/>
-          <w:iCs/>
-          <w:color w:val="5F826B"/>
-        </w:rPr>
-        <w:br/>
-        <w:t xml:space="preserve">  Based on code from phase 1 (Daniel </w:t>
-      </w:r>
-      <w:proofErr w:type="spellStart"/>
-      <w:r>
-        <w:rPr>
-          <w:i/>
-          <w:iCs/>
-          <w:color w:val="5F826B"/>
-        </w:rPr>
-        <w:t>Maccaline</w:t>
-      </w:r>
-      <w:proofErr w:type="spellEnd"/>
-      <w:r>
-        <w:rPr>
-          <w:i/>
-          <w:iCs/>
-          <w:color w:val="5F826B"/>
-        </w:rPr>
-        <w:t>)</w:t>
-      </w:r>
-      <w:r>
-        <w:rPr>
-          <w:i/>
-          <w:iCs/>
-          <w:color w:val="5F826B"/>
-        </w:rPr>
-        <w:br/>
-      </w:r>
-      <w:r>
-        <w:rPr>
-          <w:i/>
-          <w:iCs/>
-          <w:color w:val="5F826B"/>
-        </w:rPr>
-        <w:lastRenderedPageBreak/>
-        <w:t>"""</w:t>
-      </w:r>
-      <w:r>
-        <w:rPr>
-          <w:i/>
-          <w:iCs/>
-          <w:color w:val="5F826B"/>
-        </w:rPr>
-        <w:br/>
-      </w:r>
-      <w:r>
-        <w:rPr>
-          <w:color w:val="CF8E6D"/>
-        </w:rPr>
-        <w:t xml:space="preserve">import </w:t>
-      </w:r>
-      <w:r>
-        <w:rPr>
-          <w:color w:val="BCBEC4"/>
-        </w:rPr>
-        <w:t>time</w:t>
-      </w:r>
-      <w:r>
-        <w:rPr>
-          <w:color w:val="BCBEC4"/>
-        </w:rPr>
-        <w:br/>
-      </w:r>
-      <w:r>
-        <w:rPr>
-          <w:color w:val="7A7E85"/>
-        </w:rPr>
-        <w:t>#import socket library</w:t>
-      </w:r>
-      <w:r>
-        <w:rPr>
-          <w:color w:val="7A7E85"/>
-        </w:rPr>
-        <w:br/>
-      </w:r>
-      <w:r>
-        <w:rPr>
-          <w:color w:val="CF8E6D"/>
-        </w:rPr>
-        <w:t xml:space="preserve">import </w:t>
-      </w:r>
-      <w:r>
-        <w:rPr>
-          <w:color w:val="BCBEC4"/>
-        </w:rPr>
-        <w:t>socket</w:t>
-      </w:r>
-      <w:r>
-        <w:rPr>
-          <w:color w:val="BCBEC4"/>
-        </w:rPr>
-        <w:br/>
-      </w:r>
-      <w:r>
-        <w:rPr>
-          <w:color w:val="BCBEC4"/>
-        </w:rPr>
-        <w:br/>
-      </w:r>
-      <w:r>
-        <w:rPr>
-          <w:color w:val="7A7E85"/>
-        </w:rPr>
-        <w:t>#import file dialog stuff</w:t>
-      </w:r>
-      <w:r>
-        <w:rPr>
-          <w:color w:val="7A7E85"/>
-        </w:rPr>
-        <w:br/>
-      </w:r>
-      <w:r>
-        <w:rPr>
-          <w:color w:val="CF8E6D"/>
-        </w:rPr>
-        <w:t xml:space="preserve">import </w:t>
-      </w:r>
-      <w:proofErr w:type="spellStart"/>
-      <w:r>
-        <w:rPr>
-          <w:color w:val="BCBEC4"/>
-        </w:rPr>
-        <w:t>tkinter</w:t>
-      </w:r>
-      <w:proofErr w:type="spellEnd"/>
-      <w:r>
-        <w:rPr>
-          <w:color w:val="BCBEC4"/>
-        </w:rPr>
-        <w:t xml:space="preserve"> </w:t>
-      </w:r>
-      <w:r>
-        <w:rPr>
-          <w:color w:val="CF8E6D"/>
-        </w:rPr>
-        <w:t xml:space="preserve">as </w:t>
-      </w:r>
-      <w:proofErr w:type="spellStart"/>
-      <w:r>
-        <w:rPr>
-          <w:color w:val="BCBEC4"/>
-        </w:rPr>
-        <w:t>tk</w:t>
-      </w:r>
-      <w:proofErr w:type="spellEnd"/>
-      <w:r>
-        <w:rPr>
-          <w:color w:val="BCBEC4"/>
-        </w:rPr>
-        <w:br/>
-      </w:r>
-      <w:r>
-        <w:rPr>
-          <w:color w:val="CF8E6D"/>
-        </w:rPr>
-        <w:t xml:space="preserve">from </w:t>
-      </w:r>
-      <w:proofErr w:type="spellStart"/>
-      <w:r>
-        <w:rPr>
-          <w:color w:val="BCBEC4"/>
-        </w:rPr>
-        <w:t>tkinter</w:t>
-      </w:r>
-      <w:proofErr w:type="spellEnd"/>
-      <w:r>
-        <w:rPr>
-          <w:color w:val="BCBEC4"/>
-        </w:rPr>
-        <w:t xml:space="preserve"> </w:t>
-      </w:r>
-      <w:r>
-        <w:rPr>
-          <w:color w:val="CF8E6D"/>
-        </w:rPr>
-        <w:t xml:space="preserve">import </w:t>
-      </w:r>
-      <w:proofErr w:type="spellStart"/>
-      <w:proofErr w:type="gramStart"/>
-      <w:r>
-        <w:rPr>
-          <w:color w:val="BCBEC4"/>
-        </w:rPr>
-        <w:t>filedialog</w:t>
-      </w:r>
-      <w:proofErr w:type="spellEnd"/>
-      <w:proofErr w:type="gramEnd"/>
-    </w:p>
-    <w:p>
-      <w:pPr>
-        <w:rPr>
-          <w:rFonts w:ascii="Times New Roman" w:hAnsi="Times New Roman" w:cs="Times New Roman"/>
           <w:b/>
           <w:bCs/>
           <w:sz w:val="32"/>
@@ -2081,1563 +1616,13 @@
       <w:pPr>
         <w:rPr>
           <w:rFonts w:ascii="Times New Roman" w:hAnsi="Times New Roman" w:cs="Times New Roman"/>
-          <w:sz w:val="24"/>
-          <w:szCs w:val="24"/>
-        </w:rPr>
-      </w:pPr>
-      <w:r>
-        <w:rPr>
-          <w:rFonts w:ascii="Times New Roman" w:hAnsi="Times New Roman" w:cs="Times New Roman"/>
-          <w:sz w:val="24"/>
-          <w:szCs w:val="24"/>
-        </w:rPr>
-        <w:t xml:space="preserve">The </w:t>
-      </w:r>
-      <w:proofErr w:type="spellStart"/>
-      <w:r>
-        <w:rPr>
-          <w:rFonts w:ascii="Times New Roman" w:hAnsi="Times New Roman" w:cs="Times New Roman"/>
-          <w:sz w:val="24"/>
-          <w:szCs w:val="24"/>
-        </w:rPr>
-        <w:t>Make_Packets</w:t>
-      </w:r>
-      <w:proofErr w:type="spellEnd"/>
-      <w:r>
-        <w:rPr>
-          <w:rFonts w:ascii="Times New Roman" w:hAnsi="Times New Roman" w:cs="Times New Roman"/>
-          <w:sz w:val="24"/>
-          <w:szCs w:val="24"/>
-        </w:rPr>
-        <w:t xml:space="preserve"> functions takes in a file and a </w:t>
-      </w:r>
-      <w:proofErr w:type="spellStart"/>
-      <w:r>
-        <w:rPr>
-          <w:rFonts w:ascii="Times New Roman" w:hAnsi="Times New Roman" w:cs="Times New Roman"/>
-          <w:sz w:val="24"/>
-          <w:szCs w:val="24"/>
-        </w:rPr>
-        <w:t>packetSize</w:t>
-      </w:r>
-      <w:proofErr w:type="spellEnd"/>
-      <w:r>
-        <w:rPr>
-          <w:rFonts w:ascii="Times New Roman" w:hAnsi="Times New Roman" w:cs="Times New Roman"/>
-          <w:sz w:val="24"/>
-          <w:szCs w:val="24"/>
-        </w:rPr>
-        <w:t xml:space="preserve"> as parameters. It will read the file and break the file into packets of size </w:t>
-      </w:r>
-      <w:proofErr w:type="spellStart"/>
-      <w:r>
-        <w:rPr>
-          <w:rFonts w:ascii="Times New Roman" w:hAnsi="Times New Roman" w:cs="Times New Roman"/>
-          <w:sz w:val="24"/>
-          <w:szCs w:val="24"/>
-        </w:rPr>
-        <w:t>packetSize</w:t>
-      </w:r>
-      <w:proofErr w:type="spellEnd"/>
-      <w:r>
-        <w:rPr>
-          <w:rFonts w:ascii="Times New Roman" w:hAnsi="Times New Roman" w:cs="Times New Roman"/>
-          <w:sz w:val="24"/>
-          <w:szCs w:val="24"/>
-        </w:rPr>
-        <w:t>. It will return an array of all packets</w:t>
-      </w:r>
-      <w:r>
-        <w:rPr>
-          <w:rFonts w:ascii="Times New Roman" w:hAnsi="Times New Roman" w:cs="Times New Roman"/>
-          <w:sz w:val="24"/>
-          <w:szCs w:val="24"/>
-        </w:rPr>
-        <w:t xml:space="preserve"> made from the file.</w:t>
-      </w:r>
-    </w:p>
-    <w:p>
-      <w:pPr>
-        <w:pStyle w:val="HTMLPreformatted"/>
-        <w:shd w:val="clear" w:color="auto" w:fill="1E1F22"/>
-        <w:rPr>
-          <w:color w:val="BCBEC4"/>
-        </w:rPr>
-      </w:pPr>
-      <w:r>
-        <w:rPr>
-          <w:color w:val="CF8E6D"/>
-        </w:rPr>
-        <w:t xml:space="preserve">def </w:t>
-      </w:r>
-      <w:proofErr w:type="spellStart"/>
-      <w:r>
-        <w:rPr>
-          <w:color w:val="56A8F5"/>
-        </w:rPr>
-        <w:t>Make_Packets</w:t>
-      </w:r>
-      <w:proofErr w:type="spellEnd"/>
-      <w:r>
-        <w:rPr>
-          <w:color w:val="BCBEC4"/>
-        </w:rPr>
-        <w:t xml:space="preserve">(file, </w:t>
-      </w:r>
-      <w:proofErr w:type="spellStart"/>
-      <w:r>
-        <w:rPr>
-          <w:color w:val="BCBEC4"/>
-        </w:rPr>
-        <w:t>packetSize</w:t>
-      </w:r>
-      <w:proofErr w:type="spellEnd"/>
-      <w:r>
-        <w:rPr>
-          <w:color w:val="BCBEC4"/>
-        </w:rPr>
-        <w:t>):</w:t>
-      </w:r>
-      <w:r>
-        <w:rPr>
-          <w:color w:val="BCBEC4"/>
-        </w:rPr>
-        <w:br/>
-      </w:r>
-      <w:r>
-        <w:rPr>
-          <w:color w:val="BCBEC4"/>
-        </w:rPr>
-        <w:br/>
-        <w:t xml:space="preserve">    </w:t>
-      </w:r>
-      <w:r>
-        <w:rPr>
-          <w:color w:val="7A7E85"/>
-        </w:rPr>
-        <w:t>#Read file data</w:t>
-      </w:r>
-      <w:r>
-        <w:rPr>
-          <w:color w:val="7A7E85"/>
-        </w:rPr>
-        <w:br/>
-        <w:t xml:space="preserve">    </w:t>
-      </w:r>
-      <w:proofErr w:type="spellStart"/>
-      <w:r>
-        <w:rPr>
-          <w:color w:val="BCBEC4"/>
-        </w:rPr>
-        <w:t>data</w:t>
-      </w:r>
-      <w:proofErr w:type="spellEnd"/>
-      <w:r>
-        <w:rPr>
-          <w:color w:val="BCBEC4"/>
-        </w:rPr>
-        <w:t xml:space="preserve"> = </w:t>
-      </w:r>
-      <w:proofErr w:type="spellStart"/>
-      <w:r>
-        <w:rPr>
-          <w:color w:val="BCBEC4"/>
-        </w:rPr>
-        <w:t>file.read</w:t>
-      </w:r>
-      <w:proofErr w:type="spellEnd"/>
-      <w:r>
-        <w:rPr>
-          <w:color w:val="BCBEC4"/>
-        </w:rPr>
-        <w:t>()</w:t>
-      </w:r>
-      <w:r>
-        <w:rPr>
-          <w:color w:val="BCBEC4"/>
-        </w:rPr>
-        <w:br/>
-      </w:r>
-      <w:r>
-        <w:rPr>
-          <w:color w:val="BCBEC4"/>
-        </w:rPr>
-        <w:br/>
-        <w:t xml:space="preserve">    </w:t>
-      </w:r>
-      <w:r>
-        <w:rPr>
-          <w:color w:val="7A7E85"/>
-        </w:rPr>
-        <w:t>#Setup variable to track progress</w:t>
-      </w:r>
-      <w:r>
-        <w:rPr>
-          <w:color w:val="7A7E85"/>
-        </w:rPr>
-        <w:br/>
-        <w:t xml:space="preserve">    </w:t>
-      </w:r>
-      <w:proofErr w:type="spellStart"/>
-      <w:r>
-        <w:rPr>
-          <w:color w:val="BCBEC4"/>
-        </w:rPr>
-        <w:t>currentIndex</w:t>
-      </w:r>
-      <w:proofErr w:type="spellEnd"/>
-      <w:r>
-        <w:rPr>
-          <w:color w:val="BCBEC4"/>
-        </w:rPr>
-        <w:t xml:space="preserve"> = </w:t>
-      </w:r>
-      <w:proofErr w:type="spellStart"/>
-      <w:r>
-        <w:rPr>
-          <w:color w:val="BCBEC4"/>
-        </w:rPr>
-        <w:t>packetSize</w:t>
-      </w:r>
-      <w:proofErr w:type="spellEnd"/>
-      <w:r>
-        <w:rPr>
-          <w:color w:val="BCBEC4"/>
-        </w:rPr>
-        <w:br/>
-      </w:r>
-      <w:r>
-        <w:rPr>
-          <w:color w:val="BCBEC4"/>
-        </w:rPr>
-        <w:br/>
-        <w:t xml:space="preserve">    </w:t>
-      </w:r>
-      <w:r>
-        <w:rPr>
-          <w:color w:val="7A7E85"/>
-        </w:rPr>
-        <w:t>#Get first packet</w:t>
-      </w:r>
-      <w:r>
-        <w:rPr>
-          <w:color w:val="7A7E85"/>
-        </w:rPr>
-        <w:br/>
-        <w:t xml:space="preserve">    </w:t>
-      </w:r>
-      <w:proofErr w:type="spellStart"/>
-      <w:r>
-        <w:rPr>
-          <w:color w:val="BCBEC4"/>
-        </w:rPr>
-        <w:t>packet</w:t>
-      </w:r>
-      <w:proofErr w:type="spellEnd"/>
-      <w:r>
-        <w:rPr>
-          <w:color w:val="BCBEC4"/>
-        </w:rPr>
-        <w:t xml:space="preserve"> = [data[</w:t>
-      </w:r>
-      <w:r>
-        <w:rPr>
-          <w:color w:val="2AACB8"/>
-        </w:rPr>
-        <w:t>0</w:t>
-      </w:r>
-      <w:r>
-        <w:rPr>
-          <w:color w:val="BCBEC4"/>
-        </w:rPr>
-        <w:t>:packetSize]]</w:t>
-      </w:r>
-      <w:r>
-        <w:rPr>
-          <w:color w:val="BCBEC4"/>
-        </w:rPr>
-        <w:br/>
-      </w:r>
-      <w:r>
-        <w:rPr>
-          <w:color w:val="BCBEC4"/>
-        </w:rPr>
-        <w:br/>
-        <w:t xml:space="preserve">    </w:t>
-      </w:r>
-      <w:r>
-        <w:rPr>
-          <w:color w:val="7A7E85"/>
-        </w:rPr>
-        <w:t>#loop and create all other packets</w:t>
-      </w:r>
-      <w:r>
-        <w:rPr>
-          <w:color w:val="7A7E85"/>
-        </w:rPr>
-        <w:br/>
-        <w:t xml:space="preserve">    </w:t>
-      </w:r>
-      <w:r>
-        <w:rPr>
-          <w:color w:val="CF8E6D"/>
-        </w:rPr>
-        <w:t>while</w:t>
-      </w:r>
-      <w:r>
-        <w:rPr>
-          <w:color w:val="BCBEC4"/>
-        </w:rPr>
-        <w:t>(</w:t>
-      </w:r>
-      <w:proofErr w:type="spellStart"/>
-      <w:r>
-        <w:rPr>
-          <w:color w:val="BCBEC4"/>
-        </w:rPr>
-        <w:t>currentIndex</w:t>
-      </w:r>
-      <w:proofErr w:type="spellEnd"/>
-      <w:r>
-        <w:rPr>
-          <w:color w:val="BCBEC4"/>
-        </w:rPr>
-        <w:t xml:space="preserve"> &lt; </w:t>
-      </w:r>
-      <w:proofErr w:type="spellStart"/>
-      <w:r>
-        <w:rPr>
-          <w:color w:val="8888C6"/>
-        </w:rPr>
-        <w:t>len</w:t>
-      </w:r>
-      <w:proofErr w:type="spellEnd"/>
-      <w:r>
-        <w:rPr>
-          <w:color w:val="BCBEC4"/>
-        </w:rPr>
-        <w:t>(data)):</w:t>
-      </w:r>
-      <w:r>
-        <w:rPr>
-          <w:color w:val="BCBEC4"/>
-        </w:rPr>
-        <w:br/>
-        <w:t xml:space="preserve">        </w:t>
-      </w:r>
-      <w:proofErr w:type="spellStart"/>
-      <w:r>
-        <w:rPr>
-          <w:color w:val="BCBEC4"/>
-        </w:rPr>
-        <w:t>packet.append</w:t>
-      </w:r>
-      <w:proofErr w:type="spellEnd"/>
-      <w:r>
-        <w:rPr>
-          <w:color w:val="BCBEC4"/>
-        </w:rPr>
-        <w:t>(data[</w:t>
-      </w:r>
-      <w:proofErr w:type="spellStart"/>
-      <w:r>
-        <w:rPr>
-          <w:color w:val="BCBEC4"/>
-        </w:rPr>
-        <w:t>currentIndex:currentIndex</w:t>
-      </w:r>
-      <w:proofErr w:type="spellEnd"/>
-      <w:r>
-        <w:rPr>
-          <w:color w:val="BCBEC4"/>
-        </w:rPr>
-        <w:t xml:space="preserve"> + </w:t>
-      </w:r>
-      <w:proofErr w:type="spellStart"/>
-      <w:r>
-        <w:rPr>
-          <w:color w:val="BCBEC4"/>
-        </w:rPr>
-        <w:t>packetSize</w:t>
-      </w:r>
-      <w:proofErr w:type="spellEnd"/>
-      <w:r>
-        <w:rPr>
-          <w:color w:val="BCBEC4"/>
-        </w:rPr>
-        <w:t>])</w:t>
-      </w:r>
-      <w:r>
-        <w:rPr>
-          <w:color w:val="BCBEC4"/>
-        </w:rPr>
-        <w:br/>
-        <w:t xml:space="preserve">        </w:t>
-      </w:r>
-      <w:proofErr w:type="spellStart"/>
-      <w:r>
-        <w:rPr>
-          <w:color w:val="BCBEC4"/>
-        </w:rPr>
-        <w:t>currentIndex</w:t>
-      </w:r>
-      <w:proofErr w:type="spellEnd"/>
-      <w:r>
-        <w:rPr>
-          <w:color w:val="BCBEC4"/>
-        </w:rPr>
-        <w:t xml:space="preserve"> += </w:t>
-      </w:r>
-      <w:proofErr w:type="spellStart"/>
-      <w:r>
-        <w:rPr>
-          <w:color w:val="BCBEC4"/>
-        </w:rPr>
-        <w:t>packetSize</w:t>
-      </w:r>
-      <w:proofErr w:type="spellEnd"/>
-      <w:r>
-        <w:rPr>
-          <w:color w:val="BCBEC4"/>
-        </w:rPr>
-        <w:br/>
-      </w:r>
-      <w:r>
-        <w:rPr>
-          <w:color w:val="BCBEC4"/>
-        </w:rPr>
-        <w:br/>
-        <w:t xml:space="preserve">    </w:t>
-      </w:r>
-      <w:r>
-        <w:rPr>
-          <w:color w:val="7A7E85"/>
-        </w:rPr>
-        <w:t>#Return results</w:t>
-      </w:r>
-      <w:r>
-        <w:rPr>
-          <w:color w:val="7A7E85"/>
-        </w:rPr>
-        <w:br/>
-        <w:t xml:space="preserve">    </w:t>
-      </w:r>
-      <w:r>
-        <w:rPr>
-          <w:color w:val="CF8E6D"/>
-        </w:rPr>
-        <w:t xml:space="preserve">return </w:t>
-      </w:r>
-      <w:r>
-        <w:rPr>
-          <w:color w:val="BCBEC4"/>
-        </w:rPr>
-        <w:t>packet</w:t>
-      </w:r>
-    </w:p>
-    <w:p>
-      <w:pPr>
-        <w:rPr>
-          <w:rFonts w:ascii="Times New Roman" w:hAnsi="Times New Roman" w:cs="Times New Roman"/>
           <w:b/>
           <w:bCs/>
           <w:sz w:val="32"/>
           <w:szCs w:val="32"/>
         </w:rPr>
       </w:pPr>
-    </w:p>
-    <w:p>
-      <w:pPr>
-        <w:rPr>
-          <w:rFonts w:ascii="Times New Roman" w:hAnsi="Times New Roman" w:cs="Times New Roman"/>
-          <w:sz w:val="24"/>
-          <w:szCs w:val="24"/>
-        </w:rPr>
-      </w:pPr>
-      <w:r>
-        <w:rPr>
-          <w:rFonts w:ascii="Times New Roman" w:hAnsi="Times New Roman" w:cs="Times New Roman"/>
-          <w:sz w:val="24"/>
-          <w:szCs w:val="24"/>
-        </w:rPr>
-        <w:t xml:space="preserve">The </w:t>
-      </w:r>
-      <w:proofErr w:type="spellStart"/>
-      <w:r>
-        <w:rPr>
-          <w:rFonts w:ascii="Times New Roman" w:hAnsi="Times New Roman" w:cs="Times New Roman"/>
-          <w:sz w:val="24"/>
-          <w:szCs w:val="24"/>
-        </w:rPr>
-        <w:t>TCPClient</w:t>
-      </w:r>
-      <w:proofErr w:type="spellEnd"/>
-      <w:r>
-        <w:rPr>
-          <w:rFonts w:ascii="Times New Roman" w:hAnsi="Times New Roman" w:cs="Times New Roman"/>
-          <w:sz w:val="24"/>
-          <w:szCs w:val="24"/>
-        </w:rPr>
-        <w:t xml:space="preserve"> function has a filename as a parameter. It will call the make packet function to make a list of packets from the file. Then it will create a port. It will transmit each packet one at a time to the server waiting 0.1 seconds after each packet is sent. After the packet is sent it will send a message indicating all the packets have been sent.</w:t>
-      </w:r>
-    </w:p>
-    <w:p>
-      <w:pPr>
-        <w:pStyle w:val="HTMLPreformatted"/>
-        <w:shd w:val="clear" w:color="auto" w:fill="1E1F22"/>
-        <w:rPr>
-          <w:color w:val="BCBEC4"/>
-        </w:rPr>
-      </w:pPr>
-      <w:r>
-        <w:rPr>
-          <w:color w:val="7A7E85"/>
-        </w:rPr>
-        <w:t>#Client Functionality (called from main)</w:t>
-      </w:r>
-      <w:r>
-        <w:rPr>
-          <w:color w:val="7A7E85"/>
-        </w:rPr>
-        <w:br/>
-      </w:r>
-      <w:r>
-        <w:rPr>
-          <w:color w:val="CF8E6D"/>
-        </w:rPr>
-        <w:t xml:space="preserve">def </w:t>
-      </w:r>
-      <w:proofErr w:type="spellStart"/>
-      <w:r>
-        <w:rPr>
-          <w:color w:val="56A8F5"/>
-        </w:rPr>
-        <w:t>TCPClient</w:t>
-      </w:r>
-      <w:proofErr w:type="spellEnd"/>
-      <w:r>
-        <w:rPr>
-          <w:color w:val="BCBEC4"/>
-        </w:rPr>
-        <w:t>(</w:t>
-      </w:r>
-      <w:proofErr w:type="spellStart"/>
-      <w:r>
-        <w:rPr>
-          <w:color w:val="BCBEC4"/>
-        </w:rPr>
-        <w:t>fileName</w:t>
-      </w:r>
-      <w:proofErr w:type="spellEnd"/>
-      <w:r>
-        <w:rPr>
-          <w:color w:val="BCBEC4"/>
-        </w:rPr>
-        <w:t>):</w:t>
-      </w:r>
-      <w:r>
-        <w:rPr>
-          <w:color w:val="BCBEC4"/>
-        </w:rPr>
-        <w:br/>
-      </w:r>
-      <w:r>
-        <w:rPr>
-          <w:color w:val="BCBEC4"/>
-        </w:rPr>
-        <w:br/>
-        <w:t xml:space="preserve">    </w:t>
-      </w:r>
-      <w:r>
-        <w:rPr>
-          <w:color w:val="7A7E85"/>
-        </w:rPr>
-        <w:t>#packet size in bytes</w:t>
-      </w:r>
-      <w:r>
-        <w:rPr>
-          <w:color w:val="7A7E85"/>
-        </w:rPr>
-        <w:br/>
-        <w:t xml:space="preserve">    </w:t>
-      </w:r>
-      <w:proofErr w:type="spellStart"/>
-      <w:r>
-        <w:rPr>
-          <w:color w:val="BCBEC4"/>
-        </w:rPr>
-        <w:t>packetSize</w:t>
-      </w:r>
-      <w:proofErr w:type="spellEnd"/>
-      <w:r>
-        <w:rPr>
-          <w:color w:val="BCBEC4"/>
-        </w:rPr>
-        <w:t xml:space="preserve"> = </w:t>
-      </w:r>
-      <w:r>
-        <w:rPr>
-          <w:color w:val="2AACB8"/>
-        </w:rPr>
-        <w:t>1024</w:t>
-      </w:r>
-      <w:r>
-        <w:rPr>
-          <w:color w:val="2AACB8"/>
-        </w:rPr>
-        <w:br/>
-      </w:r>
-      <w:r>
-        <w:rPr>
-          <w:color w:val="2AACB8"/>
-        </w:rPr>
-        <w:br/>
-        <w:t xml:space="preserve">    </w:t>
-      </w:r>
-      <w:r>
-        <w:rPr>
-          <w:color w:val="7A7E85"/>
-        </w:rPr>
-        <w:t>#output message to indicate client startup/message contents</w:t>
-      </w:r>
-      <w:r>
-        <w:rPr>
-          <w:color w:val="7A7E85"/>
-        </w:rPr>
-        <w:br/>
-        <w:t xml:space="preserve">    </w:t>
-      </w:r>
-      <w:r>
-        <w:rPr>
-          <w:color w:val="8888C6"/>
-        </w:rPr>
-        <w:t>print</w:t>
-      </w:r>
-      <w:r>
-        <w:rPr>
-          <w:color w:val="BCBEC4"/>
-        </w:rPr>
-        <w:t>(</w:t>
-      </w:r>
-      <w:r>
-        <w:rPr>
-          <w:color w:val="6AAB73"/>
-        </w:rPr>
-        <w:t>'Starting Client to send image: '</w:t>
-      </w:r>
-      <w:r>
-        <w:rPr>
-          <w:color w:val="BCBEC4"/>
-        </w:rPr>
-        <w:t xml:space="preserve">, </w:t>
-      </w:r>
-      <w:proofErr w:type="spellStart"/>
-      <w:r>
-        <w:rPr>
-          <w:color w:val="BCBEC4"/>
-        </w:rPr>
-        <w:t>fileName</w:t>
-      </w:r>
-      <w:proofErr w:type="spellEnd"/>
-      <w:r>
-        <w:rPr>
-          <w:color w:val="BCBEC4"/>
-        </w:rPr>
-        <w:t>)</w:t>
-      </w:r>
-      <w:r>
-        <w:rPr>
-          <w:color w:val="BCBEC4"/>
-        </w:rPr>
-        <w:br/>
-      </w:r>
-      <w:r>
-        <w:rPr>
-          <w:color w:val="BCBEC4"/>
-        </w:rPr>
-        <w:br/>
-        <w:t xml:space="preserve">    </w:t>
-      </w:r>
-      <w:r>
-        <w:rPr>
-          <w:color w:val="7A7E85"/>
-        </w:rPr>
-        <w:t>#read file in, output error if fails</w:t>
-      </w:r>
-      <w:r>
-        <w:rPr>
-          <w:color w:val="7A7E85"/>
-        </w:rPr>
-        <w:br/>
-        <w:t xml:space="preserve">    </w:t>
-      </w:r>
-      <w:r>
-        <w:rPr>
-          <w:color w:val="CF8E6D"/>
-        </w:rPr>
-        <w:t>try</w:t>
-      </w:r>
-      <w:r>
-        <w:rPr>
-          <w:color w:val="BCBEC4"/>
-        </w:rPr>
-        <w:t>:</w:t>
-      </w:r>
-      <w:r>
-        <w:rPr>
-          <w:color w:val="BCBEC4"/>
-        </w:rPr>
-        <w:br/>
-        <w:t xml:space="preserve">        file = </w:t>
-      </w:r>
-      <w:r>
-        <w:rPr>
-          <w:color w:val="8888C6"/>
-        </w:rPr>
-        <w:t>open</w:t>
-      </w:r>
-      <w:r>
-        <w:rPr>
-          <w:color w:val="BCBEC4"/>
-        </w:rPr>
-        <w:t>(</w:t>
-      </w:r>
-      <w:proofErr w:type="spellStart"/>
-      <w:r>
-        <w:rPr>
-          <w:color w:val="BCBEC4"/>
-        </w:rPr>
-        <w:t>fileName</w:t>
-      </w:r>
-      <w:proofErr w:type="spellEnd"/>
-      <w:r>
-        <w:rPr>
-          <w:color w:val="BCBEC4"/>
-        </w:rPr>
-        <w:t>,</w:t>
-      </w:r>
-      <w:r>
-        <w:rPr>
-          <w:color w:val="6AAB73"/>
-        </w:rPr>
-        <w:t>"</w:t>
-      </w:r>
-      <w:proofErr w:type="spellStart"/>
-      <w:r>
-        <w:rPr>
-          <w:color w:val="6AAB73"/>
-        </w:rPr>
-        <w:t>rb</w:t>
-      </w:r>
-      <w:proofErr w:type="spellEnd"/>
-      <w:r>
-        <w:rPr>
-          <w:color w:val="6AAB73"/>
-        </w:rPr>
-        <w:t>"</w:t>
-      </w:r>
-      <w:r>
-        <w:rPr>
-          <w:color w:val="BCBEC4"/>
-        </w:rPr>
-        <w:t>)</w:t>
-      </w:r>
-      <w:r>
-        <w:rPr>
-          <w:color w:val="BCBEC4"/>
-        </w:rPr>
-        <w:br/>
-        <w:t xml:space="preserve">    </w:t>
-      </w:r>
-      <w:r>
-        <w:rPr>
-          <w:color w:val="CF8E6D"/>
-        </w:rPr>
-        <w:t>except</w:t>
-      </w:r>
-      <w:r>
-        <w:rPr>
-          <w:color w:val="BCBEC4"/>
-        </w:rPr>
-        <w:t>:</w:t>
-      </w:r>
-      <w:r>
-        <w:rPr>
-          <w:color w:val="BCBEC4"/>
-        </w:rPr>
-        <w:br/>
-        <w:t xml:space="preserve">        </w:t>
-      </w:r>
-      <w:r>
-        <w:rPr>
-          <w:color w:val="8888C6"/>
-        </w:rPr>
-        <w:t>print</w:t>
-      </w:r>
-      <w:r>
-        <w:rPr>
-          <w:color w:val="BCBEC4"/>
-        </w:rPr>
-        <w:t>(</w:t>
-      </w:r>
-      <w:r>
-        <w:rPr>
-          <w:color w:val="6AAB73"/>
-        </w:rPr>
-        <w:t>"File could not be opened..."</w:t>
-      </w:r>
-      <w:r>
-        <w:rPr>
-          <w:color w:val="BCBEC4"/>
-        </w:rPr>
-        <w:t>)</w:t>
-      </w:r>
-      <w:r>
-        <w:rPr>
-          <w:color w:val="BCBEC4"/>
-        </w:rPr>
-        <w:br/>
-        <w:t xml:space="preserve">        </w:t>
-      </w:r>
-      <w:r>
-        <w:rPr>
-          <w:color w:val="CF8E6D"/>
-        </w:rPr>
-        <w:t>return</w:t>
-      </w:r>
-      <w:r>
-        <w:rPr>
-          <w:color w:val="CF8E6D"/>
-        </w:rPr>
-        <w:br/>
-      </w:r>
-      <w:r>
-        <w:rPr>
-          <w:color w:val="CF8E6D"/>
-        </w:rPr>
-        <w:lastRenderedPageBreak/>
-        <w:br/>
-        <w:t xml:space="preserve">    </w:t>
-      </w:r>
-      <w:r>
-        <w:rPr>
-          <w:color w:val="7A7E85"/>
-        </w:rPr>
-        <w:t>#Create packets</w:t>
-      </w:r>
-      <w:r>
-        <w:rPr>
-          <w:color w:val="7A7E85"/>
-        </w:rPr>
-        <w:br/>
-        <w:t xml:space="preserve">    </w:t>
-      </w:r>
-      <w:r>
-        <w:rPr>
-          <w:color w:val="BCBEC4"/>
-        </w:rPr>
-        <w:t xml:space="preserve">packet = </w:t>
-      </w:r>
-      <w:proofErr w:type="spellStart"/>
-      <w:r>
-        <w:rPr>
-          <w:color w:val="BCBEC4"/>
-        </w:rPr>
-        <w:t>Make_Packets</w:t>
-      </w:r>
-      <w:proofErr w:type="spellEnd"/>
-      <w:r>
-        <w:rPr>
-          <w:color w:val="BCBEC4"/>
-        </w:rPr>
-        <w:t xml:space="preserve">(file, </w:t>
-      </w:r>
-      <w:proofErr w:type="spellStart"/>
-      <w:r>
-        <w:rPr>
-          <w:color w:val="BCBEC4"/>
-        </w:rPr>
-        <w:t>packetSize</w:t>
-      </w:r>
-      <w:proofErr w:type="spellEnd"/>
-      <w:r>
-        <w:rPr>
-          <w:color w:val="BCBEC4"/>
-        </w:rPr>
-        <w:t>)</w:t>
-      </w:r>
-      <w:r>
-        <w:rPr>
-          <w:color w:val="BCBEC4"/>
-        </w:rPr>
-        <w:br/>
-      </w:r>
-      <w:r>
-        <w:rPr>
-          <w:color w:val="BCBEC4"/>
-        </w:rPr>
-        <w:br/>
-        <w:t xml:space="preserve">    </w:t>
-      </w:r>
-      <w:r>
-        <w:rPr>
-          <w:color w:val="7A7E85"/>
-        </w:rPr>
-        <w:t>#Close files</w:t>
-      </w:r>
-      <w:r>
-        <w:rPr>
-          <w:color w:val="7A7E85"/>
-        </w:rPr>
-        <w:br/>
-        <w:t xml:space="preserve">    </w:t>
-      </w:r>
-      <w:proofErr w:type="spellStart"/>
-      <w:r>
-        <w:rPr>
-          <w:color w:val="BCBEC4"/>
-        </w:rPr>
-        <w:t>file.close</w:t>
-      </w:r>
-      <w:proofErr w:type="spellEnd"/>
-      <w:r>
-        <w:rPr>
-          <w:color w:val="BCBEC4"/>
-        </w:rPr>
-        <w:t>()</w:t>
-      </w:r>
-      <w:r>
-        <w:rPr>
-          <w:color w:val="BCBEC4"/>
-        </w:rPr>
-        <w:br/>
-      </w:r>
-      <w:r>
-        <w:rPr>
-          <w:color w:val="BCBEC4"/>
-        </w:rPr>
-        <w:br/>
-      </w:r>
-      <w:r>
-        <w:rPr>
-          <w:color w:val="7A7E85"/>
-        </w:rPr>
-        <w:t>#Transmit</w:t>
-      </w:r>
-      <w:r>
-        <w:rPr>
-          <w:color w:val="7A7E85"/>
-        </w:rPr>
-        <w:br/>
-      </w:r>
-      <w:r>
-        <w:rPr>
-          <w:color w:val="7A7E85"/>
-        </w:rPr>
-        <w:br/>
-        <w:t xml:space="preserve">    #set server name and port to expect server at</w:t>
-      </w:r>
-      <w:r>
-        <w:rPr>
-          <w:color w:val="7A7E85"/>
-        </w:rPr>
-        <w:br/>
-        <w:t xml:space="preserve">    </w:t>
-      </w:r>
-      <w:proofErr w:type="spellStart"/>
-      <w:r>
-        <w:rPr>
-          <w:color w:val="BCBEC4"/>
-        </w:rPr>
-        <w:t>serverName</w:t>
-      </w:r>
-      <w:proofErr w:type="spellEnd"/>
-      <w:r>
-        <w:rPr>
-          <w:color w:val="BCBEC4"/>
-        </w:rPr>
-        <w:t xml:space="preserve"> = </w:t>
-      </w:r>
-      <w:r>
-        <w:rPr>
-          <w:color w:val="6AAB73"/>
-        </w:rPr>
-        <w:t>'localhost'</w:t>
-      </w:r>
-      <w:r>
-        <w:rPr>
-          <w:color w:val="6AAB73"/>
-        </w:rPr>
-        <w:br/>
-        <w:t xml:space="preserve">    </w:t>
-      </w:r>
-      <w:proofErr w:type="spellStart"/>
-      <w:r>
-        <w:rPr>
-          <w:color w:val="BCBEC4"/>
-        </w:rPr>
-        <w:t>serverPort</w:t>
-      </w:r>
-      <w:proofErr w:type="spellEnd"/>
-      <w:r>
-        <w:rPr>
-          <w:color w:val="BCBEC4"/>
-        </w:rPr>
-        <w:t xml:space="preserve"> = </w:t>
-      </w:r>
-      <w:r>
-        <w:rPr>
-          <w:color w:val="2AACB8"/>
-        </w:rPr>
-        <w:t>11000</w:t>
-      </w:r>
-      <w:r>
-        <w:rPr>
-          <w:color w:val="2AACB8"/>
-        </w:rPr>
-        <w:br/>
-      </w:r>
-      <w:r>
-        <w:rPr>
-          <w:color w:val="2AACB8"/>
-        </w:rPr>
-        <w:br/>
-        <w:t xml:space="preserve">    </w:t>
-      </w:r>
-      <w:r>
-        <w:rPr>
-          <w:color w:val="7A7E85"/>
-        </w:rPr>
-        <w:t>#create UDP Socket</w:t>
-      </w:r>
-      <w:r>
-        <w:rPr>
-          <w:color w:val="7A7E85"/>
-        </w:rPr>
-        <w:br/>
-        <w:t xml:space="preserve">    </w:t>
-      </w:r>
-      <w:proofErr w:type="spellStart"/>
-      <w:r>
-        <w:rPr>
-          <w:color w:val="BCBEC4"/>
-        </w:rPr>
-        <w:t>clientSocket</w:t>
-      </w:r>
-      <w:proofErr w:type="spellEnd"/>
-      <w:r>
-        <w:rPr>
-          <w:color w:val="BCBEC4"/>
-        </w:rPr>
-        <w:t xml:space="preserve"> = </w:t>
-      </w:r>
-      <w:proofErr w:type="spellStart"/>
-      <w:r>
-        <w:rPr>
-          <w:color w:val="BCBEC4"/>
-        </w:rPr>
-        <w:t>socket.socket</w:t>
-      </w:r>
-      <w:proofErr w:type="spellEnd"/>
-      <w:r>
-        <w:rPr>
-          <w:color w:val="BCBEC4"/>
-        </w:rPr>
-        <w:t>(</w:t>
-      </w:r>
-      <w:proofErr w:type="spellStart"/>
-      <w:r>
-        <w:rPr>
-          <w:color w:val="BCBEC4"/>
-        </w:rPr>
-        <w:t>socket.AF_INET</w:t>
-      </w:r>
-      <w:proofErr w:type="spellEnd"/>
-      <w:r>
-        <w:rPr>
-          <w:color w:val="BCBEC4"/>
-        </w:rPr>
-        <w:t xml:space="preserve">, </w:t>
-      </w:r>
-      <w:proofErr w:type="spellStart"/>
-      <w:r>
-        <w:rPr>
-          <w:color w:val="BCBEC4"/>
-        </w:rPr>
-        <w:t>socket.SOCK_DGRAM</w:t>
-      </w:r>
-      <w:proofErr w:type="spellEnd"/>
-      <w:r>
-        <w:rPr>
-          <w:color w:val="BCBEC4"/>
-        </w:rPr>
-        <w:t>)</w:t>
-      </w:r>
-      <w:r>
-        <w:rPr>
-          <w:color w:val="BCBEC4"/>
-        </w:rPr>
-        <w:br/>
-      </w:r>
-      <w:r>
-        <w:rPr>
-          <w:color w:val="BCBEC4"/>
-        </w:rPr>
-        <w:br/>
-      </w:r>
-      <w:r>
-        <w:rPr>
-          <w:color w:val="BCBEC4"/>
-        </w:rPr>
-        <w:br/>
-        <w:t xml:space="preserve">    </w:t>
-      </w:r>
-      <w:r>
-        <w:rPr>
-          <w:color w:val="7A7E85"/>
-        </w:rPr>
-        <w:t>#Loop for each packet that needs to be sent</w:t>
-      </w:r>
-      <w:r>
-        <w:rPr>
-          <w:color w:val="7A7E85"/>
-        </w:rPr>
-        <w:br/>
-        <w:t xml:space="preserve">    </w:t>
-      </w:r>
-      <w:r>
-        <w:rPr>
-          <w:color w:val="CF8E6D"/>
-        </w:rPr>
-        <w:t xml:space="preserve">for </w:t>
-      </w:r>
-      <w:proofErr w:type="spellStart"/>
-      <w:r>
-        <w:rPr>
-          <w:color w:val="BCBEC4"/>
-        </w:rPr>
-        <w:t>i</w:t>
-      </w:r>
-      <w:proofErr w:type="spellEnd"/>
-      <w:r>
-        <w:rPr>
-          <w:color w:val="BCBEC4"/>
-        </w:rPr>
-        <w:t xml:space="preserve"> </w:t>
-      </w:r>
-      <w:r>
-        <w:rPr>
-          <w:color w:val="CF8E6D"/>
-        </w:rPr>
-        <w:t xml:space="preserve">in </w:t>
-      </w:r>
-      <w:r>
-        <w:rPr>
-          <w:color w:val="8888C6"/>
-        </w:rPr>
-        <w:t xml:space="preserve">range </w:t>
-      </w:r>
-      <w:r>
-        <w:rPr>
-          <w:color w:val="BCBEC4"/>
-        </w:rPr>
-        <w:t>(</w:t>
-      </w:r>
-      <w:r>
-        <w:rPr>
-          <w:color w:val="2AACB8"/>
-        </w:rPr>
-        <w:t>0</w:t>
-      </w:r>
-      <w:r>
-        <w:rPr>
-          <w:color w:val="BCBEC4"/>
-        </w:rPr>
-        <w:t>,</w:t>
-      </w:r>
-      <w:r>
-        <w:rPr>
-          <w:color w:val="8888C6"/>
-        </w:rPr>
-        <w:t>len</w:t>
-      </w:r>
-      <w:r>
-        <w:rPr>
-          <w:color w:val="BCBEC4"/>
-        </w:rPr>
-        <w:t>(packet)):</w:t>
-      </w:r>
-      <w:r>
-        <w:rPr>
-          <w:color w:val="BCBEC4"/>
-        </w:rPr>
-        <w:br/>
-        <w:t xml:space="preserve">        </w:t>
-      </w:r>
-      <w:r>
-        <w:rPr>
-          <w:color w:val="7A7E85"/>
-        </w:rPr>
-        <w:t>#Send packet</w:t>
-      </w:r>
-      <w:r>
-        <w:rPr>
-          <w:color w:val="7A7E85"/>
-        </w:rPr>
-        <w:br/>
-        <w:t xml:space="preserve">        </w:t>
-      </w:r>
-      <w:proofErr w:type="spellStart"/>
-      <w:r>
-        <w:rPr>
-          <w:color w:val="BCBEC4"/>
-        </w:rPr>
-        <w:t>clientSocket.sendto</w:t>
-      </w:r>
-      <w:proofErr w:type="spellEnd"/>
-      <w:r>
-        <w:rPr>
-          <w:color w:val="BCBEC4"/>
-        </w:rPr>
-        <w:t>(packet[</w:t>
-      </w:r>
-      <w:proofErr w:type="spellStart"/>
-      <w:r>
-        <w:rPr>
-          <w:color w:val="BCBEC4"/>
-        </w:rPr>
-        <w:t>i</w:t>
-      </w:r>
-      <w:proofErr w:type="spellEnd"/>
-      <w:r>
-        <w:rPr>
-          <w:color w:val="BCBEC4"/>
-        </w:rPr>
-        <w:t>], (</w:t>
-      </w:r>
-      <w:proofErr w:type="spellStart"/>
-      <w:r>
-        <w:rPr>
-          <w:color w:val="BCBEC4"/>
-        </w:rPr>
-        <w:t>serverName</w:t>
-      </w:r>
-      <w:proofErr w:type="spellEnd"/>
-      <w:r>
-        <w:rPr>
-          <w:color w:val="BCBEC4"/>
-        </w:rPr>
-        <w:t xml:space="preserve">, </w:t>
-      </w:r>
-      <w:proofErr w:type="spellStart"/>
-      <w:r>
-        <w:rPr>
-          <w:color w:val="BCBEC4"/>
-        </w:rPr>
-        <w:t>serverPort</w:t>
-      </w:r>
-      <w:proofErr w:type="spellEnd"/>
-      <w:r>
-        <w:rPr>
-          <w:color w:val="BCBEC4"/>
-        </w:rPr>
-        <w:t>))</w:t>
-      </w:r>
-      <w:r>
-        <w:rPr>
-          <w:color w:val="BCBEC4"/>
-        </w:rPr>
-        <w:br/>
-        <w:t xml:space="preserve">        </w:t>
-      </w:r>
-      <w:r>
-        <w:rPr>
-          <w:color w:val="7A7E85"/>
-        </w:rPr>
-        <w:t xml:space="preserve">#Wait for server </w:t>
-      </w:r>
-      <w:proofErr w:type="spellStart"/>
-      <w:r>
-        <w:rPr>
-          <w:color w:val="7A7E85"/>
-        </w:rPr>
-        <w:t>acknoledgement</w:t>
-      </w:r>
-      <w:proofErr w:type="spellEnd"/>
-      <w:r>
-        <w:rPr>
-          <w:color w:val="7A7E85"/>
-        </w:rPr>
-        <w:t xml:space="preserve"> (will cause severe packet loss if client sends faster than server can </w:t>
-      </w:r>
-      <w:proofErr w:type="spellStart"/>
-      <w:r>
-        <w:rPr>
-          <w:color w:val="7A7E85"/>
-        </w:rPr>
-        <w:t>recieve</w:t>
-      </w:r>
-      <w:proofErr w:type="spellEnd"/>
-      <w:r>
-        <w:rPr>
-          <w:color w:val="7A7E85"/>
-        </w:rPr>
-        <w:t>)</w:t>
-      </w:r>
-      <w:r>
-        <w:rPr>
-          <w:color w:val="7A7E85"/>
-        </w:rPr>
-        <w:br/>
-        <w:t xml:space="preserve">        </w:t>
-      </w:r>
-      <w:proofErr w:type="spellStart"/>
-      <w:r>
-        <w:rPr>
-          <w:color w:val="6F737A"/>
-        </w:rPr>
-        <w:t>modifiedSentence</w:t>
-      </w:r>
-      <w:proofErr w:type="spellEnd"/>
-      <w:r>
-        <w:rPr>
-          <w:color w:val="BCBEC4"/>
-        </w:rPr>
-        <w:t xml:space="preserve">, </w:t>
-      </w:r>
-      <w:r>
-        <w:rPr>
-          <w:color w:val="6F737A"/>
-        </w:rPr>
-        <w:t xml:space="preserve">server </w:t>
-      </w:r>
-      <w:r>
-        <w:rPr>
-          <w:color w:val="BCBEC4"/>
-        </w:rPr>
-        <w:t xml:space="preserve">= </w:t>
-      </w:r>
-      <w:proofErr w:type="spellStart"/>
-      <w:r>
-        <w:rPr>
-          <w:color w:val="BCBEC4"/>
-        </w:rPr>
-        <w:t>clientSocket.recvfrom</w:t>
-      </w:r>
-      <w:proofErr w:type="spellEnd"/>
-      <w:r>
-        <w:rPr>
-          <w:color w:val="BCBEC4"/>
-        </w:rPr>
-        <w:t>(</w:t>
-      </w:r>
-      <w:r>
-        <w:rPr>
-          <w:color w:val="2AACB8"/>
-        </w:rPr>
-        <w:t>2048</w:t>
-      </w:r>
-      <w:r>
-        <w:rPr>
-          <w:color w:val="BCBEC4"/>
-        </w:rPr>
-        <w:t>)</w:t>
-      </w:r>
-      <w:r>
-        <w:rPr>
-          <w:color w:val="BCBEC4"/>
-        </w:rPr>
-        <w:br/>
-      </w:r>
-      <w:r>
-        <w:rPr>
-          <w:color w:val="BCBEC4"/>
-        </w:rPr>
-        <w:br/>
-        <w:t xml:space="preserve">    </w:t>
-      </w:r>
-      <w:r>
-        <w:rPr>
-          <w:color w:val="7A7E85"/>
-        </w:rPr>
-        <w:t>#Send code indicating end of file</w:t>
-      </w:r>
-      <w:r>
-        <w:rPr>
-          <w:color w:val="7A7E85"/>
-        </w:rPr>
-        <w:br/>
-        <w:t xml:space="preserve">    </w:t>
-      </w:r>
-      <w:proofErr w:type="spellStart"/>
-      <w:r>
-        <w:rPr>
-          <w:color w:val="BCBEC4"/>
-        </w:rPr>
-        <w:t>time.sleep</w:t>
-      </w:r>
-      <w:proofErr w:type="spellEnd"/>
-      <w:r>
-        <w:rPr>
-          <w:color w:val="BCBEC4"/>
-        </w:rPr>
-        <w:t>(</w:t>
-      </w:r>
-      <w:r>
-        <w:rPr>
-          <w:color w:val="2AACB8"/>
-        </w:rPr>
-        <w:t>0.1</w:t>
-      </w:r>
-      <w:r>
-        <w:rPr>
-          <w:color w:val="BCBEC4"/>
-        </w:rPr>
-        <w:t>)</w:t>
-      </w:r>
-      <w:r>
-        <w:rPr>
-          <w:color w:val="BCBEC4"/>
-        </w:rPr>
-        <w:br/>
-        <w:t xml:space="preserve">    </w:t>
-      </w:r>
-      <w:proofErr w:type="spellStart"/>
-      <w:r>
-        <w:rPr>
-          <w:color w:val="BCBEC4"/>
-        </w:rPr>
-        <w:t>clientSocket.sendto</w:t>
-      </w:r>
-      <w:proofErr w:type="spellEnd"/>
-      <w:r>
-        <w:rPr>
-          <w:color w:val="BCBEC4"/>
-        </w:rPr>
-        <w:t>(</w:t>
-      </w:r>
-      <w:proofErr w:type="spellStart"/>
-      <w:r>
-        <w:rPr>
-          <w:color w:val="A5C261"/>
-        </w:rPr>
-        <w:t>b'stop</w:t>
-      </w:r>
-      <w:proofErr w:type="spellEnd"/>
-      <w:r>
-        <w:rPr>
-          <w:color w:val="A5C261"/>
-        </w:rPr>
-        <w:t>'</w:t>
-      </w:r>
-      <w:r>
-        <w:rPr>
-          <w:color w:val="BCBEC4"/>
-        </w:rPr>
-        <w:t>, (</w:t>
-      </w:r>
-      <w:proofErr w:type="spellStart"/>
-      <w:r>
-        <w:rPr>
-          <w:color w:val="BCBEC4"/>
-        </w:rPr>
-        <w:t>serverName</w:t>
-      </w:r>
-      <w:proofErr w:type="spellEnd"/>
-      <w:r>
-        <w:rPr>
-          <w:color w:val="BCBEC4"/>
-        </w:rPr>
-        <w:t xml:space="preserve">, </w:t>
-      </w:r>
-      <w:proofErr w:type="spellStart"/>
-      <w:r>
-        <w:rPr>
-          <w:color w:val="BCBEC4"/>
-        </w:rPr>
-        <w:t>serverPort</w:t>
-      </w:r>
-      <w:proofErr w:type="spellEnd"/>
-      <w:r>
-        <w:rPr>
-          <w:color w:val="BCBEC4"/>
-        </w:rPr>
-        <w:t>))</w:t>
-      </w:r>
-      <w:r>
-        <w:rPr>
-          <w:color w:val="BCBEC4"/>
-        </w:rPr>
-        <w:br/>
-      </w:r>
-      <w:r>
-        <w:rPr>
-          <w:color w:val="BCBEC4"/>
-        </w:rPr>
-        <w:br/>
-        <w:t xml:space="preserve">    </w:t>
-      </w:r>
-      <w:r>
-        <w:rPr>
-          <w:color w:val="7A7E85"/>
-        </w:rPr>
-        <w:t>#Output statement to command line and close socket</w:t>
-      </w:r>
-      <w:r>
-        <w:rPr>
-          <w:color w:val="7A7E85"/>
-        </w:rPr>
-        <w:br/>
-        <w:t xml:space="preserve">    </w:t>
-      </w:r>
-      <w:r>
-        <w:rPr>
-          <w:color w:val="8888C6"/>
-        </w:rPr>
-        <w:t>print</w:t>
-      </w:r>
-      <w:r>
-        <w:rPr>
-          <w:color w:val="BCBEC4"/>
-        </w:rPr>
-        <w:t>(</w:t>
-      </w:r>
-      <w:r>
-        <w:rPr>
-          <w:color w:val="6AAB73"/>
-        </w:rPr>
-        <w:t>"Finished sending file"</w:t>
-      </w:r>
-      <w:r>
-        <w:rPr>
-          <w:color w:val="BCBEC4"/>
-        </w:rPr>
-        <w:t>)</w:t>
-      </w:r>
-      <w:r>
-        <w:rPr>
-          <w:color w:val="BCBEC4"/>
-        </w:rPr>
-        <w:br/>
-        <w:t xml:space="preserve">    </w:t>
-      </w:r>
-      <w:proofErr w:type="spellStart"/>
-      <w:r>
-        <w:rPr>
-          <w:color w:val="BCBEC4"/>
-        </w:rPr>
-        <w:t>clientSocket.close</w:t>
-      </w:r>
-      <w:proofErr w:type="spellEnd"/>
-      <w:r>
-        <w:rPr>
-          <w:color w:val="BCBEC4"/>
-        </w:rPr>
-        <w:t>()</w:t>
-      </w:r>
-    </w:p>
-    <w:p>
-      <w:pPr>
+      <w:r>
         <w:rPr>
           <w:rFonts w:ascii="Times New Roman" w:hAnsi="Times New Roman" w:cs="Times New Roman"/>
           <w:b/>
@@ -3645,65 +1630,45 @@
           <w:sz w:val="32"/>
           <w:szCs w:val="32"/>
         </w:rPr>
-      </w:pPr>
-    </w:p>
-    <w:p>
-      <w:pPr>
-        <w:rPr>
-          <w:rFonts w:ascii="Times New Roman" w:hAnsi="Times New Roman" w:cs="Times New Roman"/>
-          <w:sz w:val="24"/>
-          <w:szCs w:val="24"/>
-        </w:rPr>
-      </w:pPr>
-      <w:r>
-        <w:rPr>
-          <w:rFonts w:ascii="Times New Roman" w:hAnsi="Times New Roman" w:cs="Times New Roman"/>
-          <w:sz w:val="24"/>
-          <w:szCs w:val="24"/>
-        </w:rPr>
-        <w:t xml:space="preserve">The main function is used to select a file and then call the </w:t>
-      </w:r>
-      <w:proofErr w:type="spellStart"/>
-      <w:r>
-        <w:rPr>
-          <w:rFonts w:ascii="Times New Roman" w:hAnsi="Times New Roman" w:cs="Times New Roman"/>
-          <w:sz w:val="24"/>
-          <w:szCs w:val="24"/>
-        </w:rPr>
-        <w:t>TCP</w:t>
-      </w:r>
-      <w:r>
-        <w:rPr>
-          <w:rFonts w:ascii="Times New Roman" w:hAnsi="Times New Roman" w:cs="Times New Roman"/>
-          <w:sz w:val="24"/>
-          <w:szCs w:val="24"/>
-        </w:rPr>
-        <w:t>C</w:t>
-      </w:r>
-      <w:r>
-        <w:rPr>
-          <w:rFonts w:ascii="Times New Roman" w:hAnsi="Times New Roman" w:cs="Times New Roman"/>
-          <w:sz w:val="24"/>
-          <w:szCs w:val="24"/>
-        </w:rPr>
-        <w:t>lient</w:t>
-      </w:r>
-      <w:proofErr w:type="spellEnd"/>
-      <w:r>
-        <w:rPr>
-          <w:rFonts w:ascii="Times New Roman" w:hAnsi="Times New Roman" w:cs="Times New Roman"/>
-          <w:sz w:val="24"/>
-          <w:szCs w:val="24"/>
-        </w:rPr>
-        <w:t xml:space="preserve"> function </w:t>
-      </w:r>
-      <w:r>
-        <w:rPr>
-          <w:rFonts w:ascii="Times New Roman" w:hAnsi="Times New Roman" w:cs="Times New Roman"/>
-          <w:sz w:val="24"/>
-          <w:szCs w:val="24"/>
-        </w:rPr>
-        <w:t>to send the selected file.</w:t>
+        <w:t>client</w:t>
+      </w:r>
+      <w:r>
+        <w:rPr>
+          <w:rFonts w:ascii="Times New Roman" w:hAnsi="Times New Roman" w:cs="Times New Roman"/>
+          <w:b/>
+          <w:bCs/>
+          <w:sz w:val="32"/>
+          <w:szCs w:val="32"/>
+        </w:rPr>
+        <w:t>.py</w:t>
+      </w:r>
+    </w:p>
+    <w:p>
+      <w:pPr>
+        <w:rPr>
+          <w:rFonts w:ascii="Times New Roman" w:hAnsi="Times New Roman" w:cs="Times New Roman"/>
+          <w:b/>
+          <w:bCs/>
+          <w:sz w:val="32"/>
+          <w:szCs w:val="32"/>
+        </w:rPr>
+      </w:pPr>
+    </w:p>
+    <w:p>
+      <w:pPr>
+        <w:rPr>
+          <w:rFonts w:ascii="Times New Roman" w:hAnsi="Times New Roman" w:cs="Times New Roman"/>
+          <w:sz w:val="24"/>
+          <w:szCs w:val="24"/>
+        </w:rPr>
+      </w:pPr>
+      <w:r>
+        <w:rPr>
+          <w:rFonts w:ascii="Times New Roman" w:hAnsi="Times New Roman" w:cs="Times New Roman"/>
+          <w:sz w:val="24"/>
+          <w:szCs w:val="24"/>
+        </w:rPr>
+        <w:t>this block imports libraries.</w:t>
       </w:r>
     </w:p>
     <w:p>
@@ -3716,8 +1681,1862 @@
       </w:pPr>
       <w:r>
         <w:rPr>
-          <w:color w:val="7A7E85"/>
-        </w:rPr>
+          <w:i/>
+          <w:iCs/>
+          <w:color w:val="5F826B"/>
+        </w:rPr>
+        <w:t>"""</w:t>
+      </w:r>
+      <w:r>
+        <w:rPr>
+          <w:i/>
+          <w:iCs/>
+          <w:color w:val="5F826B"/>
+        </w:rPr>
+        <w:br/>
+        <w:t>TCP Client</w:t>
+      </w:r>
+      <w:r>
+        <w:rPr>
+          <w:i/>
+          <w:iCs/>
+          <w:color w:val="5F826B"/>
+        </w:rPr>
+        <w:br/>
+        <w:t>Authors: Daniel Maccaline and Nathan Grady</w:t>
+      </w:r>
+      <w:r>
+        <w:rPr>
+          <w:i/>
+          <w:iCs/>
+          <w:color w:val="5F826B"/>
+        </w:rPr>
+        <w:br/>
+        <w:t xml:space="preserve">  Based on code from phase 1 (Daniel Maccaline)</w:t>
+      </w:r>
+      <w:r>
+        <w:rPr>
+          <w:i/>
+          <w:iCs/>
+          <w:color w:val="5F826B"/>
+        </w:rPr>
+        <w:br/>
+        <w:t>"""</w:t>
+      </w:r>
+      <w:r>
+        <w:rPr>
+          <w:i/>
+          <w:iCs/>
+          <w:color w:val="5F826B"/>
+        </w:rPr>
+        <w:br/>
+      </w:r>
+      <w:r>
+        <w:rPr>
+          <w:color w:val="CF8E6D"/>
+        </w:rPr>
+        <w:t xml:space="preserve">import </w:t>
+      </w:r>
+      <w:r>
+        <w:rPr>
+          <w:color w:val="BCBEC4"/>
+        </w:rPr>
+        <w:t>time</w:t>
+      </w:r>
+      <w:r>
+        <w:rPr>
+          <w:color w:val="BCBEC4"/>
+        </w:rPr>
+        <w:br/>
+      </w:r>
+      <w:r>
+        <w:rPr>
+          <w:color w:val="7A7E85"/>
+        </w:rPr>
+        <w:t>#import socket library</w:t>
+      </w:r>
+      <w:r>
+        <w:rPr>
+          <w:color w:val="7A7E85"/>
+        </w:rPr>
+        <w:br/>
+      </w:r>
+      <w:r>
+        <w:rPr>
+          <w:color w:val="CF8E6D"/>
+        </w:rPr>
+        <w:t xml:space="preserve">import </w:t>
+      </w:r>
+      <w:r>
+        <w:rPr>
+          <w:color w:val="BCBEC4"/>
+        </w:rPr>
+        <w:t>socket</w:t>
+      </w:r>
+      <w:r>
+        <w:rPr>
+          <w:color w:val="BCBEC4"/>
+        </w:rPr>
+        <w:br/>
+      </w:r>
+      <w:r>
+        <w:rPr>
+          <w:color w:val="BCBEC4"/>
+        </w:rPr>
+        <w:br/>
+      </w:r>
+      <w:r>
+        <w:rPr>
+          <w:color w:val="7A7E85"/>
+        </w:rPr>
+        <w:t>#import file dialog stuff</w:t>
+      </w:r>
+      <w:r>
+        <w:rPr>
+          <w:color w:val="7A7E85"/>
+        </w:rPr>
+        <w:br/>
+      </w:r>
+      <w:r>
+        <w:rPr>
+          <w:color w:val="CF8E6D"/>
+        </w:rPr>
+        <w:t xml:space="preserve">import </w:t>
+      </w:r>
+      <w:proofErr w:type="spellStart"/>
+      <w:r>
+        <w:rPr>
+          <w:color w:val="BCBEC4"/>
+        </w:rPr>
+        <w:t>tkinter</w:t>
+      </w:r>
+      <w:proofErr w:type="spellEnd"/>
+      <w:r>
+        <w:rPr>
+          <w:color w:val="BCBEC4"/>
+        </w:rPr>
+        <w:t xml:space="preserve"> </w:t>
+      </w:r>
+      <w:r>
+        <w:rPr>
+          <w:color w:val="CF8E6D"/>
+        </w:rPr>
+        <w:t xml:space="preserve">as </w:t>
+      </w:r>
+      <w:proofErr w:type="spellStart"/>
+      <w:r>
+        <w:rPr>
+          <w:color w:val="BCBEC4"/>
+        </w:rPr>
+        <w:t>tk</w:t>
+      </w:r>
+      <w:proofErr w:type="spellEnd"/>
+      <w:r>
+        <w:rPr>
+          <w:color w:val="BCBEC4"/>
+        </w:rPr>
+        <w:br/>
+      </w:r>
+      <w:r>
+        <w:rPr>
+          <w:color w:val="CF8E6D"/>
+        </w:rPr>
+        <w:t xml:space="preserve">from </w:t>
+      </w:r>
+      <w:proofErr w:type="spellStart"/>
+      <w:r>
+        <w:rPr>
+          <w:color w:val="BCBEC4"/>
+        </w:rPr>
+        <w:t>tkinter</w:t>
+      </w:r>
+      <w:proofErr w:type="spellEnd"/>
+      <w:r>
+        <w:rPr>
+          <w:color w:val="BCBEC4"/>
+        </w:rPr>
+        <w:t xml:space="preserve"> </w:t>
+      </w:r>
+      <w:r>
+        <w:rPr>
+          <w:color w:val="CF8E6D"/>
+        </w:rPr>
+        <w:t xml:space="preserve">import </w:t>
+      </w:r>
+      <w:proofErr w:type="spellStart"/>
+      <w:r>
+        <w:rPr>
+          <w:color w:val="BCBEC4"/>
+        </w:rPr>
+        <w:t>filedialog</w:t>
+      </w:r>
+      <w:proofErr w:type="spellEnd"/>
+    </w:p>
+    <w:p>
+      <w:pPr>
+        <w:rPr>
+          <w:rFonts w:ascii="Times New Roman" w:hAnsi="Times New Roman" w:cs="Times New Roman"/>
+          <w:b/>
+          <w:bCs/>
+          <w:sz w:val="32"/>
+          <w:szCs w:val="32"/>
+        </w:rPr>
+      </w:pPr>
+    </w:p>
+    <w:p>
+      <w:pPr>
+        <w:rPr>
+          <w:rFonts w:ascii="Times New Roman" w:hAnsi="Times New Roman" w:cs="Times New Roman"/>
+          <w:sz w:val="24"/>
+          <w:szCs w:val="24"/>
+        </w:rPr>
+      </w:pPr>
+      <w:r>
+        <w:rPr>
+          <w:rFonts w:ascii="Times New Roman" w:hAnsi="Times New Roman" w:cs="Times New Roman"/>
+          <w:sz w:val="24"/>
+          <w:szCs w:val="24"/>
+        </w:rPr>
+        <w:t xml:space="preserve">The </w:t>
+      </w:r>
+      <w:proofErr w:type="spellStart"/>
+      <w:r>
+        <w:rPr>
+          <w:rFonts w:ascii="Times New Roman" w:hAnsi="Times New Roman" w:cs="Times New Roman"/>
+          <w:sz w:val="24"/>
+          <w:szCs w:val="24"/>
+        </w:rPr>
+        <w:t>Make_Packets</w:t>
+      </w:r>
+      <w:proofErr w:type="spellEnd"/>
+      <w:r>
+        <w:rPr>
+          <w:rFonts w:ascii="Times New Roman" w:hAnsi="Times New Roman" w:cs="Times New Roman"/>
+          <w:sz w:val="24"/>
+          <w:szCs w:val="24"/>
+        </w:rPr>
+        <w:t xml:space="preserve"> functions takes in a file and a </w:t>
+      </w:r>
+      <w:proofErr w:type="spellStart"/>
+      <w:r>
+        <w:rPr>
+          <w:rFonts w:ascii="Times New Roman" w:hAnsi="Times New Roman" w:cs="Times New Roman"/>
+          <w:sz w:val="24"/>
+          <w:szCs w:val="24"/>
+        </w:rPr>
+        <w:t>packetSize</w:t>
+      </w:r>
+      <w:proofErr w:type="spellEnd"/>
+      <w:r>
+        <w:rPr>
+          <w:rFonts w:ascii="Times New Roman" w:hAnsi="Times New Roman" w:cs="Times New Roman"/>
+          <w:sz w:val="24"/>
+          <w:szCs w:val="24"/>
+        </w:rPr>
+        <w:t xml:space="preserve"> as parameters. It will read the file and break the file into packets of size </w:t>
+      </w:r>
+      <w:proofErr w:type="spellStart"/>
+      <w:r>
+        <w:rPr>
+          <w:rFonts w:ascii="Times New Roman" w:hAnsi="Times New Roman" w:cs="Times New Roman"/>
+          <w:sz w:val="24"/>
+          <w:szCs w:val="24"/>
+        </w:rPr>
+        <w:t>packetSize</w:t>
+      </w:r>
+      <w:proofErr w:type="spellEnd"/>
+      <w:r>
+        <w:rPr>
+          <w:rFonts w:ascii="Times New Roman" w:hAnsi="Times New Roman" w:cs="Times New Roman"/>
+          <w:sz w:val="24"/>
+          <w:szCs w:val="24"/>
+        </w:rPr>
+        <w:t>. It will return an array of all packets</w:t>
+      </w:r>
+      <w:r>
+        <w:rPr>
+          <w:rFonts w:ascii="Times New Roman" w:hAnsi="Times New Roman" w:cs="Times New Roman"/>
+          <w:sz w:val="24"/>
+          <w:szCs w:val="24"/>
+        </w:rPr>
+        <w:t xml:space="preserve"> made from the file.</w:t>
+      </w:r>
+    </w:p>
+    <w:p>
+      <w:pPr>
+        <w:pStyle w:val="HTMLPreformatted"/>
+        <w:shd w:val="clear" w:color="auto" w:fill="1E1F22"/>
+        <w:rPr>
+          <w:color w:val="BCBEC4"/>
+        </w:rPr>
+      </w:pPr>
+      <w:r>
+        <w:rPr>
+          <w:color w:val="CF8E6D"/>
+        </w:rPr>
+        <w:t xml:space="preserve">def </w:t>
+      </w:r>
+      <w:proofErr w:type="spellStart"/>
+      <w:r>
+        <w:rPr>
+          <w:color w:val="56A8F5"/>
+        </w:rPr>
+        <w:t>Make_Packets</w:t>
+      </w:r>
+      <w:proofErr w:type="spellEnd"/>
+      <w:r>
+        <w:rPr>
+          <w:color w:val="BCBEC4"/>
+        </w:rPr>
+        <w:t xml:space="preserve">(file, </w:t>
+      </w:r>
+      <w:proofErr w:type="spellStart"/>
+      <w:r>
+        <w:rPr>
+          <w:color w:val="BCBEC4"/>
+        </w:rPr>
+        <w:t>packetSize</w:t>
+      </w:r>
+      <w:proofErr w:type="spellEnd"/>
+      <w:r>
+        <w:rPr>
+          <w:color w:val="BCBEC4"/>
+        </w:rPr>
+        <w:t>):</w:t>
+      </w:r>
+      <w:r>
+        <w:rPr>
+          <w:color w:val="BCBEC4"/>
+        </w:rPr>
+        <w:br/>
+      </w:r>
+      <w:r>
+        <w:rPr>
+          <w:color w:val="BCBEC4"/>
+        </w:rPr>
+        <w:br/>
+        <w:t xml:space="preserve">    </w:t>
+      </w:r>
+      <w:r>
+        <w:rPr>
+          <w:color w:val="7A7E85"/>
+        </w:rPr>
+        <w:t>#Read file data</w:t>
+      </w:r>
+      <w:r>
+        <w:rPr>
+          <w:color w:val="7A7E85"/>
+        </w:rPr>
+        <w:br/>
+        <w:t xml:space="preserve">    </w:t>
+      </w:r>
+      <w:proofErr w:type="spellStart"/>
+      <w:r>
+        <w:rPr>
+          <w:color w:val="BCBEC4"/>
+        </w:rPr>
+        <w:t>data</w:t>
+      </w:r>
+      <w:proofErr w:type="spellEnd"/>
+      <w:r>
+        <w:rPr>
+          <w:color w:val="BCBEC4"/>
+        </w:rPr>
+        <w:t xml:space="preserve"> = </w:t>
+      </w:r>
+      <w:proofErr w:type="spellStart"/>
+      <w:r>
+        <w:rPr>
+          <w:color w:val="BCBEC4"/>
+        </w:rPr>
+        <w:t>file.read</w:t>
+      </w:r>
+      <w:proofErr w:type="spellEnd"/>
+      <w:r>
+        <w:rPr>
+          <w:color w:val="BCBEC4"/>
+        </w:rPr>
+        <w:t>()</w:t>
+      </w:r>
+      <w:r>
+        <w:rPr>
+          <w:color w:val="BCBEC4"/>
+        </w:rPr>
+        <w:br/>
+      </w:r>
+      <w:r>
+        <w:rPr>
+          <w:color w:val="BCBEC4"/>
+        </w:rPr>
+        <w:br/>
+        <w:t xml:space="preserve">    </w:t>
+      </w:r>
+      <w:r>
+        <w:rPr>
+          <w:color w:val="7A7E85"/>
+        </w:rPr>
+        <w:t>#Setup variable to track progress</w:t>
+      </w:r>
+      <w:r>
+        <w:rPr>
+          <w:color w:val="7A7E85"/>
+        </w:rPr>
+        <w:br/>
+        <w:t xml:space="preserve">    </w:t>
+      </w:r>
+      <w:proofErr w:type="spellStart"/>
+      <w:r>
+        <w:rPr>
+          <w:color w:val="BCBEC4"/>
+        </w:rPr>
+        <w:t>currentIndex</w:t>
+      </w:r>
+      <w:proofErr w:type="spellEnd"/>
+      <w:r>
+        <w:rPr>
+          <w:color w:val="BCBEC4"/>
+        </w:rPr>
+        <w:t xml:space="preserve"> = </w:t>
+      </w:r>
+      <w:proofErr w:type="spellStart"/>
+      <w:r>
+        <w:rPr>
+          <w:color w:val="BCBEC4"/>
+        </w:rPr>
+        <w:t>packetSize</w:t>
+      </w:r>
+      <w:proofErr w:type="spellEnd"/>
+      <w:r>
+        <w:rPr>
+          <w:color w:val="BCBEC4"/>
+        </w:rPr>
+        <w:br/>
+      </w:r>
+      <w:r>
+        <w:rPr>
+          <w:color w:val="BCBEC4"/>
+        </w:rPr>
+        <w:br/>
+        <w:t xml:space="preserve">    </w:t>
+      </w:r>
+      <w:r>
+        <w:rPr>
+          <w:color w:val="7A7E85"/>
+        </w:rPr>
+        <w:t>#Get first packet</w:t>
+      </w:r>
+      <w:r>
+        <w:rPr>
+          <w:color w:val="7A7E85"/>
+        </w:rPr>
+        <w:br/>
+        <w:t xml:space="preserve">    </w:t>
+      </w:r>
+      <w:proofErr w:type="spellStart"/>
+      <w:r>
+        <w:rPr>
+          <w:color w:val="BCBEC4"/>
+        </w:rPr>
+        <w:t>packet</w:t>
+      </w:r>
+      <w:proofErr w:type="spellEnd"/>
+      <w:r>
+        <w:rPr>
+          <w:color w:val="BCBEC4"/>
+        </w:rPr>
+        <w:t xml:space="preserve"> = [data[</w:t>
+      </w:r>
+      <w:r>
+        <w:rPr>
+          <w:color w:val="2AACB8"/>
+        </w:rPr>
+        <w:t>0</w:t>
+      </w:r>
+      <w:r>
+        <w:rPr>
+          <w:color w:val="BCBEC4"/>
+        </w:rPr>
+        <w:t>:packetSize]]</w:t>
+      </w:r>
+      <w:r>
+        <w:rPr>
+          <w:color w:val="BCBEC4"/>
+        </w:rPr>
+        <w:br/>
+      </w:r>
+      <w:r>
+        <w:rPr>
+          <w:color w:val="BCBEC4"/>
+        </w:rPr>
+        <w:br/>
+        <w:t xml:space="preserve">    </w:t>
+      </w:r>
+      <w:r>
+        <w:rPr>
+          <w:color w:val="7A7E85"/>
+        </w:rPr>
+        <w:t>#loop and create all other packets</w:t>
+      </w:r>
+      <w:r>
+        <w:rPr>
+          <w:color w:val="7A7E85"/>
+        </w:rPr>
+        <w:br/>
+        <w:t xml:space="preserve">    </w:t>
+      </w:r>
+      <w:r>
+        <w:rPr>
+          <w:color w:val="CF8E6D"/>
+        </w:rPr>
+        <w:t>while</w:t>
+      </w:r>
+      <w:r>
+        <w:rPr>
+          <w:color w:val="BCBEC4"/>
+        </w:rPr>
+        <w:t>(</w:t>
+      </w:r>
+      <w:proofErr w:type="spellStart"/>
+      <w:r>
+        <w:rPr>
+          <w:color w:val="BCBEC4"/>
+        </w:rPr>
+        <w:t>currentIndex</w:t>
+      </w:r>
+      <w:proofErr w:type="spellEnd"/>
+      <w:r>
+        <w:rPr>
+          <w:color w:val="BCBEC4"/>
+        </w:rPr>
+        <w:t xml:space="preserve"> &lt; </w:t>
+      </w:r>
+      <w:proofErr w:type="spellStart"/>
+      <w:r>
+        <w:rPr>
+          <w:color w:val="8888C6"/>
+        </w:rPr>
+        <w:t>len</w:t>
+      </w:r>
+      <w:proofErr w:type="spellEnd"/>
+      <w:r>
+        <w:rPr>
+          <w:color w:val="BCBEC4"/>
+        </w:rPr>
+        <w:t>(data)):</w:t>
+      </w:r>
+      <w:r>
+        <w:rPr>
+          <w:color w:val="BCBEC4"/>
+        </w:rPr>
+        <w:br/>
+        <w:t xml:space="preserve">        </w:t>
+      </w:r>
+      <w:proofErr w:type="spellStart"/>
+      <w:r>
+        <w:rPr>
+          <w:color w:val="BCBEC4"/>
+        </w:rPr>
+        <w:t>packet.append</w:t>
+      </w:r>
+      <w:proofErr w:type="spellEnd"/>
+      <w:r>
+        <w:rPr>
+          <w:color w:val="BCBEC4"/>
+        </w:rPr>
+        <w:t>(data[</w:t>
+      </w:r>
+      <w:proofErr w:type="spellStart"/>
+      <w:r>
+        <w:rPr>
+          <w:color w:val="BCBEC4"/>
+        </w:rPr>
+        <w:t>currentIndex:currentIndex</w:t>
+      </w:r>
+      <w:proofErr w:type="spellEnd"/>
+      <w:r>
+        <w:rPr>
+          <w:color w:val="BCBEC4"/>
+        </w:rPr>
+        <w:t xml:space="preserve"> + </w:t>
+      </w:r>
+      <w:proofErr w:type="spellStart"/>
+      <w:r>
+        <w:rPr>
+          <w:color w:val="BCBEC4"/>
+        </w:rPr>
+        <w:t>packetSize</w:t>
+      </w:r>
+      <w:proofErr w:type="spellEnd"/>
+      <w:r>
+        <w:rPr>
+          <w:color w:val="BCBEC4"/>
+        </w:rPr>
+        <w:t>])</w:t>
+      </w:r>
+      <w:r>
+        <w:rPr>
+          <w:color w:val="BCBEC4"/>
+        </w:rPr>
+        <w:br/>
+        <w:t xml:space="preserve">        </w:t>
+      </w:r>
+      <w:proofErr w:type="spellStart"/>
+      <w:r>
+        <w:rPr>
+          <w:color w:val="BCBEC4"/>
+        </w:rPr>
+        <w:t>currentIndex</w:t>
+      </w:r>
+      <w:proofErr w:type="spellEnd"/>
+      <w:r>
+        <w:rPr>
+          <w:color w:val="BCBEC4"/>
+        </w:rPr>
+        <w:t xml:space="preserve"> += </w:t>
+      </w:r>
+      <w:proofErr w:type="spellStart"/>
+      <w:r>
+        <w:rPr>
+          <w:color w:val="BCBEC4"/>
+        </w:rPr>
+        <w:t>packetSize</w:t>
+      </w:r>
+      <w:proofErr w:type="spellEnd"/>
+      <w:r>
+        <w:rPr>
+          <w:color w:val="BCBEC4"/>
+        </w:rPr>
+        <w:br/>
+      </w:r>
+      <w:r>
+        <w:rPr>
+          <w:color w:val="BCBEC4"/>
+        </w:rPr>
+        <w:br/>
+        <w:t xml:space="preserve">    </w:t>
+      </w:r>
+      <w:r>
+        <w:rPr>
+          <w:color w:val="7A7E85"/>
+        </w:rPr>
+        <w:t>#Return results</w:t>
+      </w:r>
+      <w:r>
+        <w:rPr>
+          <w:color w:val="7A7E85"/>
+        </w:rPr>
+        <w:br/>
+        <w:t xml:space="preserve">    </w:t>
+      </w:r>
+      <w:r>
+        <w:rPr>
+          <w:color w:val="CF8E6D"/>
+        </w:rPr>
+        <w:t xml:space="preserve">return </w:t>
+      </w:r>
+      <w:r>
+        <w:rPr>
+          <w:color w:val="BCBEC4"/>
+        </w:rPr>
+        <w:t>packet</w:t>
+      </w:r>
+    </w:p>
+    <w:p>
+      <w:pPr>
+        <w:rPr>
+          <w:rFonts w:ascii="Times New Roman" w:hAnsi="Times New Roman" w:cs="Times New Roman"/>
+          <w:b/>
+          <w:bCs/>
+          <w:sz w:val="32"/>
+          <w:szCs w:val="32"/>
+        </w:rPr>
+      </w:pPr>
+    </w:p>
+    <w:p>
+      <w:pPr>
+        <w:rPr>
+          <w:rFonts w:ascii="Times New Roman" w:hAnsi="Times New Roman" w:cs="Times New Roman"/>
+          <w:b/>
+          <w:bCs/>
+          <w:sz w:val="32"/>
+          <w:szCs w:val="32"/>
+        </w:rPr>
+      </w:pPr>
+    </w:p>
+    <w:p>
+      <w:pPr>
+        <w:rPr>
+          <w:rFonts w:ascii="Times New Roman" w:hAnsi="Times New Roman" w:cs="Times New Roman"/>
+          <w:b/>
+          <w:bCs/>
+          <w:sz w:val="32"/>
+          <w:szCs w:val="32"/>
+        </w:rPr>
+      </w:pPr>
+    </w:p>
+    <w:p>
+      <w:pPr>
+        <w:rPr>
+          <w:rFonts w:ascii="Times New Roman" w:hAnsi="Times New Roman" w:cs="Times New Roman"/>
+          <w:b/>
+          <w:bCs/>
+          <w:sz w:val="32"/>
+          <w:szCs w:val="32"/>
+        </w:rPr>
+      </w:pPr>
+    </w:p>
+    <w:p>
+      <w:pPr>
+        <w:rPr>
+          <w:rFonts w:ascii="Times New Roman" w:hAnsi="Times New Roman" w:cs="Times New Roman"/>
+          <w:b/>
+          <w:bCs/>
+          <w:sz w:val="32"/>
+          <w:szCs w:val="32"/>
+        </w:rPr>
+      </w:pPr>
+    </w:p>
+    <w:p>
+      <w:pPr>
+        <w:rPr>
+          <w:rFonts w:ascii="Times New Roman" w:hAnsi="Times New Roman" w:cs="Times New Roman"/>
+          <w:sz w:val="24"/>
+          <w:szCs w:val="24"/>
+        </w:rPr>
+      </w:pPr>
+      <w:r>
+        <w:rPr>
+          <w:rFonts w:ascii="Times New Roman" w:hAnsi="Times New Roman" w:cs="Times New Roman"/>
+          <w:sz w:val="24"/>
+          <w:szCs w:val="24"/>
+        </w:rPr>
+        <w:t xml:space="preserve">The </w:t>
+      </w:r>
+      <w:proofErr w:type="spellStart"/>
+      <w:r>
+        <w:rPr>
+          <w:rFonts w:ascii="Times New Roman" w:hAnsi="Times New Roman" w:cs="Times New Roman"/>
+          <w:sz w:val="24"/>
+          <w:szCs w:val="24"/>
+        </w:rPr>
+        <w:t>TCPClient</w:t>
+      </w:r>
+      <w:proofErr w:type="spellEnd"/>
+      <w:r>
+        <w:rPr>
+          <w:rFonts w:ascii="Times New Roman" w:hAnsi="Times New Roman" w:cs="Times New Roman"/>
+          <w:sz w:val="24"/>
+          <w:szCs w:val="24"/>
+        </w:rPr>
+        <w:t xml:space="preserve"> function has a filename as a parameter. It will call the make packet function to make a list of packets from the file. Then it will create a port. It will transmit each packet one at a </w:t>
+      </w:r>
+      <w:r>
+        <w:rPr>
+          <w:rFonts w:ascii="Times New Roman" w:hAnsi="Times New Roman" w:cs="Times New Roman"/>
+          <w:sz w:val="24"/>
+          <w:szCs w:val="24"/>
+        </w:rPr>
+        <w:lastRenderedPageBreak/>
+        <w:t>time to the server waiting 0.1 seconds after each packet is sent. After the packet is sent it will send a message indicating all the packets have been sent.</w:t>
+      </w:r>
+    </w:p>
+    <w:p>
+      <w:pPr>
+        <w:pStyle w:val="HTMLPreformatted"/>
+        <w:shd w:val="clear" w:color="auto" w:fill="1E1F22"/>
+        <w:rPr>
+          <w:color w:val="BCBEC4"/>
+        </w:rPr>
+      </w:pPr>
+      <w:r>
+        <w:rPr>
+          <w:color w:val="7A7E85"/>
+        </w:rPr>
+        <w:t>#Client Functionality (called from main)</w:t>
+      </w:r>
+      <w:r>
+        <w:rPr>
+          <w:color w:val="7A7E85"/>
+        </w:rPr>
+        <w:br/>
+      </w:r>
+      <w:r>
+        <w:rPr>
+          <w:color w:val="CF8E6D"/>
+        </w:rPr>
+        <w:t xml:space="preserve">def </w:t>
+      </w:r>
+      <w:proofErr w:type="spellStart"/>
+      <w:r>
+        <w:rPr>
+          <w:color w:val="56A8F5"/>
+        </w:rPr>
+        <w:t>TCPClient</w:t>
+      </w:r>
+      <w:proofErr w:type="spellEnd"/>
+      <w:r>
+        <w:rPr>
+          <w:color w:val="BCBEC4"/>
+        </w:rPr>
+        <w:t>(</w:t>
+      </w:r>
+      <w:proofErr w:type="spellStart"/>
+      <w:r>
+        <w:rPr>
+          <w:color w:val="BCBEC4"/>
+        </w:rPr>
+        <w:t>fileName</w:t>
+      </w:r>
+      <w:proofErr w:type="spellEnd"/>
+      <w:r>
+        <w:rPr>
+          <w:color w:val="BCBEC4"/>
+        </w:rPr>
+        <w:t>):</w:t>
+      </w:r>
+      <w:r>
+        <w:rPr>
+          <w:color w:val="BCBEC4"/>
+        </w:rPr>
+        <w:br/>
+      </w:r>
+      <w:r>
+        <w:rPr>
+          <w:color w:val="BCBEC4"/>
+        </w:rPr>
+        <w:br/>
+        <w:t xml:space="preserve">    </w:t>
+      </w:r>
+      <w:r>
+        <w:rPr>
+          <w:color w:val="7A7E85"/>
+        </w:rPr>
+        <w:t>#packet size in bytes</w:t>
+      </w:r>
+      <w:r>
+        <w:rPr>
+          <w:color w:val="7A7E85"/>
+        </w:rPr>
+        <w:br/>
+        <w:t xml:space="preserve">    </w:t>
+      </w:r>
+      <w:proofErr w:type="spellStart"/>
+      <w:r>
+        <w:rPr>
+          <w:color w:val="BCBEC4"/>
+        </w:rPr>
+        <w:t>packetSize</w:t>
+      </w:r>
+      <w:proofErr w:type="spellEnd"/>
+      <w:r>
+        <w:rPr>
+          <w:color w:val="BCBEC4"/>
+        </w:rPr>
+        <w:t xml:space="preserve"> = </w:t>
+      </w:r>
+      <w:r>
+        <w:rPr>
+          <w:color w:val="2AACB8"/>
+        </w:rPr>
+        <w:t>1024</w:t>
+      </w:r>
+      <w:r>
+        <w:rPr>
+          <w:color w:val="2AACB8"/>
+        </w:rPr>
+        <w:br/>
+      </w:r>
+      <w:r>
+        <w:rPr>
+          <w:color w:val="2AACB8"/>
+        </w:rPr>
+        <w:br/>
+        <w:t xml:space="preserve">    </w:t>
+      </w:r>
+      <w:r>
+        <w:rPr>
+          <w:color w:val="7A7E85"/>
+        </w:rPr>
+        <w:t>#output message to indicate client startup/message contents</w:t>
+      </w:r>
+      <w:r>
+        <w:rPr>
+          <w:color w:val="7A7E85"/>
+        </w:rPr>
+        <w:br/>
+        <w:t xml:space="preserve">    </w:t>
+      </w:r>
+      <w:r>
+        <w:rPr>
+          <w:color w:val="8888C6"/>
+        </w:rPr>
+        <w:t>print</w:t>
+      </w:r>
+      <w:r>
+        <w:rPr>
+          <w:color w:val="BCBEC4"/>
+        </w:rPr>
+        <w:t>(</w:t>
+      </w:r>
+      <w:r>
+        <w:rPr>
+          <w:color w:val="6AAB73"/>
+        </w:rPr>
+        <w:t>'Starting Client to send image: '</w:t>
+      </w:r>
+      <w:r>
+        <w:rPr>
+          <w:color w:val="BCBEC4"/>
+        </w:rPr>
+        <w:t xml:space="preserve">, </w:t>
+      </w:r>
+      <w:proofErr w:type="spellStart"/>
+      <w:r>
+        <w:rPr>
+          <w:color w:val="BCBEC4"/>
+        </w:rPr>
+        <w:t>fileName</w:t>
+      </w:r>
+      <w:proofErr w:type="spellEnd"/>
+      <w:r>
+        <w:rPr>
+          <w:color w:val="BCBEC4"/>
+        </w:rPr>
+        <w:t>)</w:t>
+      </w:r>
+      <w:r>
+        <w:rPr>
+          <w:color w:val="BCBEC4"/>
+        </w:rPr>
+        <w:br/>
+      </w:r>
+      <w:r>
+        <w:rPr>
+          <w:color w:val="BCBEC4"/>
+        </w:rPr>
+        <w:br/>
+        <w:t xml:space="preserve">    </w:t>
+      </w:r>
+      <w:r>
+        <w:rPr>
+          <w:color w:val="7A7E85"/>
+        </w:rPr>
+        <w:t>#read file in, output error if fails</w:t>
+      </w:r>
+      <w:r>
+        <w:rPr>
+          <w:color w:val="7A7E85"/>
+        </w:rPr>
+        <w:br/>
+        <w:t xml:space="preserve">    </w:t>
+      </w:r>
+      <w:r>
+        <w:rPr>
+          <w:color w:val="CF8E6D"/>
+        </w:rPr>
+        <w:t>try</w:t>
+      </w:r>
+      <w:r>
+        <w:rPr>
+          <w:color w:val="BCBEC4"/>
+        </w:rPr>
+        <w:t>:</w:t>
+      </w:r>
+      <w:r>
+        <w:rPr>
+          <w:color w:val="BCBEC4"/>
+        </w:rPr>
+        <w:br/>
+        <w:t xml:space="preserve">        file = </w:t>
+      </w:r>
+      <w:r>
+        <w:rPr>
+          <w:color w:val="8888C6"/>
+        </w:rPr>
+        <w:t>open</w:t>
+      </w:r>
+      <w:r>
+        <w:rPr>
+          <w:color w:val="BCBEC4"/>
+        </w:rPr>
+        <w:t>(</w:t>
+      </w:r>
+      <w:proofErr w:type="spellStart"/>
+      <w:r>
+        <w:rPr>
+          <w:color w:val="BCBEC4"/>
+        </w:rPr>
+        <w:t>fileName</w:t>
+      </w:r>
+      <w:proofErr w:type="spellEnd"/>
+      <w:r>
+        <w:rPr>
+          <w:color w:val="BCBEC4"/>
+        </w:rPr>
+        <w:t>,</w:t>
+      </w:r>
+      <w:r>
+        <w:rPr>
+          <w:color w:val="6AAB73"/>
+        </w:rPr>
+        <w:t>"</w:t>
+      </w:r>
+      <w:proofErr w:type="spellStart"/>
+      <w:r>
+        <w:rPr>
+          <w:color w:val="6AAB73"/>
+        </w:rPr>
+        <w:t>rb</w:t>
+      </w:r>
+      <w:proofErr w:type="spellEnd"/>
+      <w:r>
+        <w:rPr>
+          <w:color w:val="6AAB73"/>
+        </w:rPr>
+        <w:t>"</w:t>
+      </w:r>
+      <w:r>
+        <w:rPr>
+          <w:color w:val="BCBEC4"/>
+        </w:rPr>
+        <w:t>)</w:t>
+      </w:r>
+      <w:r>
+        <w:rPr>
+          <w:color w:val="BCBEC4"/>
+        </w:rPr>
+        <w:br/>
+        <w:t xml:space="preserve">    </w:t>
+      </w:r>
+      <w:r>
+        <w:rPr>
+          <w:color w:val="CF8E6D"/>
+        </w:rPr>
+        <w:t>except</w:t>
+      </w:r>
+      <w:r>
+        <w:rPr>
+          <w:color w:val="BCBEC4"/>
+        </w:rPr>
+        <w:t>:</w:t>
+      </w:r>
+      <w:r>
+        <w:rPr>
+          <w:color w:val="BCBEC4"/>
+        </w:rPr>
+        <w:br/>
+        <w:t xml:space="preserve">        </w:t>
+      </w:r>
+      <w:r>
+        <w:rPr>
+          <w:color w:val="8888C6"/>
+        </w:rPr>
+        <w:t>print</w:t>
+      </w:r>
+      <w:r>
+        <w:rPr>
+          <w:color w:val="BCBEC4"/>
+        </w:rPr>
+        <w:t>(</w:t>
+      </w:r>
+      <w:r>
+        <w:rPr>
+          <w:color w:val="6AAB73"/>
+        </w:rPr>
+        <w:t>"File could not be opened..."</w:t>
+      </w:r>
+      <w:r>
+        <w:rPr>
+          <w:color w:val="BCBEC4"/>
+        </w:rPr>
+        <w:t>)</w:t>
+      </w:r>
+      <w:r>
+        <w:rPr>
+          <w:color w:val="BCBEC4"/>
+        </w:rPr>
+        <w:br/>
+        <w:t xml:space="preserve">        </w:t>
+      </w:r>
+      <w:r>
+        <w:rPr>
+          <w:color w:val="CF8E6D"/>
+        </w:rPr>
+        <w:t>return</w:t>
+      </w:r>
+      <w:r>
+        <w:rPr>
+          <w:color w:val="CF8E6D"/>
+        </w:rPr>
+        <w:br/>
+      </w:r>
+      <w:r>
+        <w:rPr>
+          <w:color w:val="CF8E6D"/>
+        </w:rPr>
+        <w:br/>
+        <w:t xml:space="preserve">    </w:t>
+      </w:r>
+      <w:r>
+        <w:rPr>
+          <w:color w:val="7A7E85"/>
+        </w:rPr>
+        <w:t>#Create packets</w:t>
+      </w:r>
+      <w:r>
+        <w:rPr>
+          <w:color w:val="7A7E85"/>
+        </w:rPr>
+        <w:br/>
+        <w:t xml:space="preserve">    </w:t>
+      </w:r>
+      <w:r>
+        <w:rPr>
+          <w:color w:val="BCBEC4"/>
+        </w:rPr>
+        <w:t xml:space="preserve">packet = </w:t>
+      </w:r>
+      <w:proofErr w:type="spellStart"/>
+      <w:r>
+        <w:rPr>
+          <w:color w:val="BCBEC4"/>
+        </w:rPr>
+        <w:t>Make_Packets</w:t>
+      </w:r>
+      <w:proofErr w:type="spellEnd"/>
+      <w:r>
+        <w:rPr>
+          <w:color w:val="BCBEC4"/>
+        </w:rPr>
+        <w:t xml:space="preserve">(file, </w:t>
+      </w:r>
+      <w:proofErr w:type="spellStart"/>
+      <w:r>
+        <w:rPr>
+          <w:color w:val="BCBEC4"/>
+        </w:rPr>
+        <w:t>packetSize</w:t>
+      </w:r>
+      <w:proofErr w:type="spellEnd"/>
+      <w:r>
+        <w:rPr>
+          <w:color w:val="BCBEC4"/>
+        </w:rPr>
+        <w:t>)</w:t>
+      </w:r>
+      <w:r>
+        <w:rPr>
+          <w:color w:val="BCBEC4"/>
+        </w:rPr>
+        <w:br/>
+      </w:r>
+      <w:r>
+        <w:rPr>
+          <w:color w:val="BCBEC4"/>
+        </w:rPr>
+        <w:br/>
+        <w:t xml:space="preserve">    </w:t>
+      </w:r>
+      <w:r>
+        <w:rPr>
+          <w:color w:val="7A7E85"/>
+        </w:rPr>
+        <w:t>#Close files</w:t>
+      </w:r>
+      <w:r>
+        <w:rPr>
+          <w:color w:val="7A7E85"/>
+        </w:rPr>
+        <w:br/>
+        <w:t xml:space="preserve">    </w:t>
+      </w:r>
+      <w:proofErr w:type="spellStart"/>
+      <w:r>
+        <w:rPr>
+          <w:color w:val="BCBEC4"/>
+        </w:rPr>
+        <w:t>file.close</w:t>
+      </w:r>
+      <w:proofErr w:type="spellEnd"/>
+      <w:r>
+        <w:rPr>
+          <w:color w:val="BCBEC4"/>
+        </w:rPr>
+        <w:t>()</w:t>
+      </w:r>
+      <w:r>
+        <w:rPr>
+          <w:color w:val="BCBEC4"/>
+        </w:rPr>
+        <w:br/>
+      </w:r>
+      <w:r>
+        <w:rPr>
+          <w:color w:val="BCBEC4"/>
+        </w:rPr>
+        <w:br/>
+      </w:r>
+      <w:r>
+        <w:rPr>
+          <w:color w:val="7A7E85"/>
+        </w:rPr>
+        <w:t>#Transmit</w:t>
+      </w:r>
+      <w:r>
+        <w:rPr>
+          <w:color w:val="7A7E85"/>
+        </w:rPr>
+        <w:br/>
+      </w:r>
+      <w:r>
+        <w:rPr>
+          <w:color w:val="7A7E85"/>
+        </w:rPr>
+        <w:br/>
+        <w:t xml:space="preserve">    #set server name and port to expect server at</w:t>
+      </w:r>
+      <w:r>
+        <w:rPr>
+          <w:color w:val="7A7E85"/>
+        </w:rPr>
+        <w:br/>
+        <w:t xml:space="preserve">    </w:t>
+      </w:r>
+      <w:proofErr w:type="spellStart"/>
+      <w:r>
+        <w:rPr>
+          <w:color w:val="BCBEC4"/>
+        </w:rPr>
+        <w:t>serverName</w:t>
+      </w:r>
+      <w:proofErr w:type="spellEnd"/>
+      <w:r>
+        <w:rPr>
+          <w:color w:val="BCBEC4"/>
+        </w:rPr>
+        <w:t xml:space="preserve"> = </w:t>
+      </w:r>
+      <w:r>
+        <w:rPr>
+          <w:color w:val="6AAB73"/>
+        </w:rPr>
+        <w:t>'localhost'</w:t>
+      </w:r>
+      <w:r>
+        <w:rPr>
+          <w:color w:val="6AAB73"/>
+        </w:rPr>
+        <w:br/>
+        <w:t xml:space="preserve">    </w:t>
+      </w:r>
+      <w:proofErr w:type="spellStart"/>
+      <w:r>
+        <w:rPr>
+          <w:color w:val="BCBEC4"/>
+        </w:rPr>
+        <w:t>serverPort</w:t>
+      </w:r>
+      <w:proofErr w:type="spellEnd"/>
+      <w:r>
+        <w:rPr>
+          <w:color w:val="BCBEC4"/>
+        </w:rPr>
+        <w:t xml:space="preserve"> = </w:t>
+      </w:r>
+      <w:r>
+        <w:rPr>
+          <w:color w:val="2AACB8"/>
+        </w:rPr>
+        <w:t>11000</w:t>
+      </w:r>
+      <w:r>
+        <w:rPr>
+          <w:color w:val="2AACB8"/>
+        </w:rPr>
+        <w:br/>
+      </w:r>
+      <w:r>
+        <w:rPr>
+          <w:color w:val="2AACB8"/>
+        </w:rPr>
+        <w:br/>
+        <w:t xml:space="preserve">    </w:t>
+      </w:r>
+      <w:r>
+        <w:rPr>
+          <w:color w:val="7A7E85"/>
+        </w:rPr>
+        <w:t>#create UDP Socket</w:t>
+      </w:r>
+      <w:r>
+        <w:rPr>
+          <w:color w:val="7A7E85"/>
+        </w:rPr>
+        <w:br/>
+        <w:t xml:space="preserve">    </w:t>
+      </w:r>
+      <w:proofErr w:type="spellStart"/>
+      <w:r>
+        <w:rPr>
+          <w:color w:val="BCBEC4"/>
+        </w:rPr>
+        <w:t>clientSocket</w:t>
+      </w:r>
+      <w:proofErr w:type="spellEnd"/>
+      <w:r>
+        <w:rPr>
+          <w:color w:val="BCBEC4"/>
+        </w:rPr>
+        <w:t xml:space="preserve"> = </w:t>
+      </w:r>
+      <w:proofErr w:type="spellStart"/>
+      <w:r>
+        <w:rPr>
+          <w:color w:val="BCBEC4"/>
+        </w:rPr>
+        <w:t>socket.socket</w:t>
+      </w:r>
+      <w:proofErr w:type="spellEnd"/>
+      <w:r>
+        <w:rPr>
+          <w:color w:val="BCBEC4"/>
+        </w:rPr>
+        <w:t>(</w:t>
+      </w:r>
+      <w:proofErr w:type="spellStart"/>
+      <w:r>
+        <w:rPr>
+          <w:color w:val="BCBEC4"/>
+        </w:rPr>
+        <w:t>socket.AF_INET</w:t>
+      </w:r>
+      <w:proofErr w:type="spellEnd"/>
+      <w:r>
+        <w:rPr>
+          <w:color w:val="BCBEC4"/>
+        </w:rPr>
+        <w:t xml:space="preserve">, </w:t>
+      </w:r>
+      <w:proofErr w:type="spellStart"/>
+      <w:r>
+        <w:rPr>
+          <w:color w:val="BCBEC4"/>
+        </w:rPr>
+        <w:t>socket.SOCK_DGRAM</w:t>
+      </w:r>
+      <w:proofErr w:type="spellEnd"/>
+      <w:r>
+        <w:rPr>
+          <w:color w:val="BCBEC4"/>
+        </w:rPr>
+        <w:t>)</w:t>
+      </w:r>
+      <w:r>
+        <w:rPr>
+          <w:color w:val="BCBEC4"/>
+        </w:rPr>
+        <w:br/>
+      </w:r>
+      <w:r>
+        <w:rPr>
+          <w:color w:val="BCBEC4"/>
+        </w:rPr>
+        <w:br/>
+      </w:r>
+      <w:r>
+        <w:rPr>
+          <w:color w:val="BCBEC4"/>
+        </w:rPr>
+        <w:br/>
+        <w:t xml:space="preserve">    </w:t>
+      </w:r>
+      <w:r>
+        <w:rPr>
+          <w:color w:val="7A7E85"/>
+        </w:rPr>
+        <w:t>#Loop for each packet that needs to be sent</w:t>
+      </w:r>
+      <w:r>
+        <w:rPr>
+          <w:color w:val="7A7E85"/>
+        </w:rPr>
+        <w:br/>
+        <w:t xml:space="preserve">    </w:t>
+      </w:r>
+      <w:r>
+        <w:rPr>
+          <w:color w:val="CF8E6D"/>
+        </w:rPr>
+        <w:t xml:space="preserve">for </w:t>
+      </w:r>
+      <w:proofErr w:type="spellStart"/>
+      <w:r>
+        <w:rPr>
+          <w:color w:val="BCBEC4"/>
+        </w:rPr>
+        <w:t>i</w:t>
+      </w:r>
+      <w:proofErr w:type="spellEnd"/>
+      <w:r>
+        <w:rPr>
+          <w:color w:val="BCBEC4"/>
+        </w:rPr>
+        <w:t xml:space="preserve"> </w:t>
+      </w:r>
+      <w:r>
+        <w:rPr>
+          <w:color w:val="CF8E6D"/>
+        </w:rPr>
+        <w:t xml:space="preserve">in </w:t>
+      </w:r>
+      <w:r>
+        <w:rPr>
+          <w:color w:val="8888C6"/>
+        </w:rPr>
+        <w:t xml:space="preserve">range </w:t>
+      </w:r>
+      <w:r>
+        <w:rPr>
+          <w:color w:val="BCBEC4"/>
+        </w:rPr>
+        <w:t>(</w:t>
+      </w:r>
+      <w:r>
+        <w:rPr>
+          <w:color w:val="2AACB8"/>
+        </w:rPr>
+        <w:t>0</w:t>
+      </w:r>
+      <w:r>
+        <w:rPr>
+          <w:color w:val="BCBEC4"/>
+        </w:rPr>
+        <w:t>,</w:t>
+      </w:r>
+      <w:r>
+        <w:rPr>
+          <w:color w:val="8888C6"/>
+        </w:rPr>
+        <w:t>len</w:t>
+      </w:r>
+      <w:r>
+        <w:rPr>
+          <w:color w:val="BCBEC4"/>
+        </w:rPr>
+        <w:t>(packet)):</w:t>
+      </w:r>
+      <w:r>
+        <w:rPr>
+          <w:color w:val="BCBEC4"/>
+        </w:rPr>
+        <w:br/>
+        <w:t xml:space="preserve">        </w:t>
+      </w:r>
+      <w:r>
+        <w:rPr>
+          <w:color w:val="7A7E85"/>
+        </w:rPr>
+        <w:t>#Send packet</w:t>
+      </w:r>
+      <w:r>
+        <w:rPr>
+          <w:color w:val="7A7E85"/>
+        </w:rPr>
+        <w:br/>
+        <w:t xml:space="preserve">        </w:t>
+      </w:r>
+      <w:proofErr w:type="spellStart"/>
+      <w:r>
+        <w:rPr>
+          <w:color w:val="BCBEC4"/>
+        </w:rPr>
+        <w:t>clientSocket.sendto</w:t>
+      </w:r>
+      <w:proofErr w:type="spellEnd"/>
+      <w:r>
+        <w:rPr>
+          <w:color w:val="BCBEC4"/>
+        </w:rPr>
+        <w:t>(packet[</w:t>
+      </w:r>
+      <w:proofErr w:type="spellStart"/>
+      <w:r>
+        <w:rPr>
+          <w:color w:val="BCBEC4"/>
+        </w:rPr>
+        <w:t>i</w:t>
+      </w:r>
+      <w:proofErr w:type="spellEnd"/>
+      <w:r>
+        <w:rPr>
+          <w:color w:val="BCBEC4"/>
+        </w:rPr>
+        <w:t>], (</w:t>
+      </w:r>
+      <w:proofErr w:type="spellStart"/>
+      <w:r>
+        <w:rPr>
+          <w:color w:val="BCBEC4"/>
+        </w:rPr>
+        <w:t>serverName</w:t>
+      </w:r>
+      <w:proofErr w:type="spellEnd"/>
+      <w:r>
+        <w:rPr>
+          <w:color w:val="BCBEC4"/>
+        </w:rPr>
+        <w:t xml:space="preserve">, </w:t>
+      </w:r>
+      <w:proofErr w:type="spellStart"/>
+      <w:r>
+        <w:rPr>
+          <w:color w:val="BCBEC4"/>
+        </w:rPr>
+        <w:t>serverPort</w:t>
+      </w:r>
+      <w:proofErr w:type="spellEnd"/>
+      <w:r>
+        <w:rPr>
+          <w:color w:val="BCBEC4"/>
+        </w:rPr>
+        <w:t>))</w:t>
+      </w:r>
+      <w:r>
+        <w:rPr>
+          <w:color w:val="BCBEC4"/>
+        </w:rPr>
+        <w:br/>
+        <w:t xml:space="preserve">        </w:t>
+      </w:r>
+      <w:r>
+        <w:rPr>
+          <w:color w:val="7A7E85"/>
+        </w:rPr>
+        <w:t>#Wait for a small delay before sending next packet (packets get lost if sent faster than server can receive)</w:t>
+      </w:r>
+      <w:r>
+        <w:rPr>
+          <w:color w:val="7A7E85"/>
+        </w:rPr>
+        <w:br/>
+      </w:r>
+      <w:r>
+        <w:rPr>
+          <w:color w:val="BCBEC4"/>
+        </w:rPr>
+        <w:t xml:space="preserve">        </w:t>
+      </w:r>
+      <w:proofErr w:type="spellStart"/>
+      <w:r>
+        <w:rPr>
+          <w:color w:val="BCBEC4"/>
+        </w:rPr>
+        <w:t>time.sleep</w:t>
+      </w:r>
+      <w:proofErr w:type="spellEnd"/>
+      <w:r>
+        <w:rPr>
+          <w:color w:val="BCBEC4"/>
+        </w:rPr>
+        <w:t>(</w:t>
+      </w:r>
+      <w:r>
+        <w:rPr>
+          <w:color w:val="2AACB8"/>
+        </w:rPr>
+        <w:t>.01</w:t>
+      </w:r>
+      <w:r>
+        <w:rPr>
+          <w:color w:val="BCBEC4"/>
+        </w:rPr>
+        <w:t>)</w:t>
+      </w:r>
+    </w:p>
+    <w:p>
+      <w:pPr>
+        <w:pStyle w:val="HTMLPreformatted"/>
+        <w:shd w:val="clear" w:color="auto" w:fill="1E1F22"/>
+        <w:rPr>
+          <w:color w:val="BCBEC4"/>
+        </w:rPr>
+      </w:pPr>
+      <w:r>
+        <w:rPr>
+          <w:color w:val="BCBEC4"/>
+        </w:rPr>
+        <w:br/>
+      </w:r>
+      <w:r>
+        <w:rPr>
+          <w:color w:val="BCBEC4"/>
+        </w:rPr>
+        <w:br/>
+        <w:t xml:space="preserve">    </w:t>
+      </w:r>
+      <w:r>
+        <w:rPr>
+          <w:color w:val="7A7E85"/>
+        </w:rPr>
+        <w:t>#Send code indicating end of file</w:t>
+      </w:r>
+      <w:r>
+        <w:rPr>
+          <w:color w:val="7A7E85"/>
+        </w:rPr>
+        <w:br/>
+        <w:t xml:space="preserve">    </w:t>
+      </w:r>
+      <w:proofErr w:type="spellStart"/>
+      <w:r>
+        <w:rPr>
+          <w:color w:val="BCBEC4"/>
+        </w:rPr>
+        <w:t>time.sleep</w:t>
+      </w:r>
+      <w:proofErr w:type="spellEnd"/>
+      <w:r>
+        <w:rPr>
+          <w:color w:val="BCBEC4"/>
+        </w:rPr>
+        <w:t>(</w:t>
+      </w:r>
+      <w:r>
+        <w:rPr>
+          <w:color w:val="2AACB8"/>
+        </w:rPr>
+        <w:t>0.1</w:t>
+      </w:r>
+      <w:r>
+        <w:rPr>
+          <w:color w:val="BCBEC4"/>
+        </w:rPr>
+        <w:t>)</w:t>
+      </w:r>
+      <w:r>
+        <w:rPr>
+          <w:color w:val="BCBEC4"/>
+        </w:rPr>
+        <w:br/>
+        <w:t xml:space="preserve">    </w:t>
+      </w:r>
+      <w:proofErr w:type="spellStart"/>
+      <w:r>
+        <w:rPr>
+          <w:color w:val="BCBEC4"/>
+        </w:rPr>
+        <w:t>clientSocket.sendto</w:t>
+      </w:r>
+      <w:proofErr w:type="spellEnd"/>
+      <w:r>
+        <w:rPr>
+          <w:color w:val="BCBEC4"/>
+        </w:rPr>
+        <w:t>(</w:t>
+      </w:r>
+      <w:proofErr w:type="spellStart"/>
+      <w:r>
+        <w:rPr>
+          <w:color w:val="A5C261"/>
+        </w:rPr>
+        <w:t>b'stop</w:t>
+      </w:r>
+      <w:proofErr w:type="spellEnd"/>
+      <w:r>
+        <w:rPr>
+          <w:color w:val="A5C261"/>
+        </w:rPr>
+        <w:t>'</w:t>
+      </w:r>
+      <w:r>
+        <w:rPr>
+          <w:color w:val="BCBEC4"/>
+        </w:rPr>
+        <w:t>, (</w:t>
+      </w:r>
+      <w:proofErr w:type="spellStart"/>
+      <w:r>
+        <w:rPr>
+          <w:color w:val="BCBEC4"/>
+        </w:rPr>
+        <w:t>serverName</w:t>
+      </w:r>
+      <w:proofErr w:type="spellEnd"/>
+      <w:r>
+        <w:rPr>
+          <w:color w:val="BCBEC4"/>
+        </w:rPr>
+        <w:t xml:space="preserve">, </w:t>
+      </w:r>
+      <w:proofErr w:type="spellStart"/>
+      <w:r>
+        <w:rPr>
+          <w:color w:val="BCBEC4"/>
+        </w:rPr>
+        <w:t>serverPort</w:t>
+      </w:r>
+      <w:proofErr w:type="spellEnd"/>
+      <w:r>
+        <w:rPr>
+          <w:color w:val="BCBEC4"/>
+        </w:rPr>
+        <w:t>))</w:t>
+      </w:r>
+      <w:r>
+        <w:rPr>
+          <w:color w:val="BCBEC4"/>
+        </w:rPr>
+        <w:br/>
+      </w:r>
+      <w:r>
+        <w:rPr>
+          <w:color w:val="BCBEC4"/>
+        </w:rPr>
+        <w:br/>
+        <w:t xml:space="preserve">    </w:t>
+      </w:r>
+      <w:r>
+        <w:rPr>
+          <w:color w:val="7A7E85"/>
+        </w:rPr>
+        <w:t>#Output statement to command line and close socket</w:t>
+      </w:r>
+      <w:r>
+        <w:rPr>
+          <w:color w:val="7A7E85"/>
+        </w:rPr>
+        <w:br/>
+        <w:t xml:space="preserve">    </w:t>
+      </w:r>
+      <w:r>
+        <w:rPr>
+          <w:color w:val="8888C6"/>
+        </w:rPr>
+        <w:t>print</w:t>
+      </w:r>
+      <w:r>
+        <w:rPr>
+          <w:color w:val="BCBEC4"/>
+        </w:rPr>
+        <w:t>(</w:t>
+      </w:r>
+      <w:r>
+        <w:rPr>
+          <w:color w:val="6AAB73"/>
+        </w:rPr>
+        <w:t>"Finished sending file"</w:t>
+      </w:r>
+      <w:r>
+        <w:rPr>
+          <w:color w:val="BCBEC4"/>
+        </w:rPr>
+        <w:t>)</w:t>
+      </w:r>
+      <w:r>
+        <w:rPr>
+          <w:color w:val="BCBEC4"/>
+        </w:rPr>
+        <w:br/>
+        <w:t xml:space="preserve">    </w:t>
+      </w:r>
+      <w:proofErr w:type="spellStart"/>
+      <w:r>
+        <w:rPr>
+          <w:color w:val="BCBEC4"/>
+        </w:rPr>
+        <w:t>clientSocket.close</w:t>
+      </w:r>
+      <w:proofErr w:type="spellEnd"/>
+      <w:r>
+        <w:rPr>
+          <w:color w:val="BCBEC4"/>
+        </w:rPr>
+        <w:t>()</w:t>
+      </w:r>
+    </w:p>
+    <w:p>
+      <w:pPr>
+        <w:rPr>
+          <w:rFonts w:ascii="Times New Roman" w:hAnsi="Times New Roman" w:cs="Times New Roman"/>
+          <w:b/>
+          <w:bCs/>
+          <w:sz w:val="32"/>
+          <w:szCs w:val="32"/>
+        </w:rPr>
+      </w:pPr>
+    </w:p>
+    <w:p>
+      <w:pPr>
+        <w:rPr>
+          <w:rFonts w:ascii="Times New Roman" w:hAnsi="Times New Roman" w:cs="Times New Roman"/>
+          <w:sz w:val="24"/>
+          <w:szCs w:val="24"/>
+        </w:rPr>
+      </w:pPr>
+      <w:r>
+        <w:rPr>
+          <w:rFonts w:ascii="Times New Roman" w:hAnsi="Times New Roman" w:cs="Times New Roman"/>
+          <w:sz w:val="24"/>
+          <w:szCs w:val="24"/>
+        </w:rPr>
+        <w:t xml:space="preserve">The main function is used to select a file and then call the </w:t>
+      </w:r>
+      <w:proofErr w:type="spellStart"/>
+      <w:r>
+        <w:rPr>
+          <w:rFonts w:ascii="Times New Roman" w:hAnsi="Times New Roman" w:cs="Times New Roman"/>
+          <w:sz w:val="24"/>
+          <w:szCs w:val="24"/>
+        </w:rPr>
+        <w:t>TCP</w:t>
+      </w:r>
+      <w:r>
+        <w:rPr>
+          <w:rFonts w:ascii="Times New Roman" w:hAnsi="Times New Roman" w:cs="Times New Roman"/>
+          <w:sz w:val="24"/>
+          <w:szCs w:val="24"/>
+        </w:rPr>
+        <w:t>C</w:t>
+      </w:r>
+      <w:r>
+        <w:rPr>
+          <w:rFonts w:ascii="Times New Roman" w:hAnsi="Times New Roman" w:cs="Times New Roman"/>
+          <w:sz w:val="24"/>
+          <w:szCs w:val="24"/>
+        </w:rPr>
+        <w:t>lient</w:t>
+      </w:r>
+      <w:proofErr w:type="spellEnd"/>
+      <w:r>
+        <w:rPr>
+          <w:rFonts w:ascii="Times New Roman" w:hAnsi="Times New Roman" w:cs="Times New Roman"/>
+          <w:sz w:val="24"/>
+          <w:szCs w:val="24"/>
+        </w:rPr>
+        <w:t xml:space="preserve"> function </w:t>
+      </w:r>
+      <w:r>
+        <w:rPr>
+          <w:rFonts w:ascii="Times New Roman" w:hAnsi="Times New Roman" w:cs="Times New Roman"/>
+          <w:sz w:val="24"/>
+          <w:szCs w:val="24"/>
+        </w:rPr>
+        <w:t>to send the selected file.</w:t>
+      </w:r>
+    </w:p>
+    <w:p>
+      <w:pPr>
+        <w:pStyle w:val="HTMLPreformatted"/>
+        <w:shd w:val="clear" w:color="auto" w:fill="1E1F22"/>
+        <w:rPr>
+          <w:color w:val="BCBEC4"/>
+        </w:rPr>
+      </w:pPr>
+      <w:r>
+        <w:rPr>
+          <w:color w:val="7A7E85"/>
+        </w:rPr>
+        <w:lastRenderedPageBreak/>
         <w:t xml:space="preserve">#Main, used to start </w:t>
       </w:r>
       <w:proofErr w:type="spellStart"/>
@@ -4359,6 +4178,7 @@
         <w:rPr>
           <w:noProof/>
         </w:rPr>
+        <w:lastRenderedPageBreak/>
         <w:drawing>
           <wp:inline distT="0" distB="0" distL="0" distR="0" wp14:anchorId="4A3EDFF0" wp14:editId="192BB9DB">
             <wp:extent cx="5943600" cy="505460"/>
@@ -4517,7 +4337,6 @@
         <w:rPr>
           <w:noProof/>
         </w:rPr>
-        <w:lastRenderedPageBreak/>
         <w:drawing>
           <wp:inline distT="0" distB="0" distL="0" distR="0" wp14:anchorId="02E2CA76" wp14:editId="10A2FA40">
             <wp:extent cx="4756150" cy="4756150"/>

</xml_diff>